<commit_message>
update cho tất cả các use-case về chức năng import file và sửa lại phần export information là export file. Thêm cái mục 7 cho tất cả use-case.
</commit_message>
<xml_diff>
--- a/Requirement Management/Software Requirement Specification/Use Case/Use Case Decription/UC.PIM03.2 Manage Employee History.docx
+++ b/Requirement Management/Software Requirement Specification/Use Case/Use Case Decription/UC.PIM03.2 Manage Employee History.docx
@@ -1,10 +1,10 @@
 
 <file path=word/document.xml><?xml version="1.0" encoding="utf-8"?>
-<w:document xmlns:wpc="http://schemas.microsoft.com/office/word/2010/wordprocessingCanvas" xmlns:mc="http://schemas.openxmlformats.org/markup-compatibility/2006" xmlns:o="urn:schemas-microsoft-com:office:office" xmlns:r="http://schemas.openxmlformats.org/officeDocument/2006/relationships" xmlns:m="http://schemas.openxmlformats.org/officeDocument/2006/math" xmlns:v="urn:schemas-microsoft-com:vml" xmlns:wp14="http://schemas.microsoft.com/office/word/2010/wordprocessingDrawing" xmlns:wp="http://schemas.openxmlformats.org/drawingml/2006/wordprocessingDrawing" xmlns:w10="urn:schemas-microsoft-com:office:word" xmlns:w="http://schemas.openxmlformats.org/wordprocessingml/2006/main" xmlns:w14="http://schemas.microsoft.com/office/word/2010/wordml" xmlns:wpg="http://schemas.microsoft.com/office/word/2010/wordprocessingGroup" xmlns:wpi="http://schemas.microsoft.com/office/word/2010/wordprocessingInk" xmlns:wne="http://schemas.microsoft.com/office/word/2006/wordml" xmlns:wps="http://schemas.microsoft.com/office/word/2010/wordprocessingShape" mc:Ignorable="w14 wp14">
+<w:document xmlns:ve="http://schemas.openxmlformats.org/markup-compatibility/2006" xmlns:o="urn:schemas-microsoft-com:office:office" xmlns:r="http://schemas.openxmlformats.org/officeDocument/2006/relationships" xmlns:m="http://schemas.openxmlformats.org/officeDocument/2006/math" xmlns:v="urn:schemas-microsoft-com:vml" xmlns:wp="http://schemas.openxmlformats.org/drawingml/2006/wordprocessingDrawing" xmlns:w10="urn:schemas-microsoft-com:office:word" xmlns:w="http://schemas.openxmlformats.org/wordprocessingml/2006/main" xmlns:wne="http://schemas.microsoft.com/office/word/2006/wordml">
   <w:body>
     <w:bookmarkStart w:id="0" w:name="_Toc216662734" w:displacedByCustomXml="next"/>
-    <w:bookmarkStart w:id="1" w:name="_Toc425054504" w:displacedByCustomXml="next"/>
-    <w:bookmarkStart w:id="2" w:name="_Toc423410238" w:displacedByCustomXml="next"/>
+    <w:bookmarkStart w:id="1" w:name="_Toc423410238" w:displacedByCustomXml="next"/>
+    <w:bookmarkStart w:id="2" w:name="_Toc425054504" w:displacedByCustomXml="next"/>
     <w:sdt>
       <w:sdtPr>
         <w:rPr>
@@ -18,7 +18,6 @@
           <w:docPartUnique/>
         </w:docPartObj>
       </w:sdtPr>
-      <w:sdtEndPr/>
       <w:sdtContent>
         <w:tbl>
           <w:tblPr>
@@ -30,7 +29,7 @@
               <w:bottom w:w="216" w:type="dxa"/>
               <w:right w:w="216" w:type="dxa"/>
             </w:tblCellMar>
-            <w:tblLook w:val="04A0" w:firstRow="1" w:lastRow="0" w:firstColumn="1" w:lastColumn="0" w:noHBand="0" w:noVBand="1"/>
+            <w:tblLook w:val="04A0"/>
           </w:tblPr>
           <w:tblGrid>
             <w:gridCol w:w="3978"/>
@@ -50,7 +49,6 @@
                 <w:dataBinding w:prefixMappings="xmlns:ns0='http://schemas.openxmlformats.org/package/2006/metadata/core-properties' xmlns:ns1='http://purl.org/dc/elements/1.1/'" w:xpath="/ns0:coreProperties[1]/ns1:title[1]" w:storeItemID="{6C3C8BC8-F283-45AE-878A-BAB7291924A1}"/>
                 <w:text/>
               </w:sdtPr>
-              <w:sdtEndPr/>
               <w:sdtContent>
                 <w:tc>
                   <w:tcPr>
@@ -116,7 +114,6 @@
                     <w:calendar w:val="gregorian"/>
                   </w:date>
                 </w:sdtPr>
-                <w:sdtEndPr/>
                 <w:sdtContent>
                   <w:p>
                     <w:pPr>
@@ -157,7 +154,6 @@
                     <w:calendar w:val="gregorian"/>
                   </w:date>
                 </w:sdtPr>
-                <w:sdtEndPr/>
                 <w:sdtContent>
                   <w:p>
                     <w:pPr>
@@ -219,7 +215,6 @@
                 <w:dataBinding w:prefixMappings="xmlns:ns0='http://schemas.openxmlformats.org/package/2006/metadata/core-properties' xmlns:ns1='http://purl.org/dc/elements/1.1/'" w:xpath="/ns0:coreProperties[1]/ns1:subject[1]" w:storeItemID="{6C3C8BC8-F283-45AE-878A-BAB7291924A1}"/>
                 <w:text/>
               </w:sdtPr>
-              <w:sdtEndPr/>
               <w:sdtContent>
                 <w:tc>
                   <w:tcPr>
@@ -2218,6 +2213,41 @@
     </w:p>
     <w:p>
       <w:pPr>
+        <w:rPr>
+          <w:rFonts w:ascii="Times New Roman" w:hAnsi="Times New Roman"/>
+        </w:rPr>
+      </w:pPr>
+    </w:p>
+    <w:p>
+      <w:pPr>
+        <w:rPr>
+          <w:rFonts w:ascii="Times New Roman" w:hAnsi="Times New Roman"/>
+        </w:rPr>
+      </w:pPr>
+    </w:p>
+    <w:p>
+      <w:pPr>
+        <w:rPr>
+          <w:rFonts w:ascii="Times New Roman" w:hAnsi="Times New Roman"/>
+        </w:rPr>
+      </w:pPr>
+    </w:p>
+    <w:p>
+      <w:pPr>
+        <w:rPr>
+          <w:rFonts w:ascii="Times New Roman" w:hAnsi="Times New Roman"/>
+        </w:rPr>
+      </w:pPr>
+    </w:p>
+    <w:p>
+      <w:pPr>
+        <w:rPr>
+          <w:rFonts w:ascii="Times New Roman" w:hAnsi="Times New Roman"/>
+        </w:rPr>
+      </w:pPr>
+    </w:p>
+    <w:p>
+      <w:pPr>
         <w:pStyle w:val="Heading1"/>
         <w:numPr>
           <w:ilvl w:val="0"/>
@@ -2227,6 +2257,8 @@
         <w:rPr>
           <w:rFonts w:ascii="Times New Roman" w:hAnsi="Times New Roman"/>
           <w:color w:val="548DD4" w:themeColor="text2" w:themeTint="99"/>
+          <w:sz w:val="24"/>
+          <w:szCs w:val="24"/>
         </w:rPr>
       </w:pPr>
       <w:bookmarkStart w:id="3" w:name="_Toc311536028"/>
@@ -2234,7 +2266,10 @@
         <w:rPr>
           <w:rFonts w:ascii="Times New Roman" w:hAnsi="Times New Roman"/>
           <w:color w:val="548DD4" w:themeColor="text2" w:themeTint="99"/>
-        </w:rPr>
+          <w:sz w:val="24"/>
+          <w:szCs w:val="24"/>
+        </w:rPr>
+        <w:lastRenderedPageBreak/>
         <w:t>Use Case Description</w:t>
       </w:r>
       <w:bookmarkEnd w:id="3"/>
@@ -2249,12 +2284,14 @@
         <w:spacing w:line="240" w:lineRule="auto"/>
         <w:rPr>
           <w:rFonts w:ascii="Times New Roman" w:hAnsi="Times New Roman"/>
+          <w:szCs w:val="24"/>
         </w:rPr>
       </w:pPr>
       <w:bookmarkStart w:id="4" w:name="_Toc311536029"/>
       <w:r>
         <w:rPr>
           <w:rFonts w:ascii="Times New Roman" w:hAnsi="Times New Roman"/>
+          <w:szCs w:val="24"/>
         </w:rPr>
         <w:t>Brief Description</w:t>
       </w:r>
@@ -2266,11 +2303,13 @@
         <w:ind w:left="360"/>
         <w:rPr>
           <w:rFonts w:ascii="Times New Roman" w:hAnsi="Times New Roman"/>
-        </w:rPr>
-      </w:pPr>
-      <w:r>
-        <w:rPr>
-          <w:rFonts w:ascii="Times New Roman" w:hAnsi="Times New Roman"/>
+          <w:sz w:val="24"/>
+        </w:rPr>
+      </w:pPr>
+      <w:r>
+        <w:rPr>
+          <w:rFonts w:ascii="Times New Roman" w:hAnsi="Times New Roman"/>
+          <w:sz w:val="24"/>
         </w:rPr>
         <w:t xml:space="preserve">This use case allows user to Manage Employee History. </w:t>
       </w:r>
@@ -2280,11 +2319,13 @@
         <w:ind w:left="360"/>
         <w:rPr>
           <w:rFonts w:ascii="Times New Roman" w:hAnsi="Times New Roman"/>
-        </w:rPr>
-      </w:pPr>
-      <w:r>
-        <w:rPr>
-          <w:rFonts w:ascii="Times New Roman" w:hAnsi="Times New Roman"/>
+          <w:sz w:val="24"/>
+        </w:rPr>
+      </w:pPr>
+      <w:r>
+        <w:rPr>
+          <w:rFonts w:ascii="Times New Roman" w:hAnsi="Times New Roman"/>
+          <w:sz w:val="24"/>
         </w:rPr>
         <w:t xml:space="preserve">The following flows are described in this document: </w:t>
       </w:r>
@@ -2298,11 +2339,13 @@
         <w:spacing w:before="0" w:after="120"/>
         <w:rPr>
           <w:rFonts w:ascii="Times New Roman" w:hAnsi="Times New Roman"/>
-        </w:rPr>
-      </w:pPr>
-      <w:r>
-        <w:rPr>
-          <w:rFonts w:ascii="Times New Roman" w:hAnsi="Times New Roman"/>
+          <w:sz w:val="24"/>
+        </w:rPr>
+      </w:pPr>
+      <w:r>
+        <w:rPr>
+          <w:rFonts w:ascii="Times New Roman" w:hAnsi="Times New Roman"/>
+          <w:sz w:val="24"/>
         </w:rPr>
         <w:t>View information</w:t>
       </w:r>
@@ -2316,11 +2359,13 @@
         <w:spacing w:before="0" w:after="120"/>
         <w:rPr>
           <w:rFonts w:ascii="Times New Roman" w:hAnsi="Times New Roman"/>
-        </w:rPr>
-      </w:pPr>
-      <w:r>
-        <w:rPr>
-          <w:rFonts w:ascii="Times New Roman" w:hAnsi="Times New Roman"/>
+          <w:sz w:val="24"/>
+        </w:rPr>
+      </w:pPr>
+      <w:r>
+        <w:rPr>
+          <w:rFonts w:ascii="Times New Roman" w:hAnsi="Times New Roman"/>
+          <w:sz w:val="24"/>
         </w:rPr>
         <w:t>Search information</w:t>
       </w:r>
@@ -2334,13 +2379,14 @@
         <w:spacing w:before="0" w:after="120"/>
         <w:rPr>
           <w:rFonts w:ascii="Times New Roman" w:hAnsi="Times New Roman"/>
-        </w:rPr>
-      </w:pPr>
-      <w:r>
-        <w:rPr>
-          <w:rFonts w:ascii="Times New Roman" w:hAnsi="Times New Roman"/>
-        </w:rPr>
-        <w:lastRenderedPageBreak/>
+          <w:sz w:val="24"/>
+        </w:rPr>
+      </w:pPr>
+      <w:r>
+        <w:rPr>
+          <w:rFonts w:ascii="Times New Roman" w:hAnsi="Times New Roman"/>
+          <w:sz w:val="24"/>
+        </w:rPr>
         <w:t>Sort information</w:t>
       </w:r>
     </w:p>
@@ -2353,11 +2399,13 @@
         <w:spacing w:before="0" w:after="120"/>
         <w:rPr>
           <w:rFonts w:ascii="Times New Roman" w:hAnsi="Times New Roman"/>
-        </w:rPr>
-      </w:pPr>
-      <w:r>
-        <w:rPr>
-          <w:rFonts w:ascii="Times New Roman" w:hAnsi="Times New Roman"/>
+          <w:sz w:val="24"/>
+        </w:rPr>
+      </w:pPr>
+      <w:r>
+        <w:rPr>
+          <w:rFonts w:ascii="Times New Roman" w:hAnsi="Times New Roman"/>
+          <w:sz w:val="24"/>
         </w:rPr>
         <w:t>Filter information</w:t>
       </w:r>
@@ -2371,11 +2419,13 @@
         <w:spacing w:before="0" w:after="120"/>
         <w:rPr>
           <w:rFonts w:ascii="Times New Roman" w:hAnsi="Times New Roman"/>
-        </w:rPr>
-      </w:pPr>
-      <w:r>
-        <w:rPr>
-          <w:rFonts w:ascii="Times New Roman" w:hAnsi="Times New Roman"/>
+          <w:sz w:val="24"/>
+        </w:rPr>
+      </w:pPr>
+      <w:r>
+        <w:rPr>
+          <w:rFonts w:ascii="Times New Roman" w:hAnsi="Times New Roman"/>
+          <w:sz w:val="24"/>
         </w:rPr>
         <w:t>Add new information</w:t>
       </w:r>
@@ -2389,11 +2439,13 @@
         <w:spacing w:before="0" w:after="120"/>
         <w:rPr>
           <w:rFonts w:ascii="Times New Roman" w:hAnsi="Times New Roman"/>
-        </w:rPr>
-      </w:pPr>
-      <w:r>
-        <w:rPr>
-          <w:rFonts w:ascii="Times New Roman" w:hAnsi="Times New Roman"/>
+          <w:sz w:val="24"/>
+        </w:rPr>
+      </w:pPr>
+      <w:r>
+        <w:rPr>
+          <w:rFonts w:ascii="Times New Roman" w:hAnsi="Times New Roman"/>
+          <w:sz w:val="24"/>
         </w:rPr>
         <w:t>Edit information</w:t>
       </w:r>
@@ -2407,11 +2459,13 @@
         <w:spacing w:before="0" w:after="120"/>
         <w:rPr>
           <w:rFonts w:ascii="Times New Roman" w:hAnsi="Times New Roman"/>
-        </w:rPr>
-      </w:pPr>
-      <w:r>
-        <w:rPr>
-          <w:rFonts w:ascii="Times New Roman" w:hAnsi="Times New Roman"/>
+          <w:sz w:val="24"/>
+        </w:rPr>
+      </w:pPr>
+      <w:r>
+        <w:rPr>
+          <w:rFonts w:ascii="Times New Roman" w:hAnsi="Times New Roman"/>
+          <w:sz w:val="24"/>
         </w:rPr>
         <w:t>Delete information</w:t>
       </w:r>
@@ -2425,11 +2479,13 @@
         <w:spacing w:before="0" w:after="120"/>
         <w:rPr>
           <w:rFonts w:ascii="Times New Roman" w:hAnsi="Times New Roman"/>
-        </w:rPr>
-      </w:pPr>
-      <w:r>
-        <w:rPr>
-          <w:rFonts w:ascii="Times New Roman" w:hAnsi="Times New Roman"/>
+          <w:sz w:val="24"/>
+        </w:rPr>
+      </w:pPr>
+      <w:r>
+        <w:rPr>
+          <w:rFonts w:ascii="Times New Roman" w:hAnsi="Times New Roman"/>
+          <w:sz w:val="24"/>
         </w:rPr>
         <w:t>Print data</w:t>
       </w:r>
@@ -2443,13 +2499,35 @@
         <w:spacing w:before="0" w:after="120"/>
         <w:rPr>
           <w:rFonts w:ascii="Times New Roman" w:hAnsi="Times New Roman"/>
-        </w:rPr>
-      </w:pPr>
-      <w:r>
-        <w:rPr>
-          <w:rFonts w:ascii="Times New Roman" w:hAnsi="Times New Roman"/>
+          <w:sz w:val="24"/>
+        </w:rPr>
+      </w:pPr>
+      <w:r>
+        <w:rPr>
+          <w:rFonts w:ascii="Times New Roman" w:hAnsi="Times New Roman"/>
+          <w:sz w:val="24"/>
         </w:rPr>
         <w:t>Export file</w:t>
+      </w:r>
+    </w:p>
+    <w:p>
+      <w:pPr>
+        <w:numPr>
+          <w:ilvl w:val="0"/>
+          <w:numId w:val="24"/>
+        </w:numPr>
+        <w:spacing w:before="0" w:after="120"/>
+        <w:rPr>
+          <w:rFonts w:ascii="Times New Roman" w:hAnsi="Times New Roman"/>
+          <w:sz w:val="24"/>
+        </w:rPr>
+      </w:pPr>
+      <w:r>
+        <w:rPr>
+          <w:rFonts w:ascii="Times New Roman" w:hAnsi="Times New Roman"/>
+          <w:sz w:val="24"/>
+        </w:rPr>
+        <w:t>Import file</w:t>
       </w:r>
     </w:p>
     <w:p>
@@ -2462,6 +2540,7 @@
         <w:spacing w:line="240" w:lineRule="auto"/>
         <w:rPr>
           <w:rFonts w:ascii="Times New Roman" w:hAnsi="Times New Roman"/>
+          <w:szCs w:val="24"/>
         </w:rPr>
       </w:pPr>
       <w:bookmarkStart w:id="5" w:name="_Toc216662736"/>
@@ -2469,6 +2548,7 @@
       <w:r>
         <w:rPr>
           <w:rFonts w:ascii="Times New Roman" w:hAnsi="Times New Roman"/>
+          <w:szCs w:val="24"/>
         </w:rPr>
         <w:t>Actors</w:t>
       </w:r>
@@ -2476,6 +2556,7 @@
       <w:r>
         <w:rPr>
           <w:rFonts w:ascii="Times New Roman" w:hAnsi="Times New Roman"/>
+          <w:szCs w:val="24"/>
         </w:rPr>
         <w:t xml:space="preserve"> and UC Associations</w:t>
       </w:r>
@@ -2487,12 +2568,14 @@
         <w:rPr>
           <w:rFonts w:ascii="Times New Roman" w:hAnsi="Times New Roman"/>
           <w:b/>
+          <w:sz w:val="24"/>
         </w:rPr>
       </w:pPr>
       <w:r>
         <w:rPr>
           <w:rFonts w:ascii="Times New Roman" w:hAnsi="Times New Roman"/>
           <w:b/>
+          <w:sz w:val="24"/>
         </w:rPr>
         <w:t>Actors:</w:t>
       </w:r>
@@ -2506,11 +2589,13 @@
         </w:numPr>
         <w:rPr>
           <w:rFonts w:ascii="Times New Roman" w:hAnsi="Times New Roman"/>
-        </w:rPr>
-      </w:pPr>
-      <w:r>
-        <w:rPr>
-          <w:rFonts w:ascii="Times New Roman" w:hAnsi="Times New Roman"/>
+          <w:sz w:val="24"/>
+        </w:rPr>
+      </w:pPr>
+      <w:r>
+        <w:rPr>
+          <w:rFonts w:ascii="Times New Roman" w:hAnsi="Times New Roman"/>
+          <w:sz w:val="24"/>
         </w:rPr>
         <w:t>Human Resource Planning and Managing Department members</w:t>
       </w:r>
@@ -2521,12 +2606,14 @@
         <w:rPr>
           <w:rFonts w:ascii="Times New Roman" w:hAnsi="Times New Roman"/>
           <w:b/>
+          <w:sz w:val="24"/>
         </w:rPr>
       </w:pPr>
       <w:r>
         <w:rPr>
           <w:rFonts w:ascii="Times New Roman" w:hAnsi="Times New Roman"/>
           <w:b/>
+          <w:sz w:val="24"/>
         </w:rPr>
         <w:t xml:space="preserve"> Use Case Associations:</w:t>
       </w:r>
@@ -2542,6 +2629,8 @@
         <w:rPr>
           <w:rFonts w:ascii="Times New Roman" w:hAnsi="Times New Roman"/>
           <w:color w:val="548DD4" w:themeColor="text2" w:themeTint="99"/>
+          <w:sz w:val="24"/>
+          <w:szCs w:val="24"/>
         </w:rPr>
       </w:pPr>
       <w:bookmarkStart w:id="7" w:name="_Toc216662739"/>
@@ -2550,6 +2639,8 @@
         <w:rPr>
           <w:rFonts w:ascii="Times New Roman" w:hAnsi="Times New Roman"/>
           <w:color w:val="548DD4" w:themeColor="text2" w:themeTint="99"/>
+          <w:sz w:val="24"/>
+          <w:szCs w:val="24"/>
         </w:rPr>
         <w:t>Pre-conditions</w:t>
       </w:r>
@@ -2565,13 +2656,15 @@
         </w:numPr>
         <w:rPr>
           <w:rFonts w:ascii="Times New Roman" w:hAnsi="Times New Roman"/>
-          <w:szCs w:val="22"/>
-        </w:rPr>
-      </w:pPr>
-      <w:r>
-        <w:rPr>
-          <w:rFonts w:ascii="Times New Roman" w:hAnsi="Times New Roman"/>
-          <w:szCs w:val="22"/>
+          <w:sz w:val="24"/>
+          <w:szCs w:val="24"/>
+        </w:rPr>
+      </w:pPr>
+      <w:r>
+        <w:rPr>
+          <w:rFonts w:ascii="Times New Roman" w:hAnsi="Times New Roman"/>
+          <w:sz w:val="24"/>
+          <w:szCs w:val="24"/>
         </w:rPr>
         <w:t xml:space="preserve">User must log into HRM system </w:t>
       </w:r>
@@ -2585,23 +2678,17 @@
         </w:numPr>
         <w:rPr>
           <w:rFonts w:ascii="Times New Roman" w:hAnsi="Times New Roman"/>
-          <w:szCs w:val="22"/>
-        </w:rPr>
-      </w:pPr>
-      <w:r>
-        <w:rPr>
-          <w:rFonts w:ascii="Times New Roman" w:hAnsi="Times New Roman"/>
-          <w:sz w:val="24"/>
-          <w:szCs w:val="24"/>
-        </w:rPr>
-        <w:t>User has access Manage Employee History tab</w:t>
-      </w:r>
-      <w:r>
-        <w:rPr>
-          <w:rFonts w:ascii="Times New Roman" w:hAnsi="Times New Roman"/>
-          <w:szCs w:val="22"/>
-        </w:rPr>
-        <w:t>.</w:t>
+          <w:sz w:val="24"/>
+          <w:szCs w:val="24"/>
+        </w:rPr>
+      </w:pPr>
+      <w:r>
+        <w:rPr>
+          <w:rFonts w:ascii="Times New Roman" w:hAnsi="Times New Roman"/>
+          <w:sz w:val="24"/>
+          <w:szCs w:val="24"/>
+        </w:rPr>
+        <w:t>User has access Manage Employee History tab.</w:t>
       </w:r>
     </w:p>
     <w:p>
@@ -2615,36 +2702,42 @@
         <w:rPr>
           <w:rFonts w:ascii="Times New Roman" w:hAnsi="Times New Roman"/>
           <w:color w:val="548DD4" w:themeColor="text2" w:themeTint="99"/>
-        </w:rPr>
-      </w:pPr>
-      <w:bookmarkStart w:id="9" w:name="_Toc216662741"/>
-      <w:bookmarkStart w:id="10" w:name="_Toc503327694"/>
-      <w:bookmarkStart w:id="11" w:name="_Toc425054505"/>
-      <w:bookmarkStart w:id="12" w:name="_Toc423410239"/>
-      <w:bookmarkStart w:id="13" w:name="_Toc311536032"/>
+          <w:sz w:val="24"/>
+          <w:szCs w:val="24"/>
+        </w:rPr>
+      </w:pPr>
+      <w:bookmarkStart w:id="9" w:name="_Toc311536032"/>
+      <w:bookmarkStart w:id="10" w:name="_Toc216662741"/>
+      <w:bookmarkStart w:id="11" w:name="_Toc503327694"/>
+      <w:bookmarkStart w:id="12" w:name="_Toc425054505"/>
+      <w:bookmarkStart w:id="13" w:name="_Toc423410239"/>
       <w:bookmarkEnd w:id="2"/>
       <w:bookmarkEnd w:id="1"/>
       <w:r>
         <w:rPr>
           <w:rFonts w:ascii="Times New Roman" w:hAnsi="Times New Roman"/>
           <w:color w:val="548DD4" w:themeColor="text2" w:themeTint="99"/>
+          <w:sz w:val="24"/>
+          <w:szCs w:val="24"/>
         </w:rPr>
         <w:t>Post-conditions</w:t>
       </w:r>
-      <w:bookmarkEnd w:id="13"/>
+      <w:bookmarkEnd w:id="9"/>
     </w:p>
     <w:p>
       <w:pPr>
         <w:pStyle w:val="BodyText"/>
         <w:rPr>
           <w:rFonts w:ascii="Times New Roman" w:hAnsi="Times New Roman"/>
-          <w:szCs w:val="22"/>
-        </w:rPr>
-      </w:pPr>
-      <w:r>
-        <w:rPr>
-          <w:rFonts w:ascii="Times New Roman" w:hAnsi="Times New Roman"/>
-          <w:szCs w:val="22"/>
+          <w:sz w:val="24"/>
+          <w:szCs w:val="24"/>
+        </w:rPr>
+      </w:pPr>
+      <w:r>
+        <w:rPr>
+          <w:rFonts w:ascii="Times New Roman" w:hAnsi="Times New Roman"/>
+          <w:sz w:val="24"/>
+          <w:szCs w:val="24"/>
         </w:rPr>
         <w:t xml:space="preserve">The information is viewed or updated. </w:t>
       </w:r>
@@ -2660,22 +2753,26 @@
         <w:rPr>
           <w:rFonts w:ascii="Times New Roman" w:hAnsi="Times New Roman"/>
           <w:color w:val="548DD4" w:themeColor="text2" w:themeTint="99"/>
-        </w:rPr>
-      </w:pPr>
-      <w:bookmarkStart w:id="14" w:name="_Toc216662742"/>
-      <w:bookmarkStart w:id="15" w:name="_Toc311536033"/>
-      <w:bookmarkEnd w:id="9"/>
+          <w:sz w:val="24"/>
+          <w:szCs w:val="24"/>
+        </w:rPr>
+      </w:pPr>
+      <w:bookmarkStart w:id="14" w:name="_Toc311536033"/>
+      <w:bookmarkStart w:id="15" w:name="_Toc216662742"/>
       <w:bookmarkEnd w:id="10"/>
       <w:bookmarkEnd w:id="11"/>
       <w:bookmarkEnd w:id="12"/>
+      <w:bookmarkEnd w:id="13"/>
       <w:r>
         <w:rPr>
           <w:rFonts w:ascii="Times New Roman" w:hAnsi="Times New Roman"/>
           <w:color w:val="548DD4" w:themeColor="text2" w:themeTint="99"/>
+          <w:sz w:val="24"/>
+          <w:szCs w:val="24"/>
         </w:rPr>
         <w:t>Flow of Events</w:t>
       </w:r>
-      <w:bookmarkEnd w:id="15"/>
+      <w:bookmarkEnd w:id="14"/>
     </w:p>
     <w:p>
       <w:pPr>
@@ -2687,12 +2784,14 @@
         <w:spacing w:line="240" w:lineRule="auto"/>
         <w:rPr>
           <w:rFonts w:ascii="Times New Roman" w:hAnsi="Times New Roman"/>
+          <w:szCs w:val="24"/>
         </w:rPr>
       </w:pPr>
       <w:bookmarkStart w:id="16" w:name="_Toc311536034"/>
       <w:r>
         <w:rPr>
           <w:rFonts w:ascii="Times New Roman" w:hAnsi="Times New Roman"/>
+          <w:szCs w:val="24"/>
         </w:rPr>
         <w:t>Basic flow – View information</w:t>
       </w:r>
@@ -2701,11 +2800,19 @@
     <w:p>
       <w:pPr>
         <w:pStyle w:val="Heading3"/>
+        <w:rPr>
+          <w:sz w:val="24"/>
+          <w:szCs w:val="24"/>
+        </w:rPr>
       </w:pPr>
       <w:bookmarkStart w:id="17" w:name="_Toc310921387"/>
       <w:bookmarkStart w:id="18" w:name="_Toc310106623"/>
       <w:bookmarkStart w:id="19" w:name="_Toc311536035"/>
       <w:r>
+        <w:rPr>
+          <w:sz w:val="24"/>
+          <w:szCs w:val="24"/>
+        </w:rPr>
         <w:t>4.1.1 The flow starts:</w:t>
       </w:r>
       <w:bookmarkEnd w:id="17"/>
@@ -2723,11 +2830,15 @@
         <w:ind w:left="1440" w:firstLine="0"/>
         <w:rPr>
           <w:rFonts w:ascii="Times New Roman" w:hAnsi="Times New Roman"/>
-        </w:rPr>
-      </w:pPr>
-      <w:r>
-        <w:rPr>
-          <w:rFonts w:ascii="Times New Roman" w:hAnsi="Times New Roman"/>
+          <w:sz w:val="24"/>
+          <w:szCs w:val="24"/>
+        </w:rPr>
+      </w:pPr>
+      <w:r>
+        <w:rPr>
+          <w:rFonts w:ascii="Times New Roman" w:hAnsi="Times New Roman"/>
+          <w:sz w:val="24"/>
+          <w:szCs w:val="24"/>
         </w:rPr>
         <w:t>User is in a personal information management page and chooses menu “Detail Information management”.</w:t>
       </w:r>
@@ -2743,12 +2854,17 @@
         <w:ind w:left="1440" w:firstLine="0"/>
         <w:rPr>
           <w:rFonts w:ascii="Times New Roman" w:hAnsi="Times New Roman"/>
-        </w:rPr>
-      </w:pPr>
-      <w:r>
-        <w:rPr>
-          <w:rFonts w:ascii="Times New Roman" w:hAnsi="Times New Roman"/>
-        </w:rPr>
+          <w:sz w:val="24"/>
+          <w:szCs w:val="24"/>
+        </w:rPr>
+      </w:pPr>
+      <w:r>
+        <w:rPr>
+          <w:rFonts w:ascii="Times New Roman" w:hAnsi="Times New Roman"/>
+          <w:sz w:val="24"/>
+          <w:szCs w:val="24"/>
+        </w:rPr>
+        <w:lastRenderedPageBreak/>
         <w:t>The system displays a page as described in GUI – Detail Information Management, with all personal information had been stored in HRM system before.</w:t>
       </w:r>
     </w:p>
@@ -2759,11 +2875,15 @@
         <w:ind w:left="1440"/>
         <w:rPr>
           <w:rFonts w:ascii="Times New Roman" w:hAnsi="Times New Roman"/>
-        </w:rPr>
-      </w:pPr>
-      <w:r>
-        <w:rPr>
-          <w:rFonts w:ascii="Times New Roman" w:hAnsi="Times New Roman"/>
+          <w:sz w:val="24"/>
+          <w:szCs w:val="24"/>
+        </w:rPr>
+      </w:pPr>
+      <w:r>
+        <w:rPr>
+          <w:rFonts w:ascii="Times New Roman" w:hAnsi="Times New Roman"/>
+          <w:sz w:val="24"/>
+          <w:szCs w:val="24"/>
         </w:rPr>
         <w:t>The flow ends.</w:t>
       </w:r>
@@ -2785,7 +2905,15 @@
           <w:sz w:val="24"/>
           <w:szCs w:val="24"/>
         </w:rPr>
-        <w:t>4.1.2 Search catalog</w:t>
+        <w:t xml:space="preserve">4.1.2 Search </w:t>
+      </w:r>
+      <w:r>
+        <w:rPr>
+          <w:rFonts w:ascii="Times New Roman" w:hAnsi="Times New Roman"/>
+          <w:sz w:val="24"/>
+          <w:szCs w:val="24"/>
+        </w:rPr>
+        <w:t>information</w:t>
       </w:r>
     </w:p>
     <w:p>
@@ -2795,13 +2923,15 @@
         <w:ind w:left="1440"/>
         <w:rPr>
           <w:rFonts w:ascii="Times New Roman" w:hAnsi="Times New Roman"/>
-          <w:szCs w:val="22"/>
-        </w:rPr>
-      </w:pPr>
-      <w:r>
-        <w:rPr>
-          <w:rFonts w:ascii="Times New Roman" w:hAnsi="Times New Roman"/>
-          <w:szCs w:val="22"/>
+          <w:sz w:val="24"/>
+          <w:szCs w:val="24"/>
+        </w:rPr>
+      </w:pPr>
+      <w:r>
+        <w:rPr>
+          <w:rFonts w:ascii="Times New Roman" w:hAnsi="Times New Roman"/>
+          <w:sz w:val="24"/>
+          <w:szCs w:val="24"/>
         </w:rPr>
         <w:t>1.  User inputs object that needs to search in a text field</w:t>
       </w:r>
@@ -2813,13 +2943,15 @@
         <w:ind w:left="1440"/>
         <w:rPr>
           <w:rFonts w:ascii="Times New Roman" w:hAnsi="Times New Roman"/>
-          <w:szCs w:val="22"/>
-        </w:rPr>
-      </w:pPr>
-      <w:r>
-        <w:rPr>
-          <w:rFonts w:ascii="Times New Roman" w:hAnsi="Times New Roman"/>
-          <w:szCs w:val="22"/>
+          <w:sz w:val="24"/>
+          <w:szCs w:val="24"/>
+        </w:rPr>
+      </w:pPr>
+      <w:r>
+        <w:rPr>
+          <w:rFonts w:ascii="Times New Roman" w:hAnsi="Times New Roman"/>
+          <w:sz w:val="24"/>
+          <w:szCs w:val="24"/>
         </w:rPr>
         <w:t>2.  User chooses “Search” button</w:t>
       </w:r>
@@ -2831,13 +2963,15 @@
         <w:ind w:left="1440"/>
         <w:rPr>
           <w:rFonts w:ascii="Times New Roman" w:hAnsi="Times New Roman"/>
-          <w:szCs w:val="22"/>
-        </w:rPr>
-      </w:pPr>
-      <w:r>
-        <w:rPr>
-          <w:rFonts w:ascii="Times New Roman" w:hAnsi="Times New Roman"/>
-          <w:szCs w:val="22"/>
+          <w:sz w:val="24"/>
+          <w:szCs w:val="24"/>
+        </w:rPr>
+      </w:pPr>
+      <w:r>
+        <w:rPr>
+          <w:rFonts w:ascii="Times New Roman" w:hAnsi="Times New Roman"/>
+          <w:sz w:val="24"/>
+          <w:szCs w:val="24"/>
         </w:rPr>
         <w:t>3.  The system handles and displays the information that user needs</w:t>
       </w:r>
@@ -2849,11 +2983,15 @@
         <w:ind w:left="936"/>
         <w:rPr>
           <w:rFonts w:ascii="Times New Roman" w:hAnsi="Times New Roman"/>
-        </w:rPr>
-      </w:pPr>
-      <w:r>
-        <w:rPr>
-          <w:rFonts w:ascii="Times New Roman" w:hAnsi="Times New Roman"/>
+          <w:sz w:val="24"/>
+          <w:szCs w:val="24"/>
+        </w:rPr>
+      </w:pPr>
+      <w:r>
+        <w:rPr>
+          <w:rFonts w:ascii="Times New Roman" w:hAnsi="Times New Roman"/>
+          <w:sz w:val="24"/>
+          <w:szCs w:val="24"/>
         </w:rPr>
         <w:t xml:space="preserve">         The flow ends.</w:t>
       </w:r>
@@ -2875,7 +3013,15 @@
           <w:sz w:val="24"/>
           <w:szCs w:val="24"/>
         </w:rPr>
-        <w:t>4.1.3 Sort catalog</w:t>
+        <w:t xml:space="preserve">4.1.3 Sort </w:t>
+      </w:r>
+      <w:r>
+        <w:rPr>
+          <w:rFonts w:ascii="Times New Roman" w:hAnsi="Times New Roman"/>
+          <w:sz w:val="24"/>
+          <w:szCs w:val="24"/>
+        </w:rPr>
+        <w:t>information</w:t>
       </w:r>
     </w:p>
     <w:p>
@@ -2885,13 +3031,15 @@
         <w:ind w:left="1440"/>
         <w:rPr>
           <w:rFonts w:ascii="Times New Roman" w:hAnsi="Times New Roman"/>
-          <w:szCs w:val="22"/>
-        </w:rPr>
-      </w:pPr>
-      <w:r>
-        <w:rPr>
-          <w:rFonts w:ascii="Times New Roman" w:hAnsi="Times New Roman"/>
-          <w:szCs w:val="22"/>
+          <w:sz w:val="24"/>
+          <w:szCs w:val="24"/>
+        </w:rPr>
+      </w:pPr>
+      <w:r>
+        <w:rPr>
+          <w:rFonts w:ascii="Times New Roman" w:hAnsi="Times New Roman"/>
+          <w:sz w:val="24"/>
+          <w:szCs w:val="24"/>
         </w:rPr>
         <w:t>1. User chooses object in a list to sort</w:t>
       </w:r>
@@ -2903,15 +3051,16 @@
         <w:ind w:left="1440"/>
         <w:rPr>
           <w:rFonts w:ascii="Times New Roman" w:hAnsi="Times New Roman"/>
-          <w:szCs w:val="22"/>
-        </w:rPr>
-      </w:pPr>
-      <w:r>
-        <w:rPr>
-          <w:rFonts w:ascii="Times New Roman" w:hAnsi="Times New Roman"/>
-          <w:szCs w:val="22"/>
-        </w:rPr>
-        <w:lastRenderedPageBreak/>
+          <w:sz w:val="24"/>
+          <w:szCs w:val="24"/>
+        </w:rPr>
+      </w:pPr>
+      <w:r>
+        <w:rPr>
+          <w:rFonts w:ascii="Times New Roman" w:hAnsi="Times New Roman"/>
+          <w:sz w:val="24"/>
+          <w:szCs w:val="24"/>
+        </w:rPr>
         <w:t>2. The system handles and displays the information that user needs</w:t>
       </w:r>
     </w:p>
@@ -2922,13 +3071,15 @@
         <w:ind w:left="1440"/>
         <w:rPr>
           <w:rFonts w:ascii="Times New Roman" w:hAnsi="Times New Roman"/>
-          <w:szCs w:val="22"/>
-        </w:rPr>
-      </w:pPr>
-      <w:r>
-        <w:rPr>
-          <w:rFonts w:ascii="Times New Roman" w:hAnsi="Times New Roman"/>
-          <w:szCs w:val="22"/>
+          <w:sz w:val="24"/>
+          <w:szCs w:val="24"/>
+        </w:rPr>
+      </w:pPr>
+      <w:r>
+        <w:rPr>
+          <w:rFonts w:ascii="Times New Roman" w:hAnsi="Times New Roman"/>
+          <w:sz w:val="24"/>
+          <w:szCs w:val="24"/>
         </w:rPr>
         <w:t>The flow ends.</w:t>
       </w:r>
@@ -2950,7 +3101,15 @@
           <w:sz w:val="24"/>
           <w:szCs w:val="24"/>
         </w:rPr>
-        <w:t>4.1.4 Filter catalog</w:t>
+        <w:t xml:space="preserve">4.1.4 Filter </w:t>
+      </w:r>
+      <w:r>
+        <w:rPr>
+          <w:rFonts w:ascii="Times New Roman" w:hAnsi="Times New Roman"/>
+          <w:sz w:val="24"/>
+          <w:szCs w:val="24"/>
+        </w:rPr>
+        <w:t>information</w:t>
       </w:r>
     </w:p>
     <w:p>
@@ -2960,13 +3119,15 @@
         <w:ind w:left="1440"/>
         <w:rPr>
           <w:rFonts w:ascii="Times New Roman" w:hAnsi="Times New Roman"/>
-          <w:szCs w:val="22"/>
-        </w:rPr>
-      </w:pPr>
-      <w:r>
-        <w:rPr>
-          <w:rFonts w:ascii="Times New Roman" w:hAnsi="Times New Roman"/>
-          <w:szCs w:val="22"/>
+          <w:sz w:val="24"/>
+          <w:szCs w:val="24"/>
+        </w:rPr>
+      </w:pPr>
+      <w:r>
+        <w:rPr>
+          <w:rFonts w:ascii="Times New Roman" w:hAnsi="Times New Roman"/>
+          <w:sz w:val="24"/>
+          <w:szCs w:val="24"/>
         </w:rPr>
         <w:t>1. User chooses object in a list to filter</w:t>
       </w:r>
@@ -2978,13 +3139,15 @@
         <w:ind w:left="1440"/>
         <w:rPr>
           <w:rFonts w:ascii="Times New Roman" w:hAnsi="Times New Roman"/>
-          <w:szCs w:val="22"/>
-        </w:rPr>
-      </w:pPr>
-      <w:r>
-        <w:rPr>
-          <w:rFonts w:ascii="Times New Roman" w:hAnsi="Times New Roman"/>
-          <w:szCs w:val="22"/>
+          <w:sz w:val="24"/>
+          <w:szCs w:val="24"/>
+        </w:rPr>
+      </w:pPr>
+      <w:r>
+        <w:rPr>
+          <w:rFonts w:ascii="Times New Roman" w:hAnsi="Times New Roman"/>
+          <w:sz w:val="24"/>
+          <w:szCs w:val="24"/>
         </w:rPr>
         <w:t>2. The system handle and displays the information that user needs.</w:t>
       </w:r>
@@ -2996,13 +3159,15 @@
         <w:ind w:left="1440"/>
         <w:rPr>
           <w:rFonts w:ascii="Times New Roman" w:hAnsi="Times New Roman"/>
-          <w:szCs w:val="22"/>
-        </w:rPr>
-      </w:pPr>
-      <w:r>
-        <w:rPr>
-          <w:rFonts w:ascii="Times New Roman" w:hAnsi="Times New Roman"/>
-          <w:szCs w:val="22"/>
+          <w:sz w:val="24"/>
+          <w:szCs w:val="24"/>
+        </w:rPr>
+      </w:pPr>
+      <w:r>
+        <w:rPr>
+          <w:rFonts w:ascii="Times New Roman" w:hAnsi="Times New Roman"/>
+          <w:sz w:val="24"/>
+          <w:szCs w:val="24"/>
         </w:rPr>
         <w:t>The flow ends.</w:t>
       </w:r>
@@ -3017,13 +3182,15 @@
         <w:spacing w:line="240" w:lineRule="auto"/>
         <w:rPr>
           <w:rFonts w:ascii="Times New Roman" w:hAnsi="Times New Roman"/>
+          <w:szCs w:val="24"/>
         </w:rPr>
       </w:pPr>
       <w:bookmarkStart w:id="20" w:name="_Toc311536036"/>
-      <w:bookmarkEnd w:id="14"/>
-      <w:r>
-        <w:rPr>
-          <w:rFonts w:ascii="Times New Roman" w:hAnsi="Times New Roman"/>
+      <w:bookmarkEnd w:id="15"/>
+      <w:r>
+        <w:rPr>
+          <w:rFonts w:ascii="Times New Roman" w:hAnsi="Times New Roman"/>
+          <w:szCs w:val="24"/>
         </w:rPr>
         <w:t>Alternative Flow 1 – Add new information</w:t>
       </w:r>
@@ -3035,11 +3202,15 @@
         <w:ind w:left="936"/>
         <w:rPr>
           <w:rFonts w:ascii="Times New Roman" w:hAnsi="Times New Roman"/>
-        </w:rPr>
-      </w:pPr>
-      <w:r>
-        <w:rPr>
-          <w:rFonts w:ascii="Times New Roman" w:hAnsi="Times New Roman"/>
+          <w:sz w:val="24"/>
+          <w:szCs w:val="24"/>
+        </w:rPr>
+      </w:pPr>
+      <w:r>
+        <w:rPr>
+          <w:rFonts w:ascii="Times New Roman" w:hAnsi="Times New Roman"/>
+          <w:sz w:val="24"/>
+          <w:szCs w:val="24"/>
         </w:rPr>
         <w:t>The flow starts:</w:t>
       </w:r>
@@ -3054,11 +3225,15 @@
         <w:ind w:left="936" w:firstLine="0"/>
         <w:rPr>
           <w:rFonts w:ascii="Times New Roman" w:hAnsi="Times New Roman"/>
-        </w:rPr>
-      </w:pPr>
-      <w:r>
-        <w:rPr>
-          <w:rFonts w:ascii="Times New Roman" w:hAnsi="Times New Roman"/>
+          <w:sz w:val="24"/>
+          <w:szCs w:val="24"/>
+        </w:rPr>
+      </w:pPr>
+      <w:r>
+        <w:rPr>
+          <w:rFonts w:ascii="Times New Roman" w:hAnsi="Times New Roman"/>
+          <w:sz w:val="24"/>
+          <w:szCs w:val="24"/>
         </w:rPr>
         <w:t>User chooses menu “Manage Employee History”.</w:t>
       </w:r>
@@ -3073,11 +3248,15 @@
         <w:ind w:left="936" w:firstLine="0"/>
         <w:rPr>
           <w:rFonts w:ascii="Times New Roman" w:hAnsi="Times New Roman"/>
-        </w:rPr>
-      </w:pPr>
-      <w:r>
-        <w:rPr>
-          <w:rFonts w:ascii="Times New Roman" w:hAnsi="Times New Roman"/>
+          <w:sz w:val="24"/>
+          <w:szCs w:val="24"/>
+        </w:rPr>
+      </w:pPr>
+      <w:r>
+        <w:rPr>
+          <w:rFonts w:ascii="Times New Roman" w:hAnsi="Times New Roman"/>
+          <w:sz w:val="24"/>
+          <w:szCs w:val="24"/>
         </w:rPr>
         <w:t>The system displays a tab as described in GUI – Manage Employee History.</w:t>
       </w:r>
@@ -3095,11 +3274,15 @@
         <w:ind w:left="1296"/>
         <w:rPr>
           <w:rFonts w:ascii="Times New Roman" w:hAnsi="Times New Roman"/>
-        </w:rPr>
-      </w:pPr>
-      <w:r>
-        <w:rPr>
-          <w:rFonts w:ascii="Times New Roman" w:hAnsi="Times New Roman"/>
+          <w:sz w:val="24"/>
+          <w:szCs w:val="24"/>
+        </w:rPr>
+      </w:pPr>
+      <w:r>
+        <w:rPr>
+          <w:rFonts w:ascii="Times New Roman" w:hAnsi="Times New Roman"/>
+          <w:sz w:val="24"/>
+          <w:szCs w:val="24"/>
         </w:rPr>
         <w:t>Click button “add”</w:t>
       </w:r>
@@ -3114,11 +3297,15 @@
         <w:ind w:left="1296"/>
         <w:rPr>
           <w:rFonts w:ascii="Times New Roman" w:hAnsi="Times New Roman"/>
-        </w:rPr>
-      </w:pPr>
-      <w:r>
-        <w:rPr>
-          <w:rFonts w:ascii="Times New Roman" w:hAnsi="Times New Roman"/>
+          <w:sz w:val="24"/>
+          <w:szCs w:val="24"/>
+        </w:rPr>
+      </w:pPr>
+      <w:r>
+        <w:rPr>
+          <w:rFonts w:ascii="Times New Roman" w:hAnsi="Times New Roman"/>
+          <w:sz w:val="24"/>
+          <w:szCs w:val="24"/>
         </w:rPr>
         <w:t>User input data</w:t>
       </w:r>
@@ -3133,11 +3320,15 @@
         <w:ind w:left="1296"/>
         <w:rPr>
           <w:rFonts w:ascii="Times New Roman" w:hAnsi="Times New Roman"/>
-        </w:rPr>
-      </w:pPr>
-      <w:r>
-        <w:rPr>
-          <w:rFonts w:ascii="Times New Roman" w:hAnsi="Times New Roman"/>
+          <w:sz w:val="24"/>
+          <w:szCs w:val="24"/>
+        </w:rPr>
+      </w:pPr>
+      <w:r>
+        <w:rPr>
+          <w:rFonts w:ascii="Times New Roman" w:hAnsi="Times New Roman"/>
+          <w:sz w:val="24"/>
+          <w:szCs w:val="24"/>
         </w:rPr>
         <w:t xml:space="preserve">User can choose “OK” button or “Cancel” button. </w:t>
       </w:r>
@@ -3154,11 +3345,15 @@
         </w:tabs>
         <w:rPr>
           <w:rFonts w:ascii="Times New Roman" w:hAnsi="Times New Roman"/>
-        </w:rPr>
-      </w:pPr>
-      <w:r>
-        <w:rPr>
-          <w:rFonts w:ascii="Times New Roman" w:hAnsi="Times New Roman"/>
+          <w:sz w:val="24"/>
+          <w:szCs w:val="24"/>
+        </w:rPr>
+      </w:pPr>
+      <w:r>
+        <w:rPr>
+          <w:rFonts w:ascii="Times New Roman" w:hAnsi="Times New Roman"/>
+          <w:sz w:val="24"/>
+          <w:szCs w:val="24"/>
         </w:rPr>
         <w:t>If user choose “OK” button, data will be saved.</w:t>
       </w:r>
@@ -3175,11 +3370,15 @@
         </w:tabs>
         <w:rPr>
           <w:rFonts w:ascii="Times New Roman" w:hAnsi="Times New Roman"/>
-        </w:rPr>
-      </w:pPr>
-      <w:r>
-        <w:rPr>
-          <w:rFonts w:ascii="Times New Roman" w:hAnsi="Times New Roman"/>
+          <w:sz w:val="24"/>
+          <w:szCs w:val="24"/>
+        </w:rPr>
+      </w:pPr>
+      <w:r>
+        <w:rPr>
+          <w:rFonts w:ascii="Times New Roman" w:hAnsi="Times New Roman"/>
+          <w:sz w:val="24"/>
+          <w:szCs w:val="24"/>
         </w:rPr>
         <w:t>If user choose “Cancel” button, data won’t be saved.</w:t>
       </w:r>
@@ -3190,11 +3389,15 @@
         <w:ind w:left="936"/>
         <w:rPr>
           <w:rFonts w:ascii="Times New Roman" w:hAnsi="Times New Roman"/>
-        </w:rPr>
-      </w:pPr>
-      <w:r>
-        <w:rPr>
-          <w:rFonts w:ascii="Times New Roman" w:hAnsi="Times New Roman"/>
+          <w:sz w:val="24"/>
+          <w:szCs w:val="24"/>
+        </w:rPr>
+      </w:pPr>
+      <w:r>
+        <w:rPr>
+          <w:rFonts w:ascii="Times New Roman" w:hAnsi="Times New Roman"/>
+          <w:sz w:val="24"/>
+          <w:szCs w:val="24"/>
         </w:rPr>
         <w:t>The flow ends.</w:t>
       </w:r>
@@ -3209,12 +3412,14 @@
         <w:spacing w:line="240" w:lineRule="auto"/>
         <w:rPr>
           <w:rFonts w:ascii="Times New Roman" w:hAnsi="Times New Roman"/>
+          <w:szCs w:val="24"/>
         </w:rPr>
       </w:pPr>
       <w:bookmarkStart w:id="21" w:name="_Toc311536037"/>
       <w:r>
         <w:rPr>
           <w:rFonts w:ascii="Times New Roman" w:hAnsi="Times New Roman"/>
+          <w:szCs w:val="24"/>
         </w:rPr>
         <w:t>Alternative Flow 2 – Edit information</w:t>
       </w:r>
@@ -3223,6 +3428,10 @@
     <w:p>
       <w:pPr>
         <w:pStyle w:val="Heading3"/>
+        <w:rPr>
+          <w:sz w:val="24"/>
+          <w:szCs w:val="24"/>
+        </w:rPr>
       </w:pPr>
       <w:bookmarkStart w:id="22" w:name="_Toc223331354"/>
       <w:bookmarkStart w:id="23" w:name="_Toc223331417"/>
@@ -3235,8 +3444,8 @@
       <w:bookmarkStart w:id="30" w:name="_Toc223778225"/>
       <w:bookmarkStart w:id="31" w:name="_Toc223861445"/>
       <w:bookmarkStart w:id="32" w:name="_Toc225758923"/>
-      <w:bookmarkStart w:id="33" w:name="_Toc216662743"/>
-      <w:bookmarkStart w:id="34" w:name="_Toc311536038"/>
+      <w:bookmarkStart w:id="33" w:name="_Toc311536038"/>
+      <w:bookmarkStart w:id="34" w:name="_Toc216662743"/>
       <w:bookmarkEnd w:id="22"/>
       <w:bookmarkEnd w:id="23"/>
       <w:bookmarkEnd w:id="24"/>
@@ -3249,9 +3458,13 @@
       <w:bookmarkEnd w:id="31"/>
       <w:bookmarkEnd w:id="32"/>
       <w:r>
+        <w:rPr>
+          <w:sz w:val="24"/>
+          <w:szCs w:val="24"/>
+        </w:rPr>
         <w:t>The flow starts:</w:t>
       </w:r>
-      <w:bookmarkEnd w:id="34"/>
+      <w:bookmarkEnd w:id="33"/>
     </w:p>
     <w:p>
       <w:pPr>
@@ -3263,11 +3476,15 @@
         <w:spacing w:before="0"/>
         <w:rPr>
           <w:rFonts w:ascii="Times New Roman" w:hAnsi="Times New Roman"/>
-        </w:rPr>
-      </w:pPr>
-      <w:r>
-        <w:rPr>
-          <w:rFonts w:ascii="Times New Roman" w:hAnsi="Times New Roman"/>
+          <w:sz w:val="24"/>
+          <w:szCs w:val="24"/>
+        </w:rPr>
+      </w:pPr>
+      <w:r>
+        <w:rPr>
+          <w:rFonts w:ascii="Times New Roman" w:hAnsi="Times New Roman"/>
+          <w:sz w:val="24"/>
+          <w:szCs w:val="24"/>
         </w:rPr>
         <w:t>User chooses menu “Manage Employee History”.</w:t>
       </w:r>
@@ -3281,11 +3498,15 @@
         </w:numPr>
         <w:rPr>
           <w:rFonts w:ascii="Times New Roman" w:hAnsi="Times New Roman"/>
-        </w:rPr>
-      </w:pPr>
-      <w:r>
-        <w:rPr>
-          <w:rFonts w:ascii="Times New Roman" w:hAnsi="Times New Roman"/>
+          <w:sz w:val="24"/>
+          <w:szCs w:val="24"/>
+        </w:rPr>
+      </w:pPr>
+      <w:r>
+        <w:rPr>
+          <w:rFonts w:ascii="Times New Roman" w:hAnsi="Times New Roman"/>
+          <w:sz w:val="24"/>
+          <w:szCs w:val="24"/>
         </w:rPr>
         <w:t>The system displays a tab as described in GUI – Manage Employee History.</w:t>
       </w:r>
@@ -3299,11 +3520,15 @@
         </w:numPr>
         <w:rPr>
           <w:rFonts w:ascii="Times New Roman" w:hAnsi="Times New Roman"/>
-        </w:rPr>
-      </w:pPr>
-      <w:r>
-        <w:rPr>
-          <w:rFonts w:ascii="Times New Roman" w:hAnsi="Times New Roman"/>
+          <w:sz w:val="24"/>
+          <w:szCs w:val="24"/>
+        </w:rPr>
+      </w:pPr>
+      <w:r>
+        <w:rPr>
+          <w:rFonts w:ascii="Times New Roman" w:hAnsi="Times New Roman"/>
+          <w:sz w:val="24"/>
+          <w:szCs w:val="24"/>
         </w:rPr>
         <w:t>Choose information need edit</w:t>
       </w:r>
@@ -3317,12 +3542,17 @@
         </w:numPr>
         <w:rPr>
           <w:rFonts w:ascii="Times New Roman" w:hAnsi="Times New Roman"/>
-        </w:rPr>
-      </w:pPr>
-      <w:r>
-        <w:rPr>
-          <w:rFonts w:ascii="Times New Roman" w:hAnsi="Times New Roman"/>
-        </w:rPr>
+          <w:sz w:val="24"/>
+          <w:szCs w:val="24"/>
+        </w:rPr>
+      </w:pPr>
+      <w:r>
+        <w:rPr>
+          <w:rFonts w:ascii="Times New Roman" w:hAnsi="Times New Roman"/>
+          <w:sz w:val="24"/>
+          <w:szCs w:val="24"/>
+        </w:rPr>
+        <w:lastRenderedPageBreak/>
         <w:t>Click button “edit”</w:t>
       </w:r>
     </w:p>
@@ -3335,6 +3565,8 @@
         </w:numPr>
         <w:rPr>
           <w:rFonts w:ascii="Times New Roman" w:hAnsi="Times New Roman"/>
+          <w:sz w:val="24"/>
+          <w:szCs w:val="24"/>
         </w:rPr>
       </w:pPr>
       <w:bookmarkStart w:id="35" w:name="_Toc223331355"/>
@@ -3359,7 +3591,7 @@
       <w:bookmarkStart w:id="54" w:name="_Toc223778227"/>
       <w:bookmarkStart w:id="55" w:name="_Toc223861447"/>
       <w:bookmarkStart w:id="56" w:name="_Toc225758925"/>
-      <w:bookmarkEnd w:id="33"/>
+      <w:bookmarkEnd w:id="34"/>
       <w:bookmarkEnd w:id="35"/>
       <w:bookmarkEnd w:id="36"/>
       <w:bookmarkEnd w:id="37"/>
@@ -3385,6 +3617,8 @@
       <w:r>
         <w:rPr>
           <w:rFonts w:ascii="Times New Roman" w:hAnsi="Times New Roman"/>
+          <w:sz w:val="24"/>
+          <w:szCs w:val="24"/>
         </w:rPr>
         <w:t xml:space="preserve">User can choose “OK” button or “Cancel” button. </w:t>
       </w:r>
@@ -3401,11 +3635,15 @@
         </w:tabs>
         <w:rPr>
           <w:rFonts w:ascii="Times New Roman" w:hAnsi="Times New Roman"/>
-        </w:rPr>
-      </w:pPr>
-      <w:r>
-        <w:rPr>
-          <w:rFonts w:ascii="Times New Roman" w:hAnsi="Times New Roman"/>
+          <w:sz w:val="24"/>
+          <w:szCs w:val="24"/>
+        </w:rPr>
+      </w:pPr>
+      <w:r>
+        <w:rPr>
+          <w:rFonts w:ascii="Times New Roman" w:hAnsi="Times New Roman"/>
+          <w:sz w:val="24"/>
+          <w:szCs w:val="24"/>
         </w:rPr>
         <w:t>If user choose “OK” button, data will be saved.</w:t>
       </w:r>
@@ -3422,11 +3660,15 @@
         </w:tabs>
         <w:rPr>
           <w:rFonts w:ascii="Times New Roman" w:hAnsi="Times New Roman"/>
-        </w:rPr>
-      </w:pPr>
-      <w:r>
-        <w:rPr>
-          <w:rFonts w:ascii="Times New Roman" w:hAnsi="Times New Roman"/>
+          <w:sz w:val="24"/>
+          <w:szCs w:val="24"/>
+        </w:rPr>
+      </w:pPr>
+      <w:r>
+        <w:rPr>
+          <w:rFonts w:ascii="Times New Roman" w:hAnsi="Times New Roman"/>
+          <w:sz w:val="24"/>
+          <w:szCs w:val="24"/>
         </w:rPr>
         <w:t>If user choose “Cancel” button, data won’t be saved.</w:t>
       </w:r>
@@ -3437,11 +3679,15 @@
         <w:ind w:left="936"/>
         <w:rPr>
           <w:rFonts w:ascii="Times New Roman" w:hAnsi="Times New Roman"/>
-        </w:rPr>
-      </w:pPr>
-      <w:r>
-        <w:rPr>
-          <w:rFonts w:ascii="Times New Roman" w:hAnsi="Times New Roman"/>
+          <w:sz w:val="24"/>
+          <w:szCs w:val="24"/>
+        </w:rPr>
+      </w:pPr>
+      <w:r>
+        <w:rPr>
+          <w:rFonts w:ascii="Times New Roman" w:hAnsi="Times New Roman"/>
+          <w:sz w:val="24"/>
+          <w:szCs w:val="24"/>
         </w:rPr>
         <w:t>The flow ends.</w:t>
       </w:r>
@@ -3456,12 +3702,14 @@
         <w:spacing w:line="240" w:lineRule="auto"/>
         <w:rPr>
           <w:rFonts w:ascii="Times New Roman" w:hAnsi="Times New Roman"/>
+          <w:szCs w:val="24"/>
         </w:rPr>
       </w:pPr>
       <w:bookmarkStart w:id="57" w:name="_Toc311536039"/>
       <w:r>
         <w:rPr>
           <w:rFonts w:ascii="Times New Roman" w:hAnsi="Times New Roman"/>
+          <w:szCs w:val="24"/>
         </w:rPr>
         <w:t>Alternative Flow 3 – Delete information</w:t>
       </w:r>
@@ -3470,9 +3718,17 @@
     <w:p>
       <w:pPr>
         <w:pStyle w:val="Heading3"/>
+        <w:rPr>
+          <w:sz w:val="24"/>
+          <w:szCs w:val="24"/>
+        </w:rPr>
       </w:pPr>
       <w:bookmarkStart w:id="58" w:name="_Toc311536040"/>
       <w:r>
+        <w:rPr>
+          <w:sz w:val="24"/>
+          <w:szCs w:val="24"/>
+        </w:rPr>
         <w:t>The flow starts:</w:t>
       </w:r>
       <w:bookmarkEnd w:id="58"/>
@@ -3487,11 +3743,15 @@
         <w:spacing w:before="0"/>
         <w:rPr>
           <w:rFonts w:ascii="Times New Roman" w:hAnsi="Times New Roman"/>
-        </w:rPr>
-      </w:pPr>
-      <w:r>
-        <w:rPr>
-          <w:rFonts w:ascii="Times New Roman" w:hAnsi="Times New Roman"/>
+          <w:sz w:val="24"/>
+          <w:szCs w:val="24"/>
+        </w:rPr>
+      </w:pPr>
+      <w:r>
+        <w:rPr>
+          <w:rFonts w:ascii="Times New Roman" w:hAnsi="Times New Roman"/>
+          <w:sz w:val="24"/>
+          <w:szCs w:val="24"/>
         </w:rPr>
         <w:t>User chooses menu “Manage Employee History”.</w:t>
       </w:r>
@@ -3505,11 +3765,15 @@
         </w:numPr>
         <w:rPr>
           <w:rFonts w:ascii="Times New Roman" w:hAnsi="Times New Roman"/>
-        </w:rPr>
-      </w:pPr>
-      <w:r>
-        <w:rPr>
-          <w:rFonts w:ascii="Times New Roman" w:hAnsi="Times New Roman"/>
+          <w:sz w:val="24"/>
+          <w:szCs w:val="24"/>
+        </w:rPr>
+      </w:pPr>
+      <w:r>
+        <w:rPr>
+          <w:rFonts w:ascii="Times New Roman" w:hAnsi="Times New Roman"/>
+          <w:sz w:val="24"/>
+          <w:szCs w:val="24"/>
         </w:rPr>
         <w:t>The system displays a tab as described in GUI – Manage Employee History.</w:t>
       </w:r>
@@ -3523,11 +3787,15 @@
         </w:numPr>
         <w:rPr>
           <w:rFonts w:ascii="Times New Roman" w:hAnsi="Times New Roman"/>
-        </w:rPr>
-      </w:pPr>
-      <w:r>
-        <w:rPr>
-          <w:rFonts w:ascii="Times New Roman" w:hAnsi="Times New Roman"/>
+          <w:sz w:val="24"/>
+          <w:szCs w:val="24"/>
+        </w:rPr>
+      </w:pPr>
+      <w:r>
+        <w:rPr>
+          <w:rFonts w:ascii="Times New Roman" w:hAnsi="Times New Roman"/>
+          <w:sz w:val="24"/>
+          <w:szCs w:val="24"/>
         </w:rPr>
         <w:t>Choose information need delete</w:t>
       </w:r>
@@ -3541,11 +3809,15 @@
         </w:numPr>
         <w:rPr>
           <w:rFonts w:ascii="Times New Roman" w:hAnsi="Times New Roman"/>
-        </w:rPr>
-      </w:pPr>
-      <w:r>
-        <w:rPr>
-          <w:rFonts w:ascii="Times New Roman" w:hAnsi="Times New Roman"/>
+          <w:sz w:val="24"/>
+          <w:szCs w:val="24"/>
+        </w:rPr>
+      </w:pPr>
+      <w:r>
+        <w:rPr>
+          <w:rFonts w:ascii="Times New Roman" w:hAnsi="Times New Roman"/>
+          <w:sz w:val="24"/>
+          <w:szCs w:val="24"/>
         </w:rPr>
         <w:t>Choose delete this information</w:t>
       </w:r>
@@ -3559,11 +3831,15 @@
         </w:numPr>
         <w:rPr>
           <w:rFonts w:ascii="Times New Roman" w:hAnsi="Times New Roman"/>
-        </w:rPr>
-      </w:pPr>
-      <w:r>
-        <w:rPr>
-          <w:rFonts w:ascii="Times New Roman" w:hAnsi="Times New Roman"/>
+          <w:sz w:val="24"/>
+          <w:szCs w:val="24"/>
+        </w:rPr>
+      </w:pPr>
+      <w:r>
+        <w:rPr>
+          <w:rFonts w:ascii="Times New Roman" w:hAnsi="Times New Roman"/>
+          <w:sz w:val="24"/>
+          <w:szCs w:val="24"/>
         </w:rPr>
         <w:t xml:space="preserve">User can choose “OK” button or “Cancel” button. </w:t>
       </w:r>
@@ -3580,11 +3856,15 @@
         </w:tabs>
         <w:rPr>
           <w:rFonts w:ascii="Times New Roman" w:hAnsi="Times New Roman"/>
-        </w:rPr>
-      </w:pPr>
-      <w:r>
-        <w:rPr>
-          <w:rFonts w:ascii="Times New Roman" w:hAnsi="Times New Roman"/>
+          <w:sz w:val="24"/>
+          <w:szCs w:val="24"/>
+        </w:rPr>
+      </w:pPr>
+      <w:r>
+        <w:rPr>
+          <w:rFonts w:ascii="Times New Roman" w:hAnsi="Times New Roman"/>
+          <w:sz w:val="24"/>
+          <w:szCs w:val="24"/>
         </w:rPr>
         <w:t>If user choose “OK” button, data will be saved.</w:t>
       </w:r>
@@ -3601,11 +3881,15 @@
         </w:tabs>
         <w:rPr>
           <w:rFonts w:ascii="Times New Roman" w:hAnsi="Times New Roman"/>
-        </w:rPr>
-      </w:pPr>
-      <w:r>
-        <w:rPr>
-          <w:rFonts w:ascii="Times New Roman" w:hAnsi="Times New Roman"/>
+          <w:sz w:val="24"/>
+          <w:szCs w:val="24"/>
+        </w:rPr>
+      </w:pPr>
+      <w:r>
+        <w:rPr>
+          <w:rFonts w:ascii="Times New Roman" w:hAnsi="Times New Roman"/>
+          <w:sz w:val="24"/>
+          <w:szCs w:val="24"/>
         </w:rPr>
         <w:t>If user choose “Cancel” button, data won’t be saved.</w:t>
       </w:r>
@@ -3616,13 +3900,16 @@
         <w:ind w:left="936"/>
         <w:rPr>
           <w:rFonts w:ascii="Times New Roman" w:hAnsi="Times New Roman"/>
-        </w:rPr>
-      </w:pPr>
-      <w:r>
-        <w:rPr>
-          <w:rFonts w:ascii="Times New Roman" w:hAnsi="Times New Roman"/>
-        </w:rPr>
-        <w:lastRenderedPageBreak/>
+          <w:sz w:val="24"/>
+          <w:szCs w:val="24"/>
+        </w:rPr>
+      </w:pPr>
+      <w:r>
+        <w:rPr>
+          <w:rFonts w:ascii="Times New Roman" w:hAnsi="Times New Roman"/>
+          <w:sz w:val="24"/>
+          <w:szCs w:val="24"/>
+        </w:rPr>
         <w:t>The flow ends.</w:t>
       </w:r>
     </w:p>
@@ -3636,23 +3923,40 @@
         <w:spacing w:line="240" w:lineRule="auto"/>
         <w:rPr>
           <w:rFonts w:ascii="Times New Roman" w:hAnsi="Times New Roman"/>
+          <w:szCs w:val="24"/>
         </w:rPr>
       </w:pPr>
       <w:bookmarkStart w:id="59" w:name="_Toc311536041"/>
       <w:r>
         <w:rPr>
           <w:rFonts w:ascii="Times New Roman" w:hAnsi="Times New Roman"/>
-        </w:rPr>
-        <w:t>Alternative Flow 7 – Print data</w:t>
+          <w:szCs w:val="24"/>
+        </w:rPr>
+        <w:t>Alternative Flow 4</w:t>
+      </w:r>
+      <w:r>
+        <w:rPr>
+          <w:rFonts w:ascii="Times New Roman" w:hAnsi="Times New Roman"/>
+          <w:szCs w:val="24"/>
+        </w:rPr>
+        <w:t xml:space="preserve"> – Print data</w:t>
       </w:r>
       <w:bookmarkEnd w:id="59"/>
     </w:p>
     <w:p>
       <w:pPr>
         <w:pStyle w:val="Heading3"/>
+        <w:rPr>
+          <w:sz w:val="24"/>
+          <w:szCs w:val="24"/>
+        </w:rPr>
       </w:pPr>
       <w:bookmarkStart w:id="60" w:name="_Toc311536042"/>
       <w:r>
+        <w:rPr>
+          <w:sz w:val="24"/>
+          <w:szCs w:val="24"/>
+        </w:rPr>
         <w:t>The flow starts:</w:t>
       </w:r>
       <w:bookmarkEnd w:id="60"/>
@@ -3667,11 +3971,15 @@
         <w:spacing w:before="0"/>
         <w:rPr>
           <w:rFonts w:ascii="Times New Roman" w:hAnsi="Times New Roman"/>
-        </w:rPr>
-      </w:pPr>
-      <w:r>
-        <w:rPr>
-          <w:rFonts w:ascii="Times New Roman" w:hAnsi="Times New Roman"/>
+          <w:sz w:val="24"/>
+          <w:szCs w:val="24"/>
+        </w:rPr>
+      </w:pPr>
+      <w:r>
+        <w:rPr>
+          <w:rFonts w:ascii="Times New Roman" w:hAnsi="Times New Roman"/>
+          <w:sz w:val="24"/>
+          <w:szCs w:val="24"/>
         </w:rPr>
         <w:t>User chooses menu “Manage Employee History”.</w:t>
       </w:r>
@@ -3685,11 +3993,15 @@
         </w:numPr>
         <w:rPr>
           <w:rFonts w:ascii="Times New Roman" w:hAnsi="Times New Roman"/>
-        </w:rPr>
-      </w:pPr>
-      <w:r>
-        <w:rPr>
-          <w:rFonts w:ascii="Times New Roman" w:hAnsi="Times New Roman"/>
+          <w:sz w:val="24"/>
+          <w:szCs w:val="24"/>
+        </w:rPr>
+      </w:pPr>
+      <w:r>
+        <w:rPr>
+          <w:rFonts w:ascii="Times New Roman" w:hAnsi="Times New Roman"/>
+          <w:sz w:val="24"/>
+          <w:szCs w:val="24"/>
         </w:rPr>
         <w:t>The system displays a tab as described in GUI – Manage Employee History.</w:t>
       </w:r>
@@ -3703,11 +4015,15 @@
         </w:numPr>
         <w:rPr>
           <w:rFonts w:ascii="Times New Roman" w:hAnsi="Times New Roman"/>
-        </w:rPr>
-      </w:pPr>
-      <w:r>
-        <w:rPr>
-          <w:rFonts w:ascii="Times New Roman" w:hAnsi="Times New Roman"/>
+          <w:sz w:val="24"/>
+          <w:szCs w:val="24"/>
+        </w:rPr>
+      </w:pPr>
+      <w:r>
+        <w:rPr>
+          <w:rFonts w:ascii="Times New Roman" w:hAnsi="Times New Roman"/>
+          <w:sz w:val="24"/>
+          <w:szCs w:val="24"/>
         </w:rPr>
         <w:t>Choose “print” button</w:t>
       </w:r>
@@ -3718,11 +4034,15 @@
         <w:ind w:left="936"/>
         <w:rPr>
           <w:rFonts w:ascii="Times New Roman" w:hAnsi="Times New Roman"/>
-        </w:rPr>
-      </w:pPr>
-      <w:r>
-        <w:rPr>
-          <w:rFonts w:ascii="Times New Roman" w:hAnsi="Times New Roman"/>
+          <w:sz w:val="24"/>
+          <w:szCs w:val="24"/>
+        </w:rPr>
+      </w:pPr>
+      <w:r>
+        <w:rPr>
+          <w:rFonts w:ascii="Times New Roman" w:hAnsi="Times New Roman"/>
+          <w:sz w:val="24"/>
+          <w:szCs w:val="24"/>
         </w:rPr>
         <w:t>The flow ends.</w:t>
       </w:r>
@@ -3737,6 +4057,7 @@
         <w:spacing w:before="0" w:after="0" w:line="240" w:lineRule="auto"/>
         <w:rPr>
           <w:rFonts w:ascii="Times New Roman" w:hAnsi="Times New Roman"/>
+          <w:szCs w:val="24"/>
         </w:rPr>
       </w:pPr>
       <w:bookmarkStart w:id="61" w:name="_Toc310921392"/>
@@ -3744,11 +4065,19 @@
       <w:r>
         <w:rPr>
           <w:rFonts w:ascii="Times New Roman" w:hAnsi="Times New Roman"/>
-        </w:rPr>
-        <w:t>Alternative Flow 5 – Export information</w:t>
+          <w:szCs w:val="24"/>
+        </w:rPr>
+        <w:t xml:space="preserve">Alternative Flow 5 – Export </w:t>
       </w:r>
       <w:bookmarkEnd w:id="61"/>
       <w:bookmarkEnd w:id="62"/>
+      <w:r>
+        <w:rPr>
+          <w:rFonts w:ascii="Times New Roman" w:hAnsi="Times New Roman"/>
+          <w:szCs w:val="24"/>
+        </w:rPr>
+        <w:t>file</w:t>
+      </w:r>
     </w:p>
     <w:p>
       <w:pPr>
@@ -3760,11 +4089,15 @@
         <w:ind w:left="980" w:firstLine="10"/>
         <w:rPr>
           <w:rFonts w:ascii="Times New Roman" w:hAnsi="Times New Roman"/>
-        </w:rPr>
-      </w:pPr>
-      <w:r>
-        <w:rPr>
-          <w:rFonts w:ascii="Times New Roman" w:hAnsi="Times New Roman"/>
+          <w:sz w:val="24"/>
+          <w:szCs w:val="24"/>
+        </w:rPr>
+      </w:pPr>
+      <w:r>
+        <w:rPr>
+          <w:rFonts w:ascii="Times New Roman" w:hAnsi="Times New Roman"/>
+          <w:sz w:val="24"/>
+          <w:szCs w:val="24"/>
         </w:rPr>
         <w:t>The flow starts:</w:t>
       </w:r>
@@ -3780,11 +4113,15 @@
         <w:ind w:left="1260"/>
         <w:rPr>
           <w:rFonts w:ascii="Times New Roman" w:hAnsi="Times New Roman"/>
-        </w:rPr>
-      </w:pPr>
-      <w:r>
-        <w:rPr>
-          <w:rFonts w:ascii="Times New Roman" w:hAnsi="Times New Roman"/>
+          <w:sz w:val="24"/>
+          <w:szCs w:val="24"/>
+        </w:rPr>
+      </w:pPr>
+      <w:r>
+        <w:rPr>
+          <w:rFonts w:ascii="Times New Roman" w:hAnsi="Times New Roman"/>
+          <w:sz w:val="24"/>
+          <w:szCs w:val="24"/>
         </w:rPr>
         <w:t>User views the information, and chooses “Export” button</w:t>
       </w:r>
@@ -3800,11 +4137,15 @@
         <w:ind w:left="1260"/>
         <w:rPr>
           <w:rFonts w:ascii="Times New Roman" w:hAnsi="Times New Roman"/>
-        </w:rPr>
-      </w:pPr>
-      <w:r>
-        <w:rPr>
-          <w:rFonts w:ascii="Times New Roman" w:hAnsi="Times New Roman"/>
+          <w:sz w:val="24"/>
+          <w:szCs w:val="24"/>
+        </w:rPr>
+      </w:pPr>
+      <w:r>
+        <w:rPr>
+          <w:rFonts w:ascii="Times New Roman" w:hAnsi="Times New Roman"/>
+          <w:sz w:val="24"/>
+          <w:szCs w:val="24"/>
         </w:rPr>
         <w:t>The system handles request and display all fields that user needs</w:t>
       </w:r>
@@ -3823,13 +4164,33 @@
         <w:ind w:left="1260"/>
         <w:rPr>
           <w:rFonts w:ascii="Times New Roman" w:hAnsi="Times New Roman"/>
-        </w:rPr>
-      </w:pPr>
-      <w:r>
-        <w:rPr>
-          <w:rFonts w:ascii="Times New Roman" w:hAnsi="Times New Roman"/>
-        </w:rPr>
-        <w:t>User chooses “Export” button</w:t>
+          <w:sz w:val="24"/>
+          <w:szCs w:val="24"/>
+        </w:rPr>
+      </w:pPr>
+      <w:r>
+        <w:rPr>
+          <w:rFonts w:ascii="Times New Roman" w:hAnsi="Times New Roman"/>
+          <w:sz w:val="24"/>
+          <w:szCs w:val="24"/>
+        </w:rPr>
+        <w:t>User chooses</w:t>
+      </w:r>
+      <w:r>
+        <w:rPr>
+          <w:rFonts w:ascii="Times New Roman" w:hAnsi="Times New Roman"/>
+          <w:sz w:val="24"/>
+          <w:szCs w:val="24"/>
+        </w:rPr>
+        <w:t xml:space="preserve"> “OK</w:t>
+      </w:r>
+      <w:r>
+        <w:rPr>
+          <w:rFonts w:ascii="Times New Roman" w:hAnsi="Times New Roman"/>
+          <w:sz w:val="24"/>
+          <w:szCs w:val="24"/>
+        </w:rPr>
+        <w:t>” button</w:t>
       </w:r>
     </w:p>
     <w:p>
@@ -3843,13 +4204,33 @@
         <w:ind w:left="1260"/>
         <w:rPr>
           <w:rFonts w:ascii="Times New Roman" w:hAnsi="Times New Roman"/>
-        </w:rPr>
-      </w:pPr>
-      <w:r>
-        <w:rPr>
-          <w:rFonts w:ascii="Times New Roman" w:hAnsi="Times New Roman"/>
-        </w:rPr>
-        <w:t>The system handles and export file that consists all file that is chosen.</w:t>
+          <w:sz w:val="24"/>
+          <w:szCs w:val="24"/>
+        </w:rPr>
+      </w:pPr>
+      <w:r>
+        <w:rPr>
+          <w:rFonts w:ascii="Times New Roman" w:hAnsi="Times New Roman"/>
+          <w:sz w:val="24"/>
+          <w:szCs w:val="24"/>
+        </w:rPr>
+        <w:t>The system handles and export file th</w:t>
+      </w:r>
+      <w:r>
+        <w:rPr>
+          <w:rFonts w:ascii="Times New Roman" w:hAnsi="Times New Roman"/>
+          <w:sz w:val="24"/>
+          <w:szCs w:val="24"/>
+        </w:rPr>
+        <w:t>at consists all file that is cho</w:t>
+      </w:r>
+      <w:r>
+        <w:rPr>
+          <w:rFonts w:ascii="Times New Roman" w:hAnsi="Times New Roman"/>
+          <w:sz w:val="24"/>
+          <w:szCs w:val="24"/>
+        </w:rPr>
+        <w:t>sen.</w:t>
       </w:r>
     </w:p>
     <w:p>
@@ -3862,11 +4243,182 @@
         <w:ind w:left="990"/>
         <w:rPr>
           <w:rFonts w:ascii="Times New Roman" w:hAnsi="Times New Roman"/>
-        </w:rPr>
-      </w:pPr>
-      <w:r>
-        <w:rPr>
-          <w:rFonts w:ascii="Times New Roman" w:hAnsi="Times New Roman"/>
+          <w:sz w:val="24"/>
+          <w:szCs w:val="24"/>
+        </w:rPr>
+      </w:pPr>
+      <w:r>
+        <w:rPr>
+          <w:rFonts w:ascii="Times New Roman" w:hAnsi="Times New Roman"/>
+          <w:sz w:val="24"/>
+          <w:szCs w:val="24"/>
+        </w:rPr>
+        <w:t>The flow ends.</w:t>
+      </w:r>
+    </w:p>
+    <w:p>
+      <w:pPr>
+        <w:pStyle w:val="Heading2"/>
+        <w:numPr>
+          <w:ilvl w:val="1"/>
+          <w:numId w:val="23"/>
+        </w:numPr>
+        <w:spacing w:before="0" w:after="0" w:line="240" w:lineRule="auto"/>
+        <w:rPr>
+          <w:rFonts w:ascii="Times New Roman" w:hAnsi="Times New Roman"/>
+          <w:szCs w:val="24"/>
+        </w:rPr>
+      </w:pPr>
+      <w:bookmarkStart w:id="63" w:name="_Toc311536044"/>
+      <w:r>
+        <w:rPr>
+          <w:rFonts w:ascii="Times New Roman" w:hAnsi="Times New Roman"/>
+          <w:szCs w:val="24"/>
+        </w:rPr>
+        <w:t>Alternative Flow 6 – Import file</w:t>
+      </w:r>
+    </w:p>
+    <w:p>
+      <w:pPr>
+        <w:pStyle w:val="BodyText"/>
+        <w:tabs>
+          <w:tab w:val="clear" w:pos="8640"/>
+        </w:tabs>
+        <w:ind w:left="990" w:firstLine="90"/>
+        <w:rPr>
+          <w:rFonts w:ascii="Times New Roman" w:hAnsi="Times New Roman"/>
+          <w:sz w:val="24"/>
+          <w:szCs w:val="24"/>
+        </w:rPr>
+      </w:pPr>
+      <w:r>
+        <w:rPr>
+          <w:rFonts w:ascii="Times New Roman" w:hAnsi="Times New Roman"/>
+          <w:sz w:val="24"/>
+          <w:szCs w:val="24"/>
+        </w:rPr>
+        <w:t>The flow starts:</w:t>
+      </w:r>
+    </w:p>
+    <w:p>
+      <w:pPr>
+        <w:pStyle w:val="BodyText"/>
+        <w:numPr>
+          <w:ilvl w:val="1"/>
+          <w:numId w:val="32"/>
+        </w:numPr>
+        <w:tabs>
+          <w:tab w:val="clear" w:pos="8640"/>
+        </w:tabs>
+        <w:rPr>
+          <w:rFonts w:ascii="Times New Roman" w:hAnsi="Times New Roman"/>
+          <w:sz w:val="24"/>
+          <w:szCs w:val="24"/>
+        </w:rPr>
+      </w:pPr>
+      <w:r>
+        <w:rPr>
+          <w:rFonts w:ascii="Times New Roman" w:hAnsi="Times New Roman"/>
+          <w:sz w:val="24"/>
+          <w:szCs w:val="24"/>
+        </w:rPr>
+        <w:t xml:space="preserve">User view the external file (excel), and chooses “import” button </w:t>
+      </w:r>
+    </w:p>
+    <w:p>
+      <w:pPr>
+        <w:pStyle w:val="BodyText"/>
+        <w:numPr>
+          <w:ilvl w:val="1"/>
+          <w:numId w:val="32"/>
+        </w:numPr>
+        <w:tabs>
+          <w:tab w:val="clear" w:pos="8640"/>
+        </w:tabs>
+        <w:rPr>
+          <w:rFonts w:ascii="Times New Roman" w:hAnsi="Times New Roman"/>
+          <w:sz w:val="24"/>
+          <w:szCs w:val="24"/>
+        </w:rPr>
+      </w:pPr>
+      <w:r>
+        <w:rPr>
+          <w:rFonts w:ascii="Times New Roman" w:hAnsi="Times New Roman"/>
+          <w:sz w:val="24"/>
+          <w:szCs w:val="24"/>
+        </w:rPr>
+        <w:t>Choose this file viewed in browse</w:t>
+      </w:r>
+    </w:p>
+    <w:p>
+      <w:pPr>
+        <w:pStyle w:val="BodyText"/>
+        <w:numPr>
+          <w:ilvl w:val="1"/>
+          <w:numId w:val="32"/>
+        </w:numPr>
+        <w:tabs>
+          <w:tab w:val="clear" w:pos="8640"/>
+        </w:tabs>
+        <w:rPr>
+          <w:rFonts w:ascii="Times New Roman" w:hAnsi="Times New Roman"/>
+          <w:sz w:val="24"/>
+          <w:szCs w:val="24"/>
+        </w:rPr>
+      </w:pPr>
+      <w:r>
+        <w:rPr>
+          <w:rFonts w:ascii="Times New Roman" w:hAnsi="Times New Roman"/>
+          <w:sz w:val="24"/>
+          <w:szCs w:val="24"/>
+        </w:rPr>
+        <w:t>User chooses “OK” button</w:t>
+      </w:r>
+    </w:p>
+    <w:p>
+      <w:pPr>
+        <w:pStyle w:val="BodyText"/>
+        <w:numPr>
+          <w:ilvl w:val="1"/>
+          <w:numId w:val="32"/>
+        </w:numPr>
+        <w:tabs>
+          <w:tab w:val="clear" w:pos="8640"/>
+        </w:tabs>
+        <w:rPr>
+          <w:rFonts w:ascii="Times New Roman" w:hAnsi="Times New Roman"/>
+          <w:sz w:val="24"/>
+          <w:szCs w:val="24"/>
+        </w:rPr>
+      </w:pPr>
+      <w:r>
+        <w:rPr>
+          <w:rFonts w:ascii="Times New Roman" w:hAnsi="Times New Roman"/>
+          <w:sz w:val="24"/>
+          <w:szCs w:val="24"/>
+        </w:rPr>
+        <w:lastRenderedPageBreak/>
+        <w:t>The system import this file in interface and user can edit it.</w:t>
+      </w:r>
+    </w:p>
+    <w:p>
+      <w:pPr>
+        <w:pStyle w:val="BodyText"/>
+        <w:tabs>
+          <w:tab w:val="clear" w:pos="8640"/>
+        </w:tabs>
+        <w:ind w:left="1080"/>
+        <w:rPr>
+          <w:rFonts w:ascii="Times New Roman" w:hAnsi="Times New Roman"/>
+          <w:sz w:val="24"/>
+          <w:szCs w:val="24"/>
+        </w:rPr>
+      </w:pPr>
+      <w:r>
+        <w:rPr>
+          <w:rFonts w:ascii="Times New Roman" w:hAnsi="Times New Roman"/>
+          <w:sz w:val="24"/>
+          <w:szCs w:val="24"/>
         </w:rPr>
         <w:t>The flow ends.</w:t>
       </w:r>
@@ -3878,17 +4430,24 @@
           <w:ilvl w:val="0"/>
           <w:numId w:val="23"/>
         </w:numPr>
+        <w:tabs>
+          <w:tab w:val="clear" w:pos="720"/>
+        </w:tabs>
         <w:spacing w:line="240" w:lineRule="auto"/>
+        <w:ind w:left="1260" w:hanging="1260"/>
         <w:rPr>
           <w:rFonts w:ascii="Times New Roman" w:hAnsi="Times New Roman"/>
           <w:color w:val="548DD4" w:themeColor="text2" w:themeTint="99"/>
-        </w:rPr>
-      </w:pPr>
-      <w:bookmarkStart w:id="63" w:name="_Toc311536044"/>
+          <w:sz w:val="24"/>
+          <w:szCs w:val="24"/>
+        </w:rPr>
+      </w:pPr>
       <w:r>
         <w:rPr>
           <w:rFonts w:ascii="Times New Roman" w:hAnsi="Times New Roman"/>
           <w:color w:val="548DD4" w:themeColor="text2" w:themeTint="99"/>
+          <w:sz w:val="24"/>
+          <w:szCs w:val="24"/>
         </w:rPr>
         <w:t>Exception Flow</w:t>
       </w:r>
@@ -3904,8 +4463,7 @@
         <w:spacing w:line="276" w:lineRule="auto"/>
         <w:rPr>
           <w:rFonts w:ascii="Times New Roman" w:hAnsi="Times New Roman"/>
-          <w:sz w:val="22"/>
-          <w:szCs w:val="22"/>
+          <w:szCs w:val="24"/>
         </w:rPr>
       </w:pPr>
       <w:bookmarkStart w:id="64" w:name="_Toc310921394"/>
@@ -3913,8 +4471,7 @@
       <w:r>
         <w:rPr>
           <w:rFonts w:ascii="Times New Roman" w:hAnsi="Times New Roman"/>
-          <w:sz w:val="22"/>
-          <w:szCs w:val="22"/>
+          <w:szCs w:val="24"/>
         </w:rPr>
         <w:t>Exception Flow 1 – Add, Edit information</w:t>
       </w:r>
@@ -3932,13 +4489,15 @@
         <w:ind w:left="1260"/>
         <w:rPr>
           <w:rFonts w:ascii="Times New Roman" w:hAnsi="Times New Roman"/>
-          <w:szCs w:val="22"/>
-        </w:rPr>
-      </w:pPr>
-      <w:r>
-        <w:rPr>
-          <w:rFonts w:ascii="Times New Roman" w:hAnsi="Times New Roman"/>
-          <w:szCs w:val="22"/>
+          <w:sz w:val="24"/>
+          <w:szCs w:val="24"/>
+        </w:rPr>
+      </w:pPr>
+      <w:r>
+        <w:rPr>
+          <w:rFonts w:ascii="Times New Roman" w:hAnsi="Times New Roman"/>
+          <w:sz w:val="24"/>
+          <w:szCs w:val="24"/>
         </w:rPr>
         <w:t>At step 3 of Alternative flows, the user chooses “Cancel” button</w:t>
       </w:r>
@@ -3954,13 +4513,15 @@
         <w:ind w:left="1260"/>
         <w:rPr>
           <w:rFonts w:ascii="Times New Roman" w:hAnsi="Times New Roman"/>
-          <w:szCs w:val="22"/>
-        </w:rPr>
-      </w:pPr>
-      <w:r>
-        <w:rPr>
-          <w:rFonts w:ascii="Times New Roman" w:hAnsi="Times New Roman"/>
-          <w:szCs w:val="22"/>
+          <w:sz w:val="24"/>
+          <w:szCs w:val="24"/>
+        </w:rPr>
+      </w:pPr>
+      <w:r>
+        <w:rPr>
+          <w:rFonts w:ascii="Times New Roman" w:hAnsi="Times New Roman"/>
+          <w:sz w:val="24"/>
+          <w:szCs w:val="24"/>
         </w:rPr>
         <w:t>The system displays a message “Do you really close it”</w:t>
       </w:r>
@@ -3976,13 +4537,15 @@
         <w:ind w:left="1260"/>
         <w:rPr>
           <w:rFonts w:ascii="Times New Roman" w:hAnsi="Times New Roman"/>
-          <w:szCs w:val="22"/>
-        </w:rPr>
-      </w:pPr>
-      <w:r>
-        <w:rPr>
-          <w:rFonts w:ascii="Times New Roman" w:hAnsi="Times New Roman"/>
-          <w:szCs w:val="22"/>
+          <w:sz w:val="24"/>
+          <w:szCs w:val="24"/>
+        </w:rPr>
+      </w:pPr>
+      <w:r>
+        <w:rPr>
+          <w:rFonts w:ascii="Times New Roman" w:hAnsi="Times New Roman"/>
+          <w:sz w:val="24"/>
+          <w:szCs w:val="24"/>
         </w:rPr>
         <w:t>The actor acknowledges message</w:t>
       </w:r>
@@ -3998,13 +4561,15 @@
         <w:ind w:left="1260"/>
         <w:rPr>
           <w:rFonts w:ascii="Times New Roman" w:hAnsi="Times New Roman"/>
-          <w:szCs w:val="22"/>
-        </w:rPr>
-      </w:pPr>
-      <w:r>
-        <w:rPr>
-          <w:rFonts w:ascii="Times New Roman" w:hAnsi="Times New Roman"/>
-          <w:szCs w:val="22"/>
+          <w:sz w:val="24"/>
+          <w:szCs w:val="24"/>
+        </w:rPr>
+      </w:pPr>
+      <w:r>
+        <w:rPr>
+          <w:rFonts w:ascii="Times New Roman" w:hAnsi="Times New Roman"/>
+          <w:sz w:val="24"/>
+          <w:szCs w:val="24"/>
         </w:rPr>
         <w:t>The system closes the message, doesn’t save data and back to personal management page</w:t>
       </w:r>
@@ -4019,13 +4584,15 @@
         <w:ind w:left="900"/>
         <w:rPr>
           <w:rFonts w:ascii="Times New Roman" w:hAnsi="Times New Roman"/>
-          <w:szCs w:val="22"/>
-        </w:rPr>
-      </w:pPr>
-      <w:r>
-        <w:rPr>
-          <w:rFonts w:ascii="Times New Roman" w:hAnsi="Times New Roman"/>
-          <w:szCs w:val="22"/>
+          <w:sz w:val="24"/>
+          <w:szCs w:val="24"/>
+        </w:rPr>
+      </w:pPr>
+      <w:r>
+        <w:rPr>
+          <w:rFonts w:ascii="Times New Roman" w:hAnsi="Times New Roman"/>
+          <w:sz w:val="24"/>
+          <w:szCs w:val="24"/>
         </w:rPr>
         <w:t>The flow ends</w:t>
       </w:r>
@@ -4040,8 +4607,7 @@
         <w:spacing w:line="276" w:lineRule="auto"/>
         <w:rPr>
           <w:rFonts w:ascii="Times New Roman" w:hAnsi="Times New Roman"/>
-          <w:sz w:val="22"/>
-          <w:szCs w:val="22"/>
+          <w:szCs w:val="24"/>
         </w:rPr>
       </w:pPr>
       <w:bookmarkStart w:id="66" w:name="_Toc310921395"/>
@@ -4049,8 +4615,7 @@
       <w:r>
         <w:rPr>
           <w:rFonts w:ascii="Times New Roman" w:hAnsi="Times New Roman"/>
-          <w:sz w:val="22"/>
-          <w:szCs w:val="22"/>
+          <w:szCs w:val="24"/>
         </w:rPr>
         <w:t>Exception Flow 2– Disconnection database</w:t>
       </w:r>
@@ -4071,13 +4636,15 @@
         <w:ind w:left="1260"/>
         <w:rPr>
           <w:rFonts w:ascii="Times New Roman" w:hAnsi="Times New Roman"/>
-          <w:szCs w:val="22"/>
-        </w:rPr>
-      </w:pPr>
-      <w:r>
-        <w:rPr>
-          <w:rFonts w:ascii="Times New Roman" w:hAnsi="Times New Roman"/>
-          <w:szCs w:val="22"/>
+          <w:sz w:val="24"/>
+          <w:szCs w:val="24"/>
+        </w:rPr>
+      </w:pPr>
+      <w:r>
+        <w:rPr>
+          <w:rFonts w:ascii="Times New Roman" w:hAnsi="Times New Roman"/>
+          <w:sz w:val="24"/>
+          <w:szCs w:val="24"/>
         </w:rPr>
         <w:t>At step 3 of Alternative flows, HRM system disconnects database</w:t>
       </w:r>
@@ -4096,13 +4663,15 @@
         <w:ind w:left="1260"/>
         <w:rPr>
           <w:rFonts w:ascii="Times New Roman" w:hAnsi="Times New Roman"/>
-          <w:szCs w:val="22"/>
-        </w:rPr>
-      </w:pPr>
-      <w:r>
-        <w:rPr>
-          <w:rFonts w:ascii="Times New Roman" w:hAnsi="Times New Roman"/>
-          <w:szCs w:val="22"/>
+          <w:sz w:val="24"/>
+          <w:szCs w:val="24"/>
+        </w:rPr>
+      </w:pPr>
+      <w:r>
+        <w:rPr>
+          <w:rFonts w:ascii="Times New Roman" w:hAnsi="Times New Roman"/>
+          <w:sz w:val="24"/>
+          <w:szCs w:val="24"/>
         </w:rPr>
         <w:t>The system displays a message “HRM disconnect”</w:t>
       </w:r>
@@ -4121,13 +4690,15 @@
         <w:ind w:left="1260"/>
         <w:rPr>
           <w:rFonts w:ascii="Times New Roman" w:hAnsi="Times New Roman"/>
-          <w:szCs w:val="22"/>
-        </w:rPr>
-      </w:pPr>
-      <w:r>
-        <w:rPr>
-          <w:rFonts w:ascii="Times New Roman" w:hAnsi="Times New Roman"/>
-          <w:szCs w:val="22"/>
+          <w:sz w:val="24"/>
+          <w:szCs w:val="24"/>
+        </w:rPr>
+      </w:pPr>
+      <w:r>
+        <w:rPr>
+          <w:rFonts w:ascii="Times New Roman" w:hAnsi="Times New Roman"/>
+          <w:sz w:val="24"/>
+          <w:szCs w:val="24"/>
         </w:rPr>
         <w:t>The actor acknowledges message</w:t>
       </w:r>
@@ -4146,13 +4717,15 @@
         <w:ind w:left="1260"/>
         <w:rPr>
           <w:rFonts w:ascii="Times New Roman" w:hAnsi="Times New Roman"/>
-          <w:szCs w:val="22"/>
-        </w:rPr>
-      </w:pPr>
-      <w:r>
-        <w:rPr>
-          <w:rFonts w:ascii="Times New Roman" w:hAnsi="Times New Roman"/>
-          <w:szCs w:val="22"/>
+          <w:sz w:val="24"/>
+          <w:szCs w:val="24"/>
+        </w:rPr>
+      </w:pPr>
+      <w:r>
+        <w:rPr>
+          <w:rFonts w:ascii="Times New Roman" w:hAnsi="Times New Roman"/>
+          <w:sz w:val="24"/>
+          <w:szCs w:val="24"/>
         </w:rPr>
         <w:t>The system closes the message, back to log in page.</w:t>
       </w:r>
@@ -4164,13 +4737,15 @@
         <w:ind w:left="900"/>
         <w:rPr>
           <w:rFonts w:ascii="Times New Roman" w:hAnsi="Times New Roman"/>
-          <w:szCs w:val="22"/>
-        </w:rPr>
-      </w:pPr>
-      <w:r>
-        <w:rPr>
-          <w:rFonts w:ascii="Times New Roman" w:hAnsi="Times New Roman"/>
-          <w:szCs w:val="22"/>
+          <w:sz w:val="24"/>
+          <w:szCs w:val="24"/>
+        </w:rPr>
+      </w:pPr>
+      <w:r>
+        <w:rPr>
+          <w:rFonts w:ascii="Times New Roman" w:hAnsi="Times New Roman"/>
+          <w:sz w:val="24"/>
+          <w:szCs w:val="24"/>
         </w:rPr>
         <w:t>The flow ends</w:t>
       </w:r>
@@ -4186,6 +4761,8 @@
         <w:rPr>
           <w:rFonts w:ascii="Times New Roman" w:hAnsi="Times New Roman"/>
           <w:color w:val="548DD4" w:themeColor="text2" w:themeTint="99"/>
+          <w:sz w:val="24"/>
+          <w:szCs w:val="24"/>
         </w:rPr>
       </w:pPr>
       <w:bookmarkStart w:id="68" w:name="_Toc311536047"/>
@@ -4193,17 +4770,12 @@
         <w:rPr>
           <w:rFonts w:ascii="Times New Roman" w:hAnsi="Times New Roman"/>
           <w:color w:val="548DD4" w:themeColor="text2" w:themeTint="99"/>
+          <w:sz w:val="24"/>
+          <w:szCs w:val="24"/>
         </w:rPr>
         <w:t>Business Rules</w:t>
       </w:r>
       <w:bookmarkEnd w:id="68"/>
-      <w:r>
-        <w:rPr>
-          <w:rFonts w:ascii="Times New Roman" w:hAnsi="Times New Roman"/>
-          <w:color w:val="548DD4" w:themeColor="text2" w:themeTint="99"/>
-        </w:rPr>
-        <w:t xml:space="preserve"> </w:t>
-      </w:r>
     </w:p>
     <w:p>
       <w:pPr>
@@ -4215,6 +4787,9 @@
         <w:spacing w:line="240" w:lineRule="auto"/>
         <w:rPr>
           <w:rFonts w:ascii="Times New Roman" w:hAnsi="Times New Roman"/>
+          <w:color w:val="548DD4" w:themeColor="text2" w:themeTint="99"/>
+          <w:sz w:val="24"/>
+          <w:szCs w:val="24"/>
         </w:rPr>
       </w:pPr>
       <w:bookmarkStart w:id="69" w:name="_Toc216662780"/>
@@ -4226,6 +4801,8 @@
         <w:rPr>
           <w:rFonts w:ascii="Times New Roman" w:hAnsi="Times New Roman"/>
           <w:color w:val="548DD4" w:themeColor="text2" w:themeTint="99"/>
+          <w:sz w:val="24"/>
+          <w:szCs w:val="24"/>
         </w:rPr>
         <w:t>Special Requirements</w:t>
       </w:r>
@@ -4240,17 +4817,43 @@
         <w:pStyle w:val="BodyText"/>
         <w:rPr>
           <w:rFonts w:ascii="Times New Roman" w:hAnsi="Times New Roman"/>
-        </w:rPr>
-      </w:pPr>
-    </w:p>
-    <w:p>
+          <w:sz w:val="24"/>
+          <w:szCs w:val="24"/>
+        </w:rPr>
+      </w:pPr>
+      <w:r>
+        <w:rPr>
+          <w:rFonts w:ascii="Times New Roman" w:hAnsi="Times New Roman"/>
+          <w:sz w:val="24"/>
+          <w:szCs w:val="24"/>
+        </w:rPr>
+        <w:t>Use case can satisfy security and performance.</w:t>
+      </w:r>
+    </w:p>
+    <w:p>
+      <w:pPr>
+        <w:pStyle w:val="BodyText"/>
+        <w:rPr>
+          <w:rFonts w:ascii="Times New Roman" w:hAnsi="Times New Roman"/>
+          <w:sz w:val="24"/>
+          <w:szCs w:val="24"/>
+        </w:rPr>
+      </w:pPr>
+    </w:p>
+    <w:p>
+      <w:pPr>
+        <w:rPr>
+          <w:rFonts w:ascii="Times New Roman" w:hAnsi="Times New Roman"/>
+          <w:sz w:val="24"/>
+        </w:rPr>
+      </w:pPr>
       <w:bookmarkStart w:id="74" w:name="_GoBack"/>
       <w:bookmarkEnd w:id="74"/>
     </w:p>
     <w:sectPr>
-      <w:headerReference w:type="default" r:id="rId10"/>
-      <w:footerReference w:type="default" r:id="rId11"/>
-      <w:footerReference w:type="first" r:id="rId12"/>
+      <w:headerReference w:type="default" r:id="rId9"/>
+      <w:footerReference w:type="default" r:id="rId10"/>
+      <w:footerReference w:type="first" r:id="rId11"/>
       <w:pgSz w:w="12240" w:h="15840"/>
       <w:pgMar w:top="1440" w:right="1440" w:bottom="1980" w:left="1440" w:header="720" w:footer="720" w:gutter="0"/>
       <w:cols w:space="720"/>
@@ -4262,8 +4865,8 @@
 </file>
 
 <file path=word/endnotes.xml><?xml version="1.0" encoding="utf-8"?>
-<w:endnotes xmlns:wpc="http://schemas.microsoft.com/office/word/2010/wordprocessingCanvas" xmlns:mc="http://schemas.openxmlformats.org/markup-compatibility/2006" xmlns:o="urn:schemas-microsoft-com:office:office" xmlns:r="http://schemas.openxmlformats.org/officeDocument/2006/relationships" xmlns:m="http://schemas.openxmlformats.org/officeDocument/2006/math" xmlns:v="urn:schemas-microsoft-com:vml" xmlns:wp14="http://schemas.microsoft.com/office/word/2010/wordprocessingDrawing" xmlns:wp="http://schemas.openxmlformats.org/drawingml/2006/wordprocessingDrawing" xmlns:w10="urn:schemas-microsoft-com:office:word" xmlns:w="http://schemas.openxmlformats.org/wordprocessingml/2006/main" xmlns:w14="http://schemas.microsoft.com/office/word/2010/wordml" xmlns:wpg="http://schemas.microsoft.com/office/word/2010/wordprocessingGroup" xmlns:wpi="http://schemas.microsoft.com/office/word/2010/wordprocessingInk" xmlns:wne="http://schemas.microsoft.com/office/word/2006/wordml" xmlns:wps="http://schemas.microsoft.com/office/word/2010/wordprocessingShape" mc:Ignorable="w14 wp14">
-  <w:endnote w:type="separator" w:id="-1">
+<w:endnotes xmlns:ve="http://schemas.openxmlformats.org/markup-compatibility/2006" xmlns:o="urn:schemas-microsoft-com:office:office" xmlns:r="http://schemas.openxmlformats.org/officeDocument/2006/relationships" xmlns:m="http://schemas.openxmlformats.org/officeDocument/2006/math" xmlns:v="urn:schemas-microsoft-com:vml" xmlns:wp="http://schemas.openxmlformats.org/drawingml/2006/wordprocessingDrawing" xmlns:w10="urn:schemas-microsoft-com:office:word" xmlns:w="http://schemas.openxmlformats.org/wordprocessingml/2006/main" xmlns:wne="http://schemas.microsoft.com/office/word/2006/wordml">
+  <w:endnote w:type="separator" w:id="0">
     <w:p>
       <w:pPr>
         <w:spacing w:before="0"/>
@@ -4273,7 +4876,7 @@
       </w:r>
     </w:p>
   </w:endnote>
-  <w:endnote w:type="continuationSeparator" w:id="0">
+  <w:endnote w:type="continuationSeparator" w:id="1">
     <w:p>
       <w:pPr>
         <w:spacing w:before="0"/>
@@ -4287,7 +4890,7 @@
 </file>
 
 <file path=word/footer1.xml><?xml version="1.0" encoding="utf-8"?>
-<w:ftr xmlns:wpc="http://schemas.microsoft.com/office/word/2010/wordprocessingCanvas" xmlns:mc="http://schemas.openxmlformats.org/markup-compatibility/2006" xmlns:o="urn:schemas-microsoft-com:office:office" xmlns:r="http://schemas.openxmlformats.org/officeDocument/2006/relationships" xmlns:m="http://schemas.openxmlformats.org/officeDocument/2006/math" xmlns:v="urn:schemas-microsoft-com:vml" xmlns:wp14="http://schemas.microsoft.com/office/word/2010/wordprocessingDrawing" xmlns:wp="http://schemas.openxmlformats.org/drawingml/2006/wordprocessingDrawing" xmlns:w10="urn:schemas-microsoft-com:office:word" xmlns:w="http://schemas.openxmlformats.org/wordprocessingml/2006/main" xmlns:w14="http://schemas.microsoft.com/office/word/2010/wordml" xmlns:wpg="http://schemas.microsoft.com/office/word/2010/wordprocessingGroup" xmlns:wpi="http://schemas.microsoft.com/office/word/2010/wordprocessingInk" xmlns:wne="http://schemas.microsoft.com/office/word/2006/wordml" xmlns:wps="http://schemas.microsoft.com/office/word/2010/wordprocessingShape" mc:Ignorable="w14 wp14">
+<w:ftr xmlns:ve="http://schemas.openxmlformats.org/markup-compatibility/2006" xmlns:o="urn:schemas-microsoft-com:office:office" xmlns:r="http://schemas.openxmlformats.org/officeDocument/2006/relationships" xmlns:m="http://schemas.openxmlformats.org/officeDocument/2006/math" xmlns:v="urn:schemas-microsoft-com:vml" xmlns:wp="http://schemas.openxmlformats.org/drawingml/2006/wordprocessingDrawing" xmlns:w10="urn:schemas-microsoft-com:office:word" xmlns:w="http://schemas.openxmlformats.org/wordprocessingml/2006/main" xmlns:wne="http://schemas.microsoft.com/office/word/2006/wordml">
   <w:p>
     <w:pPr>
       <w:pStyle w:val="Footer"/>
@@ -4349,7 +4952,7 @@
 </file>
 
 <file path=word/footer2.xml><?xml version="1.0" encoding="utf-8"?>
-<w:ftr xmlns:wpc="http://schemas.microsoft.com/office/word/2010/wordprocessingCanvas" xmlns:mc="http://schemas.openxmlformats.org/markup-compatibility/2006" xmlns:o="urn:schemas-microsoft-com:office:office" xmlns:r="http://schemas.openxmlformats.org/officeDocument/2006/relationships" xmlns:m="http://schemas.openxmlformats.org/officeDocument/2006/math" xmlns:v="urn:schemas-microsoft-com:vml" xmlns:wp14="http://schemas.microsoft.com/office/word/2010/wordprocessingDrawing" xmlns:wp="http://schemas.openxmlformats.org/drawingml/2006/wordprocessingDrawing" xmlns:w10="urn:schemas-microsoft-com:office:word" xmlns:w="http://schemas.openxmlformats.org/wordprocessingml/2006/main" xmlns:w14="http://schemas.microsoft.com/office/word/2010/wordml" xmlns:wpg="http://schemas.microsoft.com/office/word/2010/wordprocessingGroup" xmlns:wpi="http://schemas.microsoft.com/office/word/2010/wordprocessingInk" xmlns:wne="http://schemas.microsoft.com/office/word/2006/wordml" xmlns:wps="http://schemas.microsoft.com/office/word/2010/wordprocessingShape" mc:Ignorable="w14 wp14">
+<w:ftr xmlns:ve="http://schemas.openxmlformats.org/markup-compatibility/2006" xmlns:o="urn:schemas-microsoft-com:office:office" xmlns:r="http://schemas.openxmlformats.org/officeDocument/2006/relationships" xmlns:m="http://schemas.openxmlformats.org/officeDocument/2006/math" xmlns:v="urn:schemas-microsoft-com:vml" xmlns:wp="http://schemas.openxmlformats.org/drawingml/2006/wordprocessingDrawing" xmlns:w10="urn:schemas-microsoft-com:office:word" xmlns:w="http://schemas.openxmlformats.org/wordprocessingml/2006/main" xmlns:wne="http://schemas.microsoft.com/office/word/2006/wordml">
   <w:p>
     <w:pPr>
       <w:pStyle w:val="Footer"/>
@@ -4369,7 +4972,6 @@
         <w:temporary/>
         <w:showingPlcHdr/>
       </w:sdtPr>
-      <w:sdtEndPr/>
       <w:sdtContent>
         <w:r>
           <w:rPr>
@@ -4424,8 +5026,8 @@
 </file>
 
 <file path=word/footnotes.xml><?xml version="1.0" encoding="utf-8"?>
-<w:footnotes xmlns:wpc="http://schemas.microsoft.com/office/word/2010/wordprocessingCanvas" xmlns:mc="http://schemas.openxmlformats.org/markup-compatibility/2006" xmlns:o="urn:schemas-microsoft-com:office:office" xmlns:r="http://schemas.openxmlformats.org/officeDocument/2006/relationships" xmlns:m="http://schemas.openxmlformats.org/officeDocument/2006/math" xmlns:v="urn:schemas-microsoft-com:vml" xmlns:wp14="http://schemas.microsoft.com/office/word/2010/wordprocessingDrawing" xmlns:wp="http://schemas.openxmlformats.org/drawingml/2006/wordprocessingDrawing" xmlns:w10="urn:schemas-microsoft-com:office:word" xmlns:w="http://schemas.openxmlformats.org/wordprocessingml/2006/main" xmlns:w14="http://schemas.microsoft.com/office/word/2010/wordml" xmlns:wpg="http://schemas.microsoft.com/office/word/2010/wordprocessingGroup" xmlns:wpi="http://schemas.microsoft.com/office/word/2010/wordprocessingInk" xmlns:wne="http://schemas.microsoft.com/office/word/2006/wordml" xmlns:wps="http://schemas.microsoft.com/office/word/2010/wordprocessingShape" mc:Ignorable="w14 wp14">
-  <w:footnote w:type="separator" w:id="-1">
+<w:footnotes xmlns:ve="http://schemas.openxmlformats.org/markup-compatibility/2006" xmlns:o="urn:schemas-microsoft-com:office:office" xmlns:r="http://schemas.openxmlformats.org/officeDocument/2006/relationships" xmlns:m="http://schemas.openxmlformats.org/officeDocument/2006/math" xmlns:v="urn:schemas-microsoft-com:vml" xmlns:wp="http://schemas.openxmlformats.org/drawingml/2006/wordprocessingDrawing" xmlns:w10="urn:schemas-microsoft-com:office:word" xmlns:w="http://schemas.openxmlformats.org/wordprocessingml/2006/main" xmlns:wne="http://schemas.microsoft.com/office/word/2006/wordml">
+  <w:footnote w:type="separator" w:id="0">
     <w:p>
       <w:pPr>
         <w:spacing w:before="0"/>
@@ -4435,7 +5037,7 @@
       </w:r>
     </w:p>
   </w:footnote>
-  <w:footnote w:type="continuationSeparator" w:id="0">
+  <w:footnote w:type="continuationSeparator" w:id="1">
     <w:p>
       <w:pPr>
         <w:spacing w:before="0"/>
@@ -4449,7 +5051,7 @@
 </file>
 
 <file path=word/header1.xml><?xml version="1.0" encoding="utf-8"?>
-<w:hdr xmlns:wpc="http://schemas.microsoft.com/office/word/2010/wordprocessingCanvas" xmlns:mc="http://schemas.openxmlformats.org/markup-compatibility/2006" xmlns:o="urn:schemas-microsoft-com:office:office" xmlns:r="http://schemas.openxmlformats.org/officeDocument/2006/relationships" xmlns:m="http://schemas.openxmlformats.org/officeDocument/2006/math" xmlns:v="urn:schemas-microsoft-com:vml" xmlns:wp14="http://schemas.microsoft.com/office/word/2010/wordprocessingDrawing" xmlns:wp="http://schemas.openxmlformats.org/drawingml/2006/wordprocessingDrawing" xmlns:w10="urn:schemas-microsoft-com:office:word" xmlns:w="http://schemas.openxmlformats.org/wordprocessingml/2006/main" xmlns:w14="http://schemas.microsoft.com/office/word/2010/wordml" xmlns:wpg="http://schemas.microsoft.com/office/word/2010/wordprocessingGroup" xmlns:wpi="http://schemas.microsoft.com/office/word/2010/wordprocessingInk" xmlns:wne="http://schemas.microsoft.com/office/word/2006/wordml" xmlns:wps="http://schemas.microsoft.com/office/word/2010/wordprocessingShape" mc:Ignorable="w14 wp14">
+<w:hdr xmlns:ve="http://schemas.openxmlformats.org/markup-compatibility/2006" xmlns:o="urn:schemas-microsoft-com:office:office" xmlns:r="http://schemas.openxmlformats.org/officeDocument/2006/relationships" xmlns:m="http://schemas.openxmlformats.org/officeDocument/2006/math" xmlns:v="urn:schemas-microsoft-com:vml" xmlns:wp="http://schemas.openxmlformats.org/drawingml/2006/wordprocessingDrawing" xmlns:w10="urn:schemas-microsoft-com:office:word" xmlns:w="http://schemas.openxmlformats.org/wordprocessingml/2006/main" xmlns:wne="http://schemas.microsoft.com/office/word/2006/wordml">
   <w:sdt>
     <w:sdtPr>
       <w:rPr>
@@ -4462,7 +5064,6 @@
       <w:dataBinding w:prefixMappings="xmlns:ns0='http://schemas.openxmlformats.org/package/2006/metadata/core-properties' xmlns:ns1='http://purl.org/dc/elements/1.1/'" w:xpath="/ns0:coreProperties[1]/ns1:title[1]" w:storeItemID="{6C3C8BC8-F283-45AE-878A-BAB7291924A1}"/>
       <w:text/>
     </w:sdtPr>
-    <w:sdtEndPr/>
     <w:sdtContent>
       <w:p>
         <w:pPr>
@@ -4497,7 +5098,7 @@
 </file>
 
 <file path=word/numbering.xml><?xml version="1.0" encoding="utf-8"?>
-<w:numbering xmlns:wpc="http://schemas.microsoft.com/office/word/2010/wordprocessingCanvas" xmlns:mc="http://schemas.openxmlformats.org/markup-compatibility/2006" xmlns:o="urn:schemas-microsoft-com:office:office" xmlns:r="http://schemas.openxmlformats.org/officeDocument/2006/relationships" xmlns:m="http://schemas.openxmlformats.org/officeDocument/2006/math" xmlns:v="urn:schemas-microsoft-com:vml" xmlns:wp14="http://schemas.microsoft.com/office/word/2010/wordprocessingDrawing" xmlns:wp="http://schemas.openxmlformats.org/drawingml/2006/wordprocessingDrawing" xmlns:w10="urn:schemas-microsoft-com:office:word" xmlns:w="http://schemas.openxmlformats.org/wordprocessingml/2006/main" xmlns:w14="http://schemas.microsoft.com/office/word/2010/wordml" xmlns:wpg="http://schemas.microsoft.com/office/word/2010/wordprocessingGroup" xmlns:wpi="http://schemas.microsoft.com/office/word/2010/wordprocessingInk" xmlns:wne="http://schemas.microsoft.com/office/word/2006/wordml" xmlns:wps="http://schemas.microsoft.com/office/word/2010/wordprocessingShape" mc:Ignorable="w14 wp14">
+<w:numbering xmlns:ve="http://schemas.openxmlformats.org/markup-compatibility/2006" xmlns:o="urn:schemas-microsoft-com:office:office" xmlns:r="http://schemas.openxmlformats.org/officeDocument/2006/relationships" xmlns:m="http://schemas.openxmlformats.org/officeDocument/2006/math" xmlns:v="urn:schemas-microsoft-com:vml" xmlns:wp="http://schemas.openxmlformats.org/drawingml/2006/wordprocessingDrawing" xmlns:w10="urn:schemas-microsoft-com:office:word" xmlns:w="http://schemas.openxmlformats.org/wordprocessingml/2006/main" xmlns:wne="http://schemas.microsoft.com/office/word/2006/wordml">
   <w:abstractNum w:abstractNumId="0">
     <w:nsid w:val="008A5264"/>
     <w:multiLevelType w:val="hybridMultilevel"/>
@@ -5569,7 +6170,7 @@
   <w:abstractNum w:abstractNumId="12">
     <w:nsid w:val="3D814345"/>
     <w:multiLevelType w:val="multilevel"/>
-    <w:tmpl w:val="DB2E1AE6"/>
+    <w:tmpl w:val="6DBE92CC"/>
     <w:lvl w:ilvl="0">
       <w:start w:val="1"/>
       <w:numFmt w:val="decimal"/>
@@ -5584,6 +6185,7 @@
       </w:pPr>
       <w:rPr>
         <w:rFonts w:hint="default"/>
+        <w:color w:val="548DD4" w:themeColor="text2" w:themeTint="99"/>
       </w:rPr>
     </w:lvl>
     <w:lvl w:ilvl="1">
@@ -7118,7 +7720,7 @@
 </file>
 
 <file path=word/styles.xml><?xml version="1.0" encoding="utf-8"?>
-<w:styles xmlns:mc="http://schemas.openxmlformats.org/markup-compatibility/2006" xmlns:r="http://schemas.openxmlformats.org/officeDocument/2006/relationships" xmlns:w="http://schemas.openxmlformats.org/wordprocessingml/2006/main" xmlns:w14="http://schemas.microsoft.com/office/word/2010/wordml" mc:Ignorable="w14">
+<w:styles xmlns:r="http://schemas.openxmlformats.org/officeDocument/2006/relationships" xmlns:w="http://schemas.openxmlformats.org/wordprocessingml/2006/main">
   <w:docDefaults>
     <w:rPrDefault>
       <w:rPr>
@@ -7503,6 +8105,7 @@
     <w:uiPriority w:val="99"/>
     <w:semiHidden/>
     <w:unhideWhenUsed/>
+    <w:qFormat/>
     <w:tblPr>
       <w:tblInd w:w="0" w:type="dxa"/>
       <w:tblCellMar>

</xml_diff>

<commit_message>
update All usecase add Import & Export function add Manage Other information
</commit_message>
<xml_diff>
--- a/Requirement Management/Software Requirement Specification/Use Case/Use Case Decription/UC.PIM03.2 Manage Employee History.docx
+++ b/Requirement Management/Software Requirement Specification/Use Case/Use Case Decription/UC.PIM03.2 Manage Employee History.docx
@@ -3,8 +3,8 @@
 <w:document xmlns:ve="http://schemas.openxmlformats.org/markup-compatibility/2006" xmlns:o="urn:schemas-microsoft-com:office:office" xmlns:r="http://schemas.openxmlformats.org/officeDocument/2006/relationships" xmlns:m="http://schemas.openxmlformats.org/officeDocument/2006/math" xmlns:v="urn:schemas-microsoft-com:vml" xmlns:wp="http://schemas.openxmlformats.org/drawingml/2006/wordprocessingDrawing" xmlns:w10="urn:schemas-microsoft-com:office:word" xmlns:w="http://schemas.openxmlformats.org/wordprocessingml/2006/main" xmlns:wne="http://schemas.microsoft.com/office/word/2006/wordml">
   <w:body>
     <w:bookmarkStart w:id="0" w:name="_Toc216662734" w:displacedByCustomXml="next"/>
-    <w:bookmarkStart w:id="1" w:name="_Toc425054504" w:displacedByCustomXml="next"/>
-    <w:bookmarkStart w:id="2" w:name="_Toc423410238" w:displacedByCustomXml="next"/>
+    <w:bookmarkStart w:id="1" w:name="_Toc423410238" w:displacedByCustomXml="next"/>
+    <w:bookmarkStart w:id="2" w:name="_Toc425054504" w:displacedByCustomXml="next"/>
     <w:sdt>
       <w:sdtPr>
         <w:rPr>
@@ -303,1950 +303,6 @@
           <w:tab w:val="right" w:leader="dot" w:pos="9350"/>
         </w:tabs>
         <w:rPr>
-          <w:rFonts w:ascii="Times New Roman" w:eastAsiaTheme="minorEastAsia" w:hAnsi="Times New Roman"/>
-          <w:b w:val="0"/>
-          <w:bCs w:val="0"/>
-          <w:iCs w:val="0"/>
-          <w:caps w:val="0"/>
-          <w:noProof/>
-          <w:szCs w:val="22"/>
-        </w:rPr>
-      </w:pPr>
-      <w:r>
-        <w:rPr>
-          <w:rFonts w:ascii="Times New Roman" w:hAnsi="Times New Roman"/>
-        </w:rPr>
-        <w:fldChar w:fldCharType="begin"/>
-      </w:r>
-      <w:r>
-        <w:rPr>
-          <w:rStyle w:val="Emphasis"/>
-          <w:rFonts w:ascii="Times New Roman" w:hAnsi="Times New Roman"/>
-          <w:i w:val="0"/>
-        </w:rPr>
-        <w:instrText xml:space="preserve"> TOC \o "1-3" \h \z \u </w:instrText>
-      </w:r>
-      <w:r>
-        <w:rPr>
-          <w:rFonts w:ascii="Times New Roman" w:hAnsi="Times New Roman"/>
-        </w:rPr>
-        <w:fldChar w:fldCharType="separate"/>
-      </w:r>
-      <w:hyperlink w:anchor="_Toc311536028" w:history="1">
-        <w:r>
-          <w:rPr>
-            <w:rStyle w:val="Hyperlink"/>
-            <w:rFonts w:ascii="Times New Roman" w:hAnsi="Times New Roman"/>
-            <w:noProof/>
-          </w:rPr>
-          <w:t>1</w:t>
-        </w:r>
-        <w:r>
-          <w:rPr>
-            <w:rFonts w:ascii="Times New Roman" w:eastAsiaTheme="minorEastAsia" w:hAnsi="Times New Roman"/>
-            <w:b w:val="0"/>
-            <w:bCs w:val="0"/>
-            <w:iCs w:val="0"/>
-            <w:caps w:val="0"/>
-            <w:noProof/>
-            <w:szCs w:val="22"/>
-          </w:rPr>
-          <w:tab/>
-        </w:r>
-        <w:r>
-          <w:rPr>
-            <w:rStyle w:val="Hyperlink"/>
-            <w:rFonts w:ascii="Times New Roman" w:hAnsi="Times New Roman"/>
-            <w:noProof/>
-          </w:rPr>
-          <w:t>Use Case Description</w:t>
-        </w:r>
-        <w:r>
-          <w:rPr>
-            <w:rFonts w:ascii="Times New Roman" w:hAnsi="Times New Roman"/>
-            <w:noProof/>
-            <w:webHidden/>
-          </w:rPr>
-          <w:tab/>
-        </w:r>
-        <w:r>
-          <w:rPr>
-            <w:rFonts w:ascii="Times New Roman" w:hAnsi="Times New Roman"/>
-            <w:noProof/>
-            <w:webHidden/>
-          </w:rPr>
-          <w:fldChar w:fldCharType="begin"/>
-        </w:r>
-        <w:r>
-          <w:rPr>
-            <w:rFonts w:ascii="Times New Roman" w:hAnsi="Times New Roman"/>
-            <w:noProof/>
-            <w:webHidden/>
-          </w:rPr>
-          <w:instrText xml:space="preserve"> PAGEREF _Toc311536028 \h </w:instrText>
-        </w:r>
-        <w:r>
-          <w:rPr>
-            <w:rFonts w:ascii="Times New Roman" w:hAnsi="Times New Roman"/>
-            <w:noProof/>
-            <w:webHidden/>
-          </w:rPr>
-        </w:r>
-        <w:r>
-          <w:rPr>
-            <w:rFonts w:ascii="Times New Roman" w:hAnsi="Times New Roman"/>
-            <w:noProof/>
-            <w:webHidden/>
-          </w:rPr>
-          <w:fldChar w:fldCharType="separate"/>
-        </w:r>
-        <w:r>
-          <w:rPr>
-            <w:rFonts w:ascii="Times New Roman" w:hAnsi="Times New Roman"/>
-            <w:noProof/>
-            <w:webHidden/>
-          </w:rPr>
-          <w:t>3</w:t>
-        </w:r>
-        <w:r>
-          <w:rPr>
-            <w:rFonts w:ascii="Times New Roman" w:hAnsi="Times New Roman"/>
-            <w:noProof/>
-            <w:webHidden/>
-          </w:rPr>
-          <w:fldChar w:fldCharType="end"/>
-        </w:r>
-      </w:hyperlink>
-    </w:p>
-    <w:p>
-      <w:pPr>
-        <w:pStyle w:val="TOC2"/>
-        <w:tabs>
-          <w:tab w:val="left" w:pos="1094"/>
-          <w:tab w:val="right" w:leader="dot" w:pos="9350"/>
-        </w:tabs>
-        <w:rPr>
-          <w:rFonts w:ascii="Times New Roman" w:eastAsiaTheme="minorEastAsia" w:hAnsi="Times New Roman"/>
-          <w:b w:val="0"/>
-          <w:smallCaps w:val="0"/>
-          <w:noProof/>
-          <w:szCs w:val="22"/>
-        </w:rPr>
-      </w:pPr>
-      <w:hyperlink w:anchor="_Toc311536029" w:history="1">
-        <w:r>
-          <w:rPr>
-            <w:rStyle w:val="Hyperlink"/>
-            <w:rFonts w:ascii="Times New Roman" w:hAnsi="Times New Roman"/>
-            <w:noProof/>
-          </w:rPr>
-          <w:t>1.1</w:t>
-        </w:r>
-        <w:r>
-          <w:rPr>
-            <w:rFonts w:ascii="Times New Roman" w:eastAsiaTheme="minorEastAsia" w:hAnsi="Times New Roman"/>
-            <w:b w:val="0"/>
-            <w:smallCaps w:val="0"/>
-            <w:noProof/>
-            <w:szCs w:val="22"/>
-          </w:rPr>
-          <w:tab/>
-        </w:r>
-        <w:r>
-          <w:rPr>
-            <w:rStyle w:val="Hyperlink"/>
-            <w:rFonts w:ascii="Times New Roman" w:hAnsi="Times New Roman"/>
-            <w:noProof/>
-          </w:rPr>
-          <w:t>Brief Description</w:t>
-        </w:r>
-        <w:r>
-          <w:rPr>
-            <w:rFonts w:ascii="Times New Roman" w:hAnsi="Times New Roman"/>
-            <w:noProof/>
-            <w:webHidden/>
-          </w:rPr>
-          <w:tab/>
-        </w:r>
-        <w:r>
-          <w:rPr>
-            <w:rFonts w:ascii="Times New Roman" w:hAnsi="Times New Roman"/>
-            <w:noProof/>
-            <w:webHidden/>
-          </w:rPr>
-          <w:fldChar w:fldCharType="begin"/>
-        </w:r>
-        <w:r>
-          <w:rPr>
-            <w:rFonts w:ascii="Times New Roman" w:hAnsi="Times New Roman"/>
-            <w:noProof/>
-            <w:webHidden/>
-          </w:rPr>
-          <w:instrText xml:space="preserve"> PAGEREF _Toc311536029 \h </w:instrText>
-        </w:r>
-        <w:r>
-          <w:rPr>
-            <w:rFonts w:ascii="Times New Roman" w:hAnsi="Times New Roman"/>
-            <w:noProof/>
-            <w:webHidden/>
-          </w:rPr>
-        </w:r>
-        <w:r>
-          <w:rPr>
-            <w:rFonts w:ascii="Times New Roman" w:hAnsi="Times New Roman"/>
-            <w:noProof/>
-            <w:webHidden/>
-          </w:rPr>
-          <w:fldChar w:fldCharType="separate"/>
-        </w:r>
-        <w:r>
-          <w:rPr>
-            <w:rFonts w:ascii="Times New Roman" w:hAnsi="Times New Roman"/>
-            <w:noProof/>
-            <w:webHidden/>
-          </w:rPr>
-          <w:t>3</w:t>
-        </w:r>
-        <w:r>
-          <w:rPr>
-            <w:rFonts w:ascii="Times New Roman" w:hAnsi="Times New Roman"/>
-            <w:noProof/>
-            <w:webHidden/>
-          </w:rPr>
-          <w:fldChar w:fldCharType="end"/>
-        </w:r>
-      </w:hyperlink>
-    </w:p>
-    <w:p>
-      <w:pPr>
-        <w:pStyle w:val="TOC2"/>
-        <w:tabs>
-          <w:tab w:val="left" w:pos="1094"/>
-          <w:tab w:val="right" w:leader="dot" w:pos="9350"/>
-        </w:tabs>
-        <w:rPr>
-          <w:rFonts w:ascii="Times New Roman" w:eastAsiaTheme="minorEastAsia" w:hAnsi="Times New Roman"/>
-          <w:b w:val="0"/>
-          <w:smallCaps w:val="0"/>
-          <w:noProof/>
-          <w:szCs w:val="22"/>
-        </w:rPr>
-      </w:pPr>
-      <w:hyperlink w:anchor="_Toc311536030" w:history="1">
-        <w:r>
-          <w:rPr>
-            <w:rStyle w:val="Hyperlink"/>
-            <w:rFonts w:ascii="Times New Roman" w:hAnsi="Times New Roman"/>
-            <w:noProof/>
-          </w:rPr>
-          <w:t>1.2</w:t>
-        </w:r>
-        <w:r>
-          <w:rPr>
-            <w:rFonts w:ascii="Times New Roman" w:eastAsiaTheme="minorEastAsia" w:hAnsi="Times New Roman"/>
-            <w:b w:val="0"/>
-            <w:smallCaps w:val="0"/>
-            <w:noProof/>
-            <w:szCs w:val="22"/>
-          </w:rPr>
-          <w:tab/>
-        </w:r>
-        <w:r>
-          <w:rPr>
-            <w:rStyle w:val="Hyperlink"/>
-            <w:rFonts w:ascii="Times New Roman" w:hAnsi="Times New Roman"/>
-            <w:noProof/>
-          </w:rPr>
-          <w:t>Actors and UC Associations</w:t>
-        </w:r>
-        <w:r>
-          <w:rPr>
-            <w:rFonts w:ascii="Times New Roman" w:hAnsi="Times New Roman"/>
-            <w:noProof/>
-            <w:webHidden/>
-          </w:rPr>
-          <w:tab/>
-        </w:r>
-        <w:r>
-          <w:rPr>
-            <w:rFonts w:ascii="Times New Roman" w:hAnsi="Times New Roman"/>
-            <w:noProof/>
-            <w:webHidden/>
-          </w:rPr>
-          <w:fldChar w:fldCharType="begin"/>
-        </w:r>
-        <w:r>
-          <w:rPr>
-            <w:rFonts w:ascii="Times New Roman" w:hAnsi="Times New Roman"/>
-            <w:noProof/>
-            <w:webHidden/>
-          </w:rPr>
-          <w:instrText xml:space="preserve"> PAGEREF _Toc311536030 \h </w:instrText>
-        </w:r>
-        <w:r>
-          <w:rPr>
-            <w:rFonts w:ascii="Times New Roman" w:hAnsi="Times New Roman"/>
-            <w:noProof/>
-            <w:webHidden/>
-          </w:rPr>
-        </w:r>
-        <w:r>
-          <w:rPr>
-            <w:rFonts w:ascii="Times New Roman" w:hAnsi="Times New Roman"/>
-            <w:noProof/>
-            <w:webHidden/>
-          </w:rPr>
-          <w:fldChar w:fldCharType="separate"/>
-        </w:r>
-        <w:r>
-          <w:rPr>
-            <w:rFonts w:ascii="Times New Roman" w:hAnsi="Times New Roman"/>
-            <w:noProof/>
-            <w:webHidden/>
-          </w:rPr>
-          <w:t>3</w:t>
-        </w:r>
-        <w:r>
-          <w:rPr>
-            <w:rFonts w:ascii="Times New Roman" w:hAnsi="Times New Roman"/>
-            <w:noProof/>
-            <w:webHidden/>
-          </w:rPr>
-          <w:fldChar w:fldCharType="end"/>
-        </w:r>
-      </w:hyperlink>
-    </w:p>
-    <w:p>
-      <w:pPr>
-        <w:pStyle w:val="TOC1"/>
-        <w:tabs>
-          <w:tab w:val="left" w:pos="576"/>
-          <w:tab w:val="right" w:leader="dot" w:pos="9350"/>
-        </w:tabs>
-        <w:rPr>
-          <w:rFonts w:ascii="Times New Roman" w:eastAsiaTheme="minorEastAsia" w:hAnsi="Times New Roman"/>
-          <w:b w:val="0"/>
-          <w:bCs w:val="0"/>
-          <w:iCs w:val="0"/>
-          <w:caps w:val="0"/>
-          <w:noProof/>
-          <w:szCs w:val="22"/>
-        </w:rPr>
-      </w:pPr>
-      <w:hyperlink w:anchor="_Toc311536031" w:history="1">
-        <w:r>
-          <w:rPr>
-            <w:rStyle w:val="Hyperlink"/>
-            <w:rFonts w:ascii="Times New Roman" w:hAnsi="Times New Roman"/>
-            <w:noProof/>
-          </w:rPr>
-          <w:t>2</w:t>
-        </w:r>
-        <w:r>
-          <w:rPr>
-            <w:rFonts w:ascii="Times New Roman" w:eastAsiaTheme="minorEastAsia" w:hAnsi="Times New Roman"/>
-            <w:b w:val="0"/>
-            <w:bCs w:val="0"/>
-            <w:iCs w:val="0"/>
-            <w:caps w:val="0"/>
-            <w:noProof/>
-            <w:szCs w:val="22"/>
-          </w:rPr>
-          <w:tab/>
-        </w:r>
-        <w:r>
-          <w:rPr>
-            <w:rStyle w:val="Hyperlink"/>
-            <w:rFonts w:ascii="Times New Roman" w:hAnsi="Times New Roman"/>
-            <w:noProof/>
-          </w:rPr>
-          <w:t>Pre-conditions</w:t>
-        </w:r>
-        <w:r>
-          <w:rPr>
-            <w:rFonts w:ascii="Times New Roman" w:hAnsi="Times New Roman"/>
-            <w:noProof/>
-            <w:webHidden/>
-          </w:rPr>
-          <w:tab/>
-        </w:r>
-        <w:r>
-          <w:rPr>
-            <w:rFonts w:ascii="Times New Roman" w:hAnsi="Times New Roman"/>
-            <w:noProof/>
-            <w:webHidden/>
-          </w:rPr>
-          <w:fldChar w:fldCharType="begin"/>
-        </w:r>
-        <w:r>
-          <w:rPr>
-            <w:rFonts w:ascii="Times New Roman" w:hAnsi="Times New Roman"/>
-            <w:noProof/>
-            <w:webHidden/>
-          </w:rPr>
-          <w:instrText xml:space="preserve"> PAGEREF _Toc311536031 \h </w:instrText>
-        </w:r>
-        <w:r>
-          <w:rPr>
-            <w:rFonts w:ascii="Times New Roman" w:hAnsi="Times New Roman"/>
-            <w:noProof/>
-            <w:webHidden/>
-          </w:rPr>
-        </w:r>
-        <w:r>
-          <w:rPr>
-            <w:rFonts w:ascii="Times New Roman" w:hAnsi="Times New Roman"/>
-            <w:noProof/>
-            <w:webHidden/>
-          </w:rPr>
-          <w:fldChar w:fldCharType="separate"/>
-        </w:r>
-        <w:r>
-          <w:rPr>
-            <w:rFonts w:ascii="Times New Roman" w:hAnsi="Times New Roman"/>
-            <w:noProof/>
-            <w:webHidden/>
-          </w:rPr>
-          <w:t>3</w:t>
-        </w:r>
-        <w:r>
-          <w:rPr>
-            <w:rFonts w:ascii="Times New Roman" w:hAnsi="Times New Roman"/>
-            <w:noProof/>
-            <w:webHidden/>
-          </w:rPr>
-          <w:fldChar w:fldCharType="end"/>
-        </w:r>
-      </w:hyperlink>
-    </w:p>
-    <w:p>
-      <w:pPr>
-        <w:pStyle w:val="TOC1"/>
-        <w:tabs>
-          <w:tab w:val="left" w:pos="576"/>
-          <w:tab w:val="right" w:leader="dot" w:pos="9350"/>
-        </w:tabs>
-        <w:rPr>
-          <w:rFonts w:ascii="Times New Roman" w:eastAsiaTheme="minorEastAsia" w:hAnsi="Times New Roman"/>
-          <w:b w:val="0"/>
-          <w:bCs w:val="0"/>
-          <w:iCs w:val="0"/>
-          <w:caps w:val="0"/>
-          <w:noProof/>
-          <w:szCs w:val="22"/>
-        </w:rPr>
-      </w:pPr>
-      <w:hyperlink w:anchor="_Toc311536032" w:history="1">
-        <w:r>
-          <w:rPr>
-            <w:rStyle w:val="Hyperlink"/>
-            <w:rFonts w:ascii="Times New Roman" w:hAnsi="Times New Roman"/>
-            <w:noProof/>
-          </w:rPr>
-          <w:t>3</w:t>
-        </w:r>
-        <w:r>
-          <w:rPr>
-            <w:rFonts w:ascii="Times New Roman" w:eastAsiaTheme="minorEastAsia" w:hAnsi="Times New Roman"/>
-            <w:b w:val="0"/>
-            <w:bCs w:val="0"/>
-            <w:iCs w:val="0"/>
-            <w:caps w:val="0"/>
-            <w:noProof/>
-            <w:szCs w:val="22"/>
-          </w:rPr>
-          <w:tab/>
-        </w:r>
-        <w:r>
-          <w:rPr>
-            <w:rStyle w:val="Hyperlink"/>
-            <w:rFonts w:ascii="Times New Roman" w:hAnsi="Times New Roman"/>
-            <w:noProof/>
-          </w:rPr>
-          <w:t>Post-conditions</w:t>
-        </w:r>
-        <w:r>
-          <w:rPr>
-            <w:rFonts w:ascii="Times New Roman" w:hAnsi="Times New Roman"/>
-            <w:noProof/>
-            <w:webHidden/>
-          </w:rPr>
-          <w:tab/>
-        </w:r>
-        <w:r>
-          <w:rPr>
-            <w:rFonts w:ascii="Times New Roman" w:hAnsi="Times New Roman"/>
-            <w:noProof/>
-            <w:webHidden/>
-          </w:rPr>
-          <w:fldChar w:fldCharType="begin"/>
-        </w:r>
-        <w:r>
-          <w:rPr>
-            <w:rFonts w:ascii="Times New Roman" w:hAnsi="Times New Roman"/>
-            <w:noProof/>
-            <w:webHidden/>
-          </w:rPr>
-          <w:instrText xml:space="preserve"> PAGEREF _Toc311536032 \h </w:instrText>
-        </w:r>
-        <w:r>
-          <w:rPr>
-            <w:rFonts w:ascii="Times New Roman" w:hAnsi="Times New Roman"/>
-            <w:noProof/>
-            <w:webHidden/>
-          </w:rPr>
-        </w:r>
-        <w:r>
-          <w:rPr>
-            <w:rFonts w:ascii="Times New Roman" w:hAnsi="Times New Roman"/>
-            <w:noProof/>
-            <w:webHidden/>
-          </w:rPr>
-          <w:fldChar w:fldCharType="separate"/>
-        </w:r>
-        <w:r>
-          <w:rPr>
-            <w:rFonts w:ascii="Times New Roman" w:hAnsi="Times New Roman"/>
-            <w:noProof/>
-            <w:webHidden/>
-          </w:rPr>
-          <w:t>3</w:t>
-        </w:r>
-        <w:r>
-          <w:rPr>
-            <w:rFonts w:ascii="Times New Roman" w:hAnsi="Times New Roman"/>
-            <w:noProof/>
-            <w:webHidden/>
-          </w:rPr>
-          <w:fldChar w:fldCharType="end"/>
-        </w:r>
-      </w:hyperlink>
-    </w:p>
-    <w:p>
-      <w:pPr>
-        <w:pStyle w:val="TOC1"/>
-        <w:tabs>
-          <w:tab w:val="left" w:pos="576"/>
-          <w:tab w:val="right" w:leader="dot" w:pos="9350"/>
-        </w:tabs>
-        <w:rPr>
-          <w:rFonts w:ascii="Times New Roman" w:eastAsiaTheme="minorEastAsia" w:hAnsi="Times New Roman"/>
-          <w:b w:val="0"/>
-          <w:bCs w:val="0"/>
-          <w:iCs w:val="0"/>
-          <w:caps w:val="0"/>
-          <w:noProof/>
-          <w:szCs w:val="22"/>
-        </w:rPr>
-      </w:pPr>
-      <w:hyperlink w:anchor="_Toc311536033" w:history="1">
-        <w:r>
-          <w:rPr>
-            <w:rStyle w:val="Hyperlink"/>
-            <w:rFonts w:ascii="Times New Roman" w:hAnsi="Times New Roman"/>
-            <w:noProof/>
-          </w:rPr>
-          <w:t>4</w:t>
-        </w:r>
-        <w:r>
-          <w:rPr>
-            <w:rFonts w:ascii="Times New Roman" w:eastAsiaTheme="minorEastAsia" w:hAnsi="Times New Roman"/>
-            <w:b w:val="0"/>
-            <w:bCs w:val="0"/>
-            <w:iCs w:val="0"/>
-            <w:caps w:val="0"/>
-            <w:noProof/>
-            <w:szCs w:val="22"/>
-          </w:rPr>
-          <w:tab/>
-        </w:r>
-        <w:r>
-          <w:rPr>
-            <w:rStyle w:val="Hyperlink"/>
-            <w:rFonts w:ascii="Times New Roman" w:hAnsi="Times New Roman"/>
-            <w:noProof/>
-          </w:rPr>
-          <w:t>Flow of Events</w:t>
-        </w:r>
-        <w:r>
-          <w:rPr>
-            <w:rFonts w:ascii="Times New Roman" w:hAnsi="Times New Roman"/>
-            <w:noProof/>
-            <w:webHidden/>
-          </w:rPr>
-          <w:tab/>
-        </w:r>
-        <w:r>
-          <w:rPr>
-            <w:rFonts w:ascii="Times New Roman" w:hAnsi="Times New Roman"/>
-            <w:noProof/>
-            <w:webHidden/>
-          </w:rPr>
-          <w:fldChar w:fldCharType="begin"/>
-        </w:r>
-        <w:r>
-          <w:rPr>
-            <w:rFonts w:ascii="Times New Roman" w:hAnsi="Times New Roman"/>
-            <w:noProof/>
-            <w:webHidden/>
-          </w:rPr>
-          <w:instrText xml:space="preserve"> PAGEREF _Toc311536033 \h </w:instrText>
-        </w:r>
-        <w:r>
-          <w:rPr>
-            <w:rFonts w:ascii="Times New Roman" w:hAnsi="Times New Roman"/>
-            <w:noProof/>
-            <w:webHidden/>
-          </w:rPr>
-        </w:r>
-        <w:r>
-          <w:rPr>
-            <w:rFonts w:ascii="Times New Roman" w:hAnsi="Times New Roman"/>
-            <w:noProof/>
-            <w:webHidden/>
-          </w:rPr>
-          <w:fldChar w:fldCharType="separate"/>
-        </w:r>
-        <w:r>
-          <w:rPr>
-            <w:rFonts w:ascii="Times New Roman" w:hAnsi="Times New Roman"/>
-            <w:noProof/>
-            <w:webHidden/>
-          </w:rPr>
-          <w:t>3</w:t>
-        </w:r>
-        <w:r>
-          <w:rPr>
-            <w:rFonts w:ascii="Times New Roman" w:hAnsi="Times New Roman"/>
-            <w:noProof/>
-            <w:webHidden/>
-          </w:rPr>
-          <w:fldChar w:fldCharType="end"/>
-        </w:r>
-      </w:hyperlink>
-    </w:p>
-    <w:p>
-      <w:pPr>
-        <w:pStyle w:val="TOC2"/>
-        <w:tabs>
-          <w:tab w:val="left" w:pos="1094"/>
-          <w:tab w:val="right" w:leader="dot" w:pos="9350"/>
-        </w:tabs>
-        <w:rPr>
-          <w:rFonts w:ascii="Times New Roman" w:eastAsiaTheme="minorEastAsia" w:hAnsi="Times New Roman"/>
-          <w:b w:val="0"/>
-          <w:smallCaps w:val="0"/>
-          <w:noProof/>
-          <w:szCs w:val="22"/>
-        </w:rPr>
-      </w:pPr>
-      <w:hyperlink w:anchor="_Toc311536034" w:history="1">
-        <w:r>
-          <w:rPr>
-            <w:rStyle w:val="Hyperlink"/>
-            <w:rFonts w:ascii="Times New Roman" w:hAnsi="Times New Roman"/>
-            <w:noProof/>
-          </w:rPr>
-          <w:t>4.1</w:t>
-        </w:r>
-        <w:r>
-          <w:rPr>
-            <w:rFonts w:ascii="Times New Roman" w:eastAsiaTheme="minorEastAsia" w:hAnsi="Times New Roman"/>
-            <w:b w:val="0"/>
-            <w:smallCaps w:val="0"/>
-            <w:noProof/>
-            <w:szCs w:val="22"/>
-          </w:rPr>
-          <w:tab/>
-        </w:r>
-        <w:r>
-          <w:rPr>
-            <w:rStyle w:val="Hyperlink"/>
-            <w:rFonts w:ascii="Times New Roman" w:hAnsi="Times New Roman"/>
-            <w:noProof/>
-          </w:rPr>
-          <w:t>Basic flow – View information</w:t>
-        </w:r>
-        <w:r>
-          <w:rPr>
-            <w:rFonts w:ascii="Times New Roman" w:hAnsi="Times New Roman"/>
-            <w:noProof/>
-            <w:webHidden/>
-          </w:rPr>
-          <w:tab/>
-        </w:r>
-        <w:r>
-          <w:rPr>
-            <w:rFonts w:ascii="Times New Roman" w:hAnsi="Times New Roman"/>
-            <w:noProof/>
-            <w:webHidden/>
-          </w:rPr>
-          <w:fldChar w:fldCharType="begin"/>
-        </w:r>
-        <w:r>
-          <w:rPr>
-            <w:rFonts w:ascii="Times New Roman" w:hAnsi="Times New Roman"/>
-            <w:noProof/>
-            <w:webHidden/>
-          </w:rPr>
-          <w:instrText xml:space="preserve"> PAGEREF _Toc311536034 \h </w:instrText>
-        </w:r>
-        <w:r>
-          <w:rPr>
-            <w:rFonts w:ascii="Times New Roman" w:hAnsi="Times New Roman"/>
-            <w:noProof/>
-            <w:webHidden/>
-          </w:rPr>
-        </w:r>
-        <w:r>
-          <w:rPr>
-            <w:rFonts w:ascii="Times New Roman" w:hAnsi="Times New Roman"/>
-            <w:noProof/>
-            <w:webHidden/>
-          </w:rPr>
-          <w:fldChar w:fldCharType="separate"/>
-        </w:r>
-        <w:r>
-          <w:rPr>
-            <w:rFonts w:ascii="Times New Roman" w:hAnsi="Times New Roman"/>
-            <w:noProof/>
-            <w:webHidden/>
-          </w:rPr>
-          <w:t>3</w:t>
-        </w:r>
-        <w:r>
-          <w:rPr>
-            <w:rFonts w:ascii="Times New Roman" w:hAnsi="Times New Roman"/>
-            <w:noProof/>
-            <w:webHidden/>
-          </w:rPr>
-          <w:fldChar w:fldCharType="end"/>
-        </w:r>
-      </w:hyperlink>
-    </w:p>
-    <w:p>
-      <w:pPr>
-        <w:pStyle w:val="TOC3"/>
-        <w:tabs>
-          <w:tab w:val="right" w:leader="dot" w:pos="9350"/>
-        </w:tabs>
-        <w:rPr>
-          <w:rFonts w:ascii="Times New Roman" w:eastAsiaTheme="minorEastAsia" w:hAnsi="Times New Roman"/>
-          <w:iCs w:val="0"/>
-          <w:noProof/>
-          <w:szCs w:val="22"/>
-        </w:rPr>
-      </w:pPr>
-      <w:hyperlink w:anchor="_Toc311536035" w:history="1">
-        <w:r>
-          <w:rPr>
-            <w:rStyle w:val="Hyperlink"/>
-            <w:rFonts w:ascii="Times New Roman" w:hAnsi="Times New Roman"/>
-            <w:noProof/>
-          </w:rPr>
-          <w:t>4.1.1 The flow starts:</w:t>
-        </w:r>
-        <w:r>
-          <w:rPr>
-            <w:rFonts w:ascii="Times New Roman" w:hAnsi="Times New Roman"/>
-            <w:noProof/>
-            <w:webHidden/>
-          </w:rPr>
-          <w:tab/>
-        </w:r>
-        <w:r>
-          <w:rPr>
-            <w:rFonts w:ascii="Times New Roman" w:hAnsi="Times New Roman"/>
-            <w:noProof/>
-            <w:webHidden/>
-          </w:rPr>
-          <w:fldChar w:fldCharType="begin"/>
-        </w:r>
-        <w:r>
-          <w:rPr>
-            <w:rFonts w:ascii="Times New Roman" w:hAnsi="Times New Roman"/>
-            <w:noProof/>
-            <w:webHidden/>
-          </w:rPr>
-          <w:instrText xml:space="preserve"> PAGEREF _Toc311536035 \h </w:instrText>
-        </w:r>
-        <w:r>
-          <w:rPr>
-            <w:rFonts w:ascii="Times New Roman" w:hAnsi="Times New Roman"/>
-            <w:noProof/>
-            <w:webHidden/>
-          </w:rPr>
-        </w:r>
-        <w:r>
-          <w:rPr>
-            <w:rFonts w:ascii="Times New Roman" w:hAnsi="Times New Roman"/>
-            <w:noProof/>
-            <w:webHidden/>
-          </w:rPr>
-          <w:fldChar w:fldCharType="separate"/>
-        </w:r>
-        <w:r>
-          <w:rPr>
-            <w:rFonts w:ascii="Times New Roman" w:hAnsi="Times New Roman"/>
-            <w:noProof/>
-            <w:webHidden/>
-          </w:rPr>
-          <w:t>3</w:t>
-        </w:r>
-        <w:r>
-          <w:rPr>
-            <w:rFonts w:ascii="Times New Roman" w:hAnsi="Times New Roman"/>
-            <w:noProof/>
-            <w:webHidden/>
-          </w:rPr>
-          <w:fldChar w:fldCharType="end"/>
-        </w:r>
-      </w:hyperlink>
-    </w:p>
-    <w:p>
-      <w:pPr>
-        <w:pStyle w:val="TOC2"/>
-        <w:tabs>
-          <w:tab w:val="left" w:pos="1094"/>
-          <w:tab w:val="right" w:leader="dot" w:pos="9350"/>
-        </w:tabs>
-        <w:rPr>
-          <w:rFonts w:ascii="Times New Roman" w:eastAsiaTheme="minorEastAsia" w:hAnsi="Times New Roman"/>
-          <w:b w:val="0"/>
-          <w:smallCaps w:val="0"/>
-          <w:noProof/>
-          <w:szCs w:val="22"/>
-        </w:rPr>
-      </w:pPr>
-      <w:hyperlink w:anchor="_Toc311536036" w:history="1">
-        <w:r>
-          <w:rPr>
-            <w:rStyle w:val="Hyperlink"/>
-            <w:rFonts w:ascii="Times New Roman" w:hAnsi="Times New Roman"/>
-            <w:noProof/>
-          </w:rPr>
-          <w:t>4.2</w:t>
-        </w:r>
-        <w:r>
-          <w:rPr>
-            <w:rFonts w:ascii="Times New Roman" w:eastAsiaTheme="minorEastAsia" w:hAnsi="Times New Roman"/>
-            <w:b w:val="0"/>
-            <w:smallCaps w:val="0"/>
-            <w:noProof/>
-            <w:szCs w:val="22"/>
-          </w:rPr>
-          <w:tab/>
-        </w:r>
-        <w:r>
-          <w:rPr>
-            <w:rStyle w:val="Hyperlink"/>
-            <w:rFonts w:ascii="Times New Roman" w:hAnsi="Times New Roman"/>
-            <w:noProof/>
-          </w:rPr>
-          <w:t>Alternative Flow 1 – Add new information</w:t>
-        </w:r>
-        <w:r>
-          <w:rPr>
-            <w:rFonts w:ascii="Times New Roman" w:hAnsi="Times New Roman"/>
-            <w:noProof/>
-            <w:webHidden/>
-          </w:rPr>
-          <w:tab/>
-        </w:r>
-        <w:r>
-          <w:rPr>
-            <w:rFonts w:ascii="Times New Roman" w:hAnsi="Times New Roman"/>
-            <w:noProof/>
-            <w:webHidden/>
-          </w:rPr>
-          <w:fldChar w:fldCharType="begin"/>
-        </w:r>
-        <w:r>
-          <w:rPr>
-            <w:rFonts w:ascii="Times New Roman" w:hAnsi="Times New Roman"/>
-            <w:noProof/>
-            <w:webHidden/>
-          </w:rPr>
-          <w:instrText xml:space="preserve"> PAGEREF _Toc311536036 \h </w:instrText>
-        </w:r>
-        <w:r>
-          <w:rPr>
-            <w:rFonts w:ascii="Times New Roman" w:hAnsi="Times New Roman"/>
-            <w:noProof/>
-            <w:webHidden/>
-          </w:rPr>
-        </w:r>
-        <w:r>
-          <w:rPr>
-            <w:rFonts w:ascii="Times New Roman" w:hAnsi="Times New Roman"/>
-            <w:noProof/>
-            <w:webHidden/>
-          </w:rPr>
-          <w:fldChar w:fldCharType="separate"/>
-        </w:r>
-        <w:r>
-          <w:rPr>
-            <w:rFonts w:ascii="Times New Roman" w:hAnsi="Times New Roman"/>
-            <w:noProof/>
-            <w:webHidden/>
-          </w:rPr>
-          <w:t>4</w:t>
-        </w:r>
-        <w:r>
-          <w:rPr>
-            <w:rFonts w:ascii="Times New Roman" w:hAnsi="Times New Roman"/>
-            <w:noProof/>
-            <w:webHidden/>
-          </w:rPr>
-          <w:fldChar w:fldCharType="end"/>
-        </w:r>
-      </w:hyperlink>
-    </w:p>
-    <w:p>
-      <w:pPr>
-        <w:pStyle w:val="TOC2"/>
-        <w:tabs>
-          <w:tab w:val="left" w:pos="1094"/>
-          <w:tab w:val="right" w:leader="dot" w:pos="9350"/>
-        </w:tabs>
-        <w:rPr>
-          <w:rFonts w:ascii="Times New Roman" w:eastAsiaTheme="minorEastAsia" w:hAnsi="Times New Roman"/>
-          <w:b w:val="0"/>
-          <w:smallCaps w:val="0"/>
-          <w:noProof/>
-          <w:szCs w:val="22"/>
-        </w:rPr>
-      </w:pPr>
-      <w:hyperlink w:anchor="_Toc311536037" w:history="1">
-        <w:r>
-          <w:rPr>
-            <w:rStyle w:val="Hyperlink"/>
-            <w:rFonts w:ascii="Times New Roman" w:hAnsi="Times New Roman"/>
-            <w:noProof/>
-          </w:rPr>
-          <w:t>4.3</w:t>
-        </w:r>
-        <w:r>
-          <w:rPr>
-            <w:rFonts w:ascii="Times New Roman" w:eastAsiaTheme="minorEastAsia" w:hAnsi="Times New Roman"/>
-            <w:b w:val="0"/>
-            <w:smallCaps w:val="0"/>
-            <w:noProof/>
-            <w:szCs w:val="22"/>
-          </w:rPr>
-          <w:tab/>
-        </w:r>
-        <w:r>
-          <w:rPr>
-            <w:rStyle w:val="Hyperlink"/>
-            <w:rFonts w:ascii="Times New Roman" w:hAnsi="Times New Roman"/>
-            <w:noProof/>
-          </w:rPr>
-          <w:t>Alternative Flow 2 – Edit information</w:t>
-        </w:r>
-        <w:r>
-          <w:rPr>
-            <w:rFonts w:ascii="Times New Roman" w:hAnsi="Times New Roman"/>
-            <w:noProof/>
-            <w:webHidden/>
-          </w:rPr>
-          <w:tab/>
-        </w:r>
-        <w:r>
-          <w:rPr>
-            <w:rFonts w:ascii="Times New Roman" w:hAnsi="Times New Roman"/>
-            <w:noProof/>
-            <w:webHidden/>
-          </w:rPr>
-          <w:fldChar w:fldCharType="begin"/>
-        </w:r>
-        <w:r>
-          <w:rPr>
-            <w:rFonts w:ascii="Times New Roman" w:hAnsi="Times New Roman"/>
-            <w:noProof/>
-            <w:webHidden/>
-          </w:rPr>
-          <w:instrText xml:space="preserve"> PAGEREF _Toc311536037 \h </w:instrText>
-        </w:r>
-        <w:r>
-          <w:rPr>
-            <w:rFonts w:ascii="Times New Roman" w:hAnsi="Times New Roman"/>
-            <w:noProof/>
-            <w:webHidden/>
-          </w:rPr>
-        </w:r>
-        <w:r>
-          <w:rPr>
-            <w:rFonts w:ascii="Times New Roman" w:hAnsi="Times New Roman"/>
-            <w:noProof/>
-            <w:webHidden/>
-          </w:rPr>
-          <w:fldChar w:fldCharType="separate"/>
-        </w:r>
-        <w:r>
-          <w:rPr>
-            <w:rFonts w:ascii="Times New Roman" w:hAnsi="Times New Roman"/>
-            <w:noProof/>
-            <w:webHidden/>
-          </w:rPr>
-          <w:t>4</w:t>
-        </w:r>
-        <w:r>
-          <w:rPr>
-            <w:rFonts w:ascii="Times New Roman" w:hAnsi="Times New Roman"/>
-            <w:noProof/>
-            <w:webHidden/>
-          </w:rPr>
-          <w:fldChar w:fldCharType="end"/>
-        </w:r>
-      </w:hyperlink>
-    </w:p>
-    <w:p>
-      <w:pPr>
-        <w:pStyle w:val="TOC3"/>
-        <w:tabs>
-          <w:tab w:val="right" w:leader="dot" w:pos="9350"/>
-        </w:tabs>
-        <w:rPr>
-          <w:rFonts w:ascii="Times New Roman" w:eastAsiaTheme="minorEastAsia" w:hAnsi="Times New Roman"/>
-          <w:iCs w:val="0"/>
-          <w:noProof/>
-          <w:szCs w:val="22"/>
-        </w:rPr>
-      </w:pPr>
-      <w:hyperlink w:anchor="_Toc311536038" w:history="1">
-        <w:r>
-          <w:rPr>
-            <w:rStyle w:val="Hyperlink"/>
-            <w:rFonts w:ascii="Times New Roman" w:hAnsi="Times New Roman"/>
-            <w:noProof/>
-          </w:rPr>
-          <w:t>The flow starts:</w:t>
-        </w:r>
-        <w:r>
-          <w:rPr>
-            <w:rFonts w:ascii="Times New Roman" w:hAnsi="Times New Roman"/>
-            <w:noProof/>
-            <w:webHidden/>
-          </w:rPr>
-          <w:tab/>
-        </w:r>
-        <w:r>
-          <w:rPr>
-            <w:rFonts w:ascii="Times New Roman" w:hAnsi="Times New Roman"/>
-            <w:noProof/>
-            <w:webHidden/>
-          </w:rPr>
-          <w:fldChar w:fldCharType="begin"/>
-        </w:r>
-        <w:r>
-          <w:rPr>
-            <w:rFonts w:ascii="Times New Roman" w:hAnsi="Times New Roman"/>
-            <w:noProof/>
-            <w:webHidden/>
-          </w:rPr>
-          <w:instrText xml:space="preserve"> PAGEREF _Toc311536038 \h </w:instrText>
-        </w:r>
-        <w:r>
-          <w:rPr>
-            <w:rFonts w:ascii="Times New Roman" w:hAnsi="Times New Roman"/>
-            <w:noProof/>
-            <w:webHidden/>
-          </w:rPr>
-        </w:r>
-        <w:r>
-          <w:rPr>
-            <w:rFonts w:ascii="Times New Roman" w:hAnsi="Times New Roman"/>
-            <w:noProof/>
-            <w:webHidden/>
-          </w:rPr>
-          <w:fldChar w:fldCharType="separate"/>
-        </w:r>
-        <w:r>
-          <w:rPr>
-            <w:rFonts w:ascii="Times New Roman" w:hAnsi="Times New Roman"/>
-            <w:noProof/>
-            <w:webHidden/>
-          </w:rPr>
-          <w:t>4</w:t>
-        </w:r>
-        <w:r>
-          <w:rPr>
-            <w:rFonts w:ascii="Times New Roman" w:hAnsi="Times New Roman"/>
-            <w:noProof/>
-            <w:webHidden/>
-          </w:rPr>
-          <w:fldChar w:fldCharType="end"/>
-        </w:r>
-      </w:hyperlink>
-    </w:p>
-    <w:p>
-      <w:pPr>
-        <w:pStyle w:val="TOC2"/>
-        <w:tabs>
-          <w:tab w:val="left" w:pos="1094"/>
-          <w:tab w:val="right" w:leader="dot" w:pos="9350"/>
-        </w:tabs>
-        <w:rPr>
-          <w:rFonts w:ascii="Times New Roman" w:eastAsiaTheme="minorEastAsia" w:hAnsi="Times New Roman"/>
-          <w:b w:val="0"/>
-          <w:smallCaps w:val="0"/>
-          <w:noProof/>
-          <w:szCs w:val="22"/>
-        </w:rPr>
-      </w:pPr>
-      <w:hyperlink w:anchor="_Toc311536039" w:history="1">
-        <w:r>
-          <w:rPr>
-            <w:rStyle w:val="Hyperlink"/>
-            <w:rFonts w:ascii="Times New Roman" w:hAnsi="Times New Roman"/>
-            <w:noProof/>
-          </w:rPr>
-          <w:t>4.4</w:t>
-        </w:r>
-        <w:r>
-          <w:rPr>
-            <w:rFonts w:ascii="Times New Roman" w:eastAsiaTheme="minorEastAsia" w:hAnsi="Times New Roman"/>
-            <w:b w:val="0"/>
-            <w:smallCaps w:val="0"/>
-            <w:noProof/>
-            <w:szCs w:val="22"/>
-          </w:rPr>
-          <w:tab/>
-        </w:r>
-        <w:r>
-          <w:rPr>
-            <w:rStyle w:val="Hyperlink"/>
-            <w:rFonts w:ascii="Times New Roman" w:hAnsi="Times New Roman"/>
-            <w:noProof/>
-          </w:rPr>
-          <w:t>Alternative Flow 3 – Delete information</w:t>
-        </w:r>
-        <w:r>
-          <w:rPr>
-            <w:rFonts w:ascii="Times New Roman" w:hAnsi="Times New Roman"/>
-            <w:noProof/>
-            <w:webHidden/>
-          </w:rPr>
-          <w:tab/>
-        </w:r>
-        <w:r>
-          <w:rPr>
-            <w:rFonts w:ascii="Times New Roman" w:hAnsi="Times New Roman"/>
-            <w:noProof/>
-            <w:webHidden/>
-          </w:rPr>
-          <w:fldChar w:fldCharType="begin"/>
-        </w:r>
-        <w:r>
-          <w:rPr>
-            <w:rFonts w:ascii="Times New Roman" w:hAnsi="Times New Roman"/>
-            <w:noProof/>
-            <w:webHidden/>
-          </w:rPr>
-          <w:instrText xml:space="preserve"> PAGEREF _Toc311536039 \h </w:instrText>
-        </w:r>
-        <w:r>
-          <w:rPr>
-            <w:rFonts w:ascii="Times New Roman" w:hAnsi="Times New Roman"/>
-            <w:noProof/>
-            <w:webHidden/>
-          </w:rPr>
-        </w:r>
-        <w:r>
-          <w:rPr>
-            <w:rFonts w:ascii="Times New Roman" w:hAnsi="Times New Roman"/>
-            <w:noProof/>
-            <w:webHidden/>
-          </w:rPr>
-          <w:fldChar w:fldCharType="separate"/>
-        </w:r>
-        <w:r>
-          <w:rPr>
-            <w:rFonts w:ascii="Times New Roman" w:hAnsi="Times New Roman"/>
-            <w:noProof/>
-            <w:webHidden/>
-          </w:rPr>
-          <w:t>5</w:t>
-        </w:r>
-        <w:r>
-          <w:rPr>
-            <w:rFonts w:ascii="Times New Roman" w:hAnsi="Times New Roman"/>
-            <w:noProof/>
-            <w:webHidden/>
-          </w:rPr>
-          <w:fldChar w:fldCharType="end"/>
-        </w:r>
-      </w:hyperlink>
-    </w:p>
-    <w:p>
-      <w:pPr>
-        <w:pStyle w:val="TOC3"/>
-        <w:tabs>
-          <w:tab w:val="right" w:leader="dot" w:pos="9350"/>
-        </w:tabs>
-        <w:rPr>
-          <w:rFonts w:ascii="Times New Roman" w:eastAsiaTheme="minorEastAsia" w:hAnsi="Times New Roman"/>
-          <w:iCs w:val="0"/>
-          <w:noProof/>
-          <w:szCs w:val="22"/>
-        </w:rPr>
-      </w:pPr>
-      <w:hyperlink w:anchor="_Toc311536040" w:history="1">
-        <w:r>
-          <w:rPr>
-            <w:rStyle w:val="Hyperlink"/>
-            <w:rFonts w:ascii="Times New Roman" w:hAnsi="Times New Roman"/>
-            <w:noProof/>
-          </w:rPr>
-          <w:t>The flow starts:</w:t>
-        </w:r>
-        <w:r>
-          <w:rPr>
-            <w:rFonts w:ascii="Times New Roman" w:hAnsi="Times New Roman"/>
-            <w:noProof/>
-            <w:webHidden/>
-          </w:rPr>
-          <w:tab/>
-        </w:r>
-        <w:r>
-          <w:rPr>
-            <w:rFonts w:ascii="Times New Roman" w:hAnsi="Times New Roman"/>
-            <w:noProof/>
-            <w:webHidden/>
-          </w:rPr>
-          <w:fldChar w:fldCharType="begin"/>
-        </w:r>
-        <w:r>
-          <w:rPr>
-            <w:rFonts w:ascii="Times New Roman" w:hAnsi="Times New Roman"/>
-            <w:noProof/>
-            <w:webHidden/>
-          </w:rPr>
-          <w:instrText xml:space="preserve"> PAGEREF _Toc311536040 \h </w:instrText>
-        </w:r>
-        <w:r>
-          <w:rPr>
-            <w:rFonts w:ascii="Times New Roman" w:hAnsi="Times New Roman"/>
-            <w:noProof/>
-            <w:webHidden/>
-          </w:rPr>
-        </w:r>
-        <w:r>
-          <w:rPr>
-            <w:rFonts w:ascii="Times New Roman" w:hAnsi="Times New Roman"/>
-            <w:noProof/>
-            <w:webHidden/>
-          </w:rPr>
-          <w:fldChar w:fldCharType="separate"/>
-        </w:r>
-        <w:r>
-          <w:rPr>
-            <w:rFonts w:ascii="Times New Roman" w:hAnsi="Times New Roman"/>
-            <w:noProof/>
-            <w:webHidden/>
-          </w:rPr>
-          <w:t>5</w:t>
-        </w:r>
-        <w:r>
-          <w:rPr>
-            <w:rFonts w:ascii="Times New Roman" w:hAnsi="Times New Roman"/>
-            <w:noProof/>
-            <w:webHidden/>
-          </w:rPr>
-          <w:fldChar w:fldCharType="end"/>
-        </w:r>
-      </w:hyperlink>
-    </w:p>
-    <w:p>
-      <w:pPr>
-        <w:pStyle w:val="TOC2"/>
-        <w:tabs>
-          <w:tab w:val="left" w:pos="1094"/>
-          <w:tab w:val="right" w:leader="dot" w:pos="9350"/>
-        </w:tabs>
-        <w:rPr>
-          <w:rFonts w:ascii="Times New Roman" w:eastAsiaTheme="minorEastAsia" w:hAnsi="Times New Roman"/>
-          <w:b w:val="0"/>
-          <w:smallCaps w:val="0"/>
-          <w:noProof/>
-          <w:szCs w:val="22"/>
-        </w:rPr>
-      </w:pPr>
-      <w:hyperlink w:anchor="_Toc311536041" w:history="1">
-        <w:r>
-          <w:rPr>
-            <w:rStyle w:val="Hyperlink"/>
-            <w:rFonts w:ascii="Times New Roman" w:hAnsi="Times New Roman"/>
-            <w:noProof/>
-          </w:rPr>
-          <w:t>4.5</w:t>
-        </w:r>
-        <w:r>
-          <w:rPr>
-            <w:rFonts w:ascii="Times New Roman" w:eastAsiaTheme="minorEastAsia" w:hAnsi="Times New Roman"/>
-            <w:b w:val="0"/>
-            <w:smallCaps w:val="0"/>
-            <w:noProof/>
-            <w:szCs w:val="22"/>
-          </w:rPr>
-          <w:tab/>
-        </w:r>
-        <w:r>
-          <w:rPr>
-            <w:rStyle w:val="Hyperlink"/>
-            <w:rFonts w:ascii="Times New Roman" w:hAnsi="Times New Roman"/>
-            <w:noProof/>
-          </w:rPr>
-          <w:t>Alternative Flow 7 – Print data</w:t>
-        </w:r>
-        <w:r>
-          <w:rPr>
-            <w:rFonts w:ascii="Times New Roman" w:hAnsi="Times New Roman"/>
-            <w:noProof/>
-            <w:webHidden/>
-          </w:rPr>
-          <w:tab/>
-        </w:r>
-        <w:r>
-          <w:rPr>
-            <w:rFonts w:ascii="Times New Roman" w:hAnsi="Times New Roman"/>
-            <w:noProof/>
-            <w:webHidden/>
-          </w:rPr>
-          <w:fldChar w:fldCharType="begin"/>
-        </w:r>
-        <w:r>
-          <w:rPr>
-            <w:rFonts w:ascii="Times New Roman" w:hAnsi="Times New Roman"/>
-            <w:noProof/>
-            <w:webHidden/>
-          </w:rPr>
-          <w:instrText xml:space="preserve"> PAGEREF _Toc311536041 \h </w:instrText>
-        </w:r>
-        <w:r>
-          <w:rPr>
-            <w:rFonts w:ascii="Times New Roman" w:hAnsi="Times New Roman"/>
-            <w:noProof/>
-            <w:webHidden/>
-          </w:rPr>
-        </w:r>
-        <w:r>
-          <w:rPr>
-            <w:rFonts w:ascii="Times New Roman" w:hAnsi="Times New Roman"/>
-            <w:noProof/>
-            <w:webHidden/>
-          </w:rPr>
-          <w:fldChar w:fldCharType="separate"/>
-        </w:r>
-        <w:r>
-          <w:rPr>
-            <w:rFonts w:ascii="Times New Roman" w:hAnsi="Times New Roman"/>
-            <w:noProof/>
-            <w:webHidden/>
-          </w:rPr>
-          <w:t>5</w:t>
-        </w:r>
-        <w:r>
-          <w:rPr>
-            <w:rFonts w:ascii="Times New Roman" w:hAnsi="Times New Roman"/>
-            <w:noProof/>
-            <w:webHidden/>
-          </w:rPr>
-          <w:fldChar w:fldCharType="end"/>
-        </w:r>
-      </w:hyperlink>
-    </w:p>
-    <w:p>
-      <w:pPr>
-        <w:pStyle w:val="TOC3"/>
-        <w:tabs>
-          <w:tab w:val="right" w:leader="dot" w:pos="9350"/>
-        </w:tabs>
-        <w:rPr>
-          <w:rFonts w:ascii="Times New Roman" w:eastAsiaTheme="minorEastAsia" w:hAnsi="Times New Roman"/>
-          <w:iCs w:val="0"/>
-          <w:noProof/>
-          <w:szCs w:val="22"/>
-        </w:rPr>
-      </w:pPr>
-      <w:hyperlink w:anchor="_Toc311536042" w:history="1">
-        <w:r>
-          <w:rPr>
-            <w:rStyle w:val="Hyperlink"/>
-            <w:rFonts w:ascii="Times New Roman" w:hAnsi="Times New Roman"/>
-            <w:noProof/>
-          </w:rPr>
-          <w:t>The flow starts:</w:t>
-        </w:r>
-        <w:r>
-          <w:rPr>
-            <w:rFonts w:ascii="Times New Roman" w:hAnsi="Times New Roman"/>
-            <w:noProof/>
-            <w:webHidden/>
-          </w:rPr>
-          <w:tab/>
-        </w:r>
-        <w:r>
-          <w:rPr>
-            <w:rFonts w:ascii="Times New Roman" w:hAnsi="Times New Roman"/>
-            <w:noProof/>
-            <w:webHidden/>
-          </w:rPr>
-          <w:fldChar w:fldCharType="begin"/>
-        </w:r>
-        <w:r>
-          <w:rPr>
-            <w:rFonts w:ascii="Times New Roman" w:hAnsi="Times New Roman"/>
-            <w:noProof/>
-            <w:webHidden/>
-          </w:rPr>
-          <w:instrText xml:space="preserve"> PAGEREF _Toc311536042 \h </w:instrText>
-        </w:r>
-        <w:r>
-          <w:rPr>
-            <w:rFonts w:ascii="Times New Roman" w:hAnsi="Times New Roman"/>
-            <w:noProof/>
-            <w:webHidden/>
-          </w:rPr>
-        </w:r>
-        <w:r>
-          <w:rPr>
-            <w:rFonts w:ascii="Times New Roman" w:hAnsi="Times New Roman"/>
-            <w:noProof/>
-            <w:webHidden/>
-          </w:rPr>
-          <w:fldChar w:fldCharType="separate"/>
-        </w:r>
-        <w:r>
-          <w:rPr>
-            <w:rFonts w:ascii="Times New Roman" w:hAnsi="Times New Roman"/>
-            <w:noProof/>
-            <w:webHidden/>
-          </w:rPr>
-          <w:t>5</w:t>
-        </w:r>
-        <w:r>
-          <w:rPr>
-            <w:rFonts w:ascii="Times New Roman" w:hAnsi="Times New Roman"/>
-            <w:noProof/>
-            <w:webHidden/>
-          </w:rPr>
-          <w:fldChar w:fldCharType="end"/>
-        </w:r>
-      </w:hyperlink>
-    </w:p>
-    <w:p>
-      <w:pPr>
-        <w:pStyle w:val="TOC2"/>
-        <w:tabs>
-          <w:tab w:val="left" w:pos="1094"/>
-          <w:tab w:val="right" w:leader="dot" w:pos="9350"/>
-        </w:tabs>
-        <w:rPr>
-          <w:rFonts w:ascii="Times New Roman" w:eastAsiaTheme="minorEastAsia" w:hAnsi="Times New Roman"/>
-          <w:b w:val="0"/>
-          <w:smallCaps w:val="0"/>
-          <w:noProof/>
-          <w:szCs w:val="22"/>
-        </w:rPr>
-      </w:pPr>
-      <w:hyperlink w:anchor="_Toc311536043" w:history="1">
-        <w:r>
-          <w:rPr>
-            <w:rStyle w:val="Hyperlink"/>
-            <w:rFonts w:ascii="Times New Roman" w:hAnsi="Times New Roman"/>
-            <w:noProof/>
-          </w:rPr>
-          <w:t>4.6</w:t>
-        </w:r>
-        <w:r>
-          <w:rPr>
-            <w:rFonts w:ascii="Times New Roman" w:eastAsiaTheme="minorEastAsia" w:hAnsi="Times New Roman"/>
-            <w:b w:val="0"/>
-            <w:smallCaps w:val="0"/>
-            <w:noProof/>
-            <w:szCs w:val="22"/>
-          </w:rPr>
-          <w:tab/>
-        </w:r>
-        <w:r>
-          <w:rPr>
-            <w:rStyle w:val="Hyperlink"/>
-            <w:rFonts w:ascii="Times New Roman" w:hAnsi="Times New Roman"/>
-            <w:noProof/>
-          </w:rPr>
-          <w:t>Alternative Flow 5 – Export information</w:t>
-        </w:r>
-        <w:r>
-          <w:rPr>
-            <w:rFonts w:ascii="Times New Roman" w:hAnsi="Times New Roman"/>
-            <w:noProof/>
-            <w:webHidden/>
-          </w:rPr>
-          <w:tab/>
-        </w:r>
-        <w:r>
-          <w:rPr>
-            <w:rFonts w:ascii="Times New Roman" w:hAnsi="Times New Roman"/>
-            <w:noProof/>
-            <w:webHidden/>
-          </w:rPr>
-          <w:fldChar w:fldCharType="begin"/>
-        </w:r>
-        <w:r>
-          <w:rPr>
-            <w:rFonts w:ascii="Times New Roman" w:hAnsi="Times New Roman"/>
-            <w:noProof/>
-            <w:webHidden/>
-          </w:rPr>
-          <w:instrText xml:space="preserve"> PAGEREF _Toc311536043 \h </w:instrText>
-        </w:r>
-        <w:r>
-          <w:rPr>
-            <w:rFonts w:ascii="Times New Roman" w:hAnsi="Times New Roman"/>
-            <w:noProof/>
-            <w:webHidden/>
-          </w:rPr>
-        </w:r>
-        <w:r>
-          <w:rPr>
-            <w:rFonts w:ascii="Times New Roman" w:hAnsi="Times New Roman"/>
-            <w:noProof/>
-            <w:webHidden/>
-          </w:rPr>
-          <w:fldChar w:fldCharType="separate"/>
-        </w:r>
-        <w:r>
-          <w:rPr>
-            <w:rFonts w:ascii="Times New Roman" w:hAnsi="Times New Roman"/>
-            <w:noProof/>
-            <w:webHidden/>
-          </w:rPr>
-          <w:t>5</w:t>
-        </w:r>
-        <w:r>
-          <w:rPr>
-            <w:rFonts w:ascii="Times New Roman" w:hAnsi="Times New Roman"/>
-            <w:noProof/>
-            <w:webHidden/>
-          </w:rPr>
-          <w:fldChar w:fldCharType="end"/>
-        </w:r>
-      </w:hyperlink>
-    </w:p>
-    <w:p>
-      <w:pPr>
-        <w:pStyle w:val="TOC1"/>
-        <w:tabs>
-          <w:tab w:val="left" w:pos="576"/>
-          <w:tab w:val="right" w:leader="dot" w:pos="9350"/>
-        </w:tabs>
-        <w:rPr>
-          <w:rFonts w:ascii="Times New Roman" w:eastAsiaTheme="minorEastAsia" w:hAnsi="Times New Roman"/>
-          <w:b w:val="0"/>
-          <w:bCs w:val="0"/>
-          <w:iCs w:val="0"/>
-          <w:caps w:val="0"/>
-          <w:noProof/>
-          <w:szCs w:val="22"/>
-        </w:rPr>
-      </w:pPr>
-      <w:hyperlink w:anchor="_Toc311536044" w:history="1">
-        <w:r>
-          <w:rPr>
-            <w:rStyle w:val="Hyperlink"/>
-            <w:rFonts w:ascii="Times New Roman" w:hAnsi="Times New Roman"/>
-            <w:noProof/>
-          </w:rPr>
-          <w:t>5</w:t>
-        </w:r>
-        <w:r>
-          <w:rPr>
-            <w:rFonts w:ascii="Times New Roman" w:eastAsiaTheme="minorEastAsia" w:hAnsi="Times New Roman"/>
-            <w:b w:val="0"/>
-            <w:bCs w:val="0"/>
-            <w:iCs w:val="0"/>
-            <w:caps w:val="0"/>
-            <w:noProof/>
-            <w:szCs w:val="22"/>
-          </w:rPr>
-          <w:tab/>
-        </w:r>
-        <w:r>
-          <w:rPr>
-            <w:rStyle w:val="Hyperlink"/>
-            <w:rFonts w:ascii="Times New Roman" w:hAnsi="Times New Roman"/>
-            <w:noProof/>
-          </w:rPr>
-          <w:t>Exception Flow</w:t>
-        </w:r>
-        <w:r>
-          <w:rPr>
-            <w:rFonts w:ascii="Times New Roman" w:hAnsi="Times New Roman"/>
-            <w:noProof/>
-            <w:webHidden/>
-          </w:rPr>
-          <w:tab/>
-        </w:r>
-        <w:r>
-          <w:rPr>
-            <w:rFonts w:ascii="Times New Roman" w:hAnsi="Times New Roman"/>
-            <w:noProof/>
-            <w:webHidden/>
-          </w:rPr>
-          <w:fldChar w:fldCharType="begin"/>
-        </w:r>
-        <w:r>
-          <w:rPr>
-            <w:rFonts w:ascii="Times New Roman" w:hAnsi="Times New Roman"/>
-            <w:noProof/>
-            <w:webHidden/>
-          </w:rPr>
-          <w:instrText xml:space="preserve"> PAGEREF _Toc311536044 \h </w:instrText>
-        </w:r>
-        <w:r>
-          <w:rPr>
-            <w:rFonts w:ascii="Times New Roman" w:hAnsi="Times New Roman"/>
-            <w:noProof/>
-            <w:webHidden/>
-          </w:rPr>
-        </w:r>
-        <w:r>
-          <w:rPr>
-            <w:rFonts w:ascii="Times New Roman" w:hAnsi="Times New Roman"/>
-            <w:noProof/>
-            <w:webHidden/>
-          </w:rPr>
-          <w:fldChar w:fldCharType="separate"/>
-        </w:r>
-        <w:r>
-          <w:rPr>
-            <w:rFonts w:ascii="Times New Roman" w:hAnsi="Times New Roman"/>
-            <w:noProof/>
-            <w:webHidden/>
-          </w:rPr>
-          <w:t>5</w:t>
-        </w:r>
-        <w:r>
-          <w:rPr>
-            <w:rFonts w:ascii="Times New Roman" w:hAnsi="Times New Roman"/>
-            <w:noProof/>
-            <w:webHidden/>
-          </w:rPr>
-          <w:fldChar w:fldCharType="end"/>
-        </w:r>
-      </w:hyperlink>
-    </w:p>
-    <w:p>
-      <w:pPr>
-        <w:pStyle w:val="TOC2"/>
-        <w:tabs>
-          <w:tab w:val="left" w:pos="1094"/>
-          <w:tab w:val="right" w:leader="dot" w:pos="9350"/>
-        </w:tabs>
-        <w:rPr>
-          <w:rFonts w:ascii="Times New Roman" w:eastAsiaTheme="minorEastAsia" w:hAnsi="Times New Roman"/>
-          <w:b w:val="0"/>
-          <w:smallCaps w:val="0"/>
-          <w:noProof/>
-          <w:szCs w:val="22"/>
-        </w:rPr>
-      </w:pPr>
-      <w:hyperlink w:anchor="_Toc311536045" w:history="1">
-        <w:r>
-          <w:rPr>
-            <w:rStyle w:val="Hyperlink"/>
-            <w:rFonts w:ascii="Times New Roman" w:hAnsi="Times New Roman"/>
-            <w:noProof/>
-          </w:rPr>
-          <w:t>5.1</w:t>
-        </w:r>
-        <w:r>
-          <w:rPr>
-            <w:rFonts w:ascii="Times New Roman" w:eastAsiaTheme="minorEastAsia" w:hAnsi="Times New Roman"/>
-            <w:b w:val="0"/>
-            <w:smallCaps w:val="0"/>
-            <w:noProof/>
-            <w:szCs w:val="22"/>
-          </w:rPr>
-          <w:tab/>
-        </w:r>
-        <w:r>
-          <w:rPr>
-            <w:rStyle w:val="Hyperlink"/>
-            <w:rFonts w:ascii="Times New Roman" w:hAnsi="Times New Roman"/>
-            <w:noProof/>
-          </w:rPr>
-          <w:t>Exception Flow 1 – Add, Edit information</w:t>
-        </w:r>
-        <w:r>
-          <w:rPr>
-            <w:rFonts w:ascii="Times New Roman" w:hAnsi="Times New Roman"/>
-            <w:noProof/>
-            <w:webHidden/>
-          </w:rPr>
-          <w:tab/>
-        </w:r>
-        <w:r>
-          <w:rPr>
-            <w:rFonts w:ascii="Times New Roman" w:hAnsi="Times New Roman"/>
-            <w:noProof/>
-            <w:webHidden/>
-          </w:rPr>
-          <w:fldChar w:fldCharType="begin"/>
-        </w:r>
-        <w:r>
-          <w:rPr>
-            <w:rFonts w:ascii="Times New Roman" w:hAnsi="Times New Roman"/>
-            <w:noProof/>
-            <w:webHidden/>
-          </w:rPr>
-          <w:instrText xml:space="preserve"> PAGEREF _Toc311536045 \h </w:instrText>
-        </w:r>
-        <w:r>
-          <w:rPr>
-            <w:rFonts w:ascii="Times New Roman" w:hAnsi="Times New Roman"/>
-            <w:noProof/>
-            <w:webHidden/>
-          </w:rPr>
-        </w:r>
-        <w:r>
-          <w:rPr>
-            <w:rFonts w:ascii="Times New Roman" w:hAnsi="Times New Roman"/>
-            <w:noProof/>
-            <w:webHidden/>
-          </w:rPr>
-          <w:fldChar w:fldCharType="separate"/>
-        </w:r>
-        <w:r>
-          <w:rPr>
-            <w:rFonts w:ascii="Times New Roman" w:hAnsi="Times New Roman"/>
-            <w:noProof/>
-            <w:webHidden/>
-          </w:rPr>
-          <w:t>6</w:t>
-        </w:r>
-        <w:r>
-          <w:rPr>
-            <w:rFonts w:ascii="Times New Roman" w:hAnsi="Times New Roman"/>
-            <w:noProof/>
-            <w:webHidden/>
-          </w:rPr>
-          <w:fldChar w:fldCharType="end"/>
-        </w:r>
-      </w:hyperlink>
-    </w:p>
-    <w:p>
-      <w:pPr>
-        <w:pStyle w:val="TOC2"/>
-        <w:tabs>
-          <w:tab w:val="left" w:pos="1094"/>
-          <w:tab w:val="right" w:leader="dot" w:pos="9350"/>
-        </w:tabs>
-        <w:rPr>
-          <w:rFonts w:ascii="Times New Roman" w:eastAsiaTheme="minorEastAsia" w:hAnsi="Times New Roman"/>
-          <w:b w:val="0"/>
-          <w:smallCaps w:val="0"/>
-          <w:noProof/>
-          <w:szCs w:val="22"/>
-        </w:rPr>
-      </w:pPr>
-      <w:hyperlink w:anchor="_Toc311536046" w:history="1">
-        <w:r>
-          <w:rPr>
-            <w:rStyle w:val="Hyperlink"/>
-            <w:rFonts w:ascii="Times New Roman" w:hAnsi="Times New Roman"/>
-            <w:noProof/>
-          </w:rPr>
-          <w:t>5.2</w:t>
-        </w:r>
-        <w:r>
-          <w:rPr>
-            <w:rFonts w:ascii="Times New Roman" w:eastAsiaTheme="minorEastAsia" w:hAnsi="Times New Roman"/>
-            <w:b w:val="0"/>
-            <w:smallCaps w:val="0"/>
-            <w:noProof/>
-            <w:szCs w:val="22"/>
-          </w:rPr>
-          <w:tab/>
-        </w:r>
-        <w:r>
-          <w:rPr>
-            <w:rStyle w:val="Hyperlink"/>
-            <w:rFonts w:ascii="Times New Roman" w:hAnsi="Times New Roman"/>
-            <w:noProof/>
-          </w:rPr>
-          <w:t>Exception Flow 2– Disconnection database</w:t>
-        </w:r>
-        <w:r>
-          <w:rPr>
-            <w:rFonts w:ascii="Times New Roman" w:hAnsi="Times New Roman"/>
-            <w:noProof/>
-            <w:webHidden/>
-          </w:rPr>
-          <w:tab/>
-        </w:r>
-        <w:r>
-          <w:rPr>
-            <w:rFonts w:ascii="Times New Roman" w:hAnsi="Times New Roman"/>
-            <w:noProof/>
-            <w:webHidden/>
-          </w:rPr>
-          <w:fldChar w:fldCharType="begin"/>
-        </w:r>
-        <w:r>
-          <w:rPr>
-            <w:rFonts w:ascii="Times New Roman" w:hAnsi="Times New Roman"/>
-            <w:noProof/>
-            <w:webHidden/>
-          </w:rPr>
-          <w:instrText xml:space="preserve"> PAGEREF _Toc311536046 \h </w:instrText>
-        </w:r>
-        <w:r>
-          <w:rPr>
-            <w:rFonts w:ascii="Times New Roman" w:hAnsi="Times New Roman"/>
-            <w:noProof/>
-            <w:webHidden/>
-          </w:rPr>
-        </w:r>
-        <w:r>
-          <w:rPr>
-            <w:rFonts w:ascii="Times New Roman" w:hAnsi="Times New Roman"/>
-            <w:noProof/>
-            <w:webHidden/>
-          </w:rPr>
-          <w:fldChar w:fldCharType="separate"/>
-        </w:r>
-        <w:r>
-          <w:rPr>
-            <w:rFonts w:ascii="Times New Roman" w:hAnsi="Times New Roman"/>
-            <w:noProof/>
-            <w:webHidden/>
-          </w:rPr>
-          <w:t>6</w:t>
-        </w:r>
-        <w:r>
-          <w:rPr>
-            <w:rFonts w:ascii="Times New Roman" w:hAnsi="Times New Roman"/>
-            <w:noProof/>
-            <w:webHidden/>
-          </w:rPr>
-          <w:fldChar w:fldCharType="end"/>
-        </w:r>
-      </w:hyperlink>
-    </w:p>
-    <w:p>
-      <w:pPr>
-        <w:pStyle w:val="TOC1"/>
-        <w:tabs>
-          <w:tab w:val="left" w:pos="576"/>
-          <w:tab w:val="right" w:leader="dot" w:pos="9350"/>
-        </w:tabs>
-        <w:rPr>
-          <w:rFonts w:ascii="Times New Roman" w:eastAsiaTheme="minorEastAsia" w:hAnsi="Times New Roman"/>
-          <w:b w:val="0"/>
-          <w:bCs w:val="0"/>
-          <w:iCs w:val="0"/>
-          <w:caps w:val="0"/>
-          <w:noProof/>
-          <w:szCs w:val="22"/>
-        </w:rPr>
-      </w:pPr>
-      <w:hyperlink w:anchor="_Toc311536047" w:history="1">
-        <w:r>
-          <w:rPr>
-            <w:rStyle w:val="Hyperlink"/>
-            <w:rFonts w:ascii="Times New Roman" w:hAnsi="Times New Roman"/>
-            <w:noProof/>
-          </w:rPr>
-          <w:t>6</w:t>
-        </w:r>
-        <w:r>
-          <w:rPr>
-            <w:rFonts w:ascii="Times New Roman" w:eastAsiaTheme="minorEastAsia" w:hAnsi="Times New Roman"/>
-            <w:b w:val="0"/>
-            <w:bCs w:val="0"/>
-            <w:iCs w:val="0"/>
-            <w:caps w:val="0"/>
-            <w:noProof/>
-            <w:szCs w:val="22"/>
-          </w:rPr>
-          <w:tab/>
-        </w:r>
-        <w:r>
-          <w:rPr>
-            <w:rStyle w:val="Hyperlink"/>
-            <w:rFonts w:ascii="Times New Roman" w:hAnsi="Times New Roman"/>
-            <w:noProof/>
-          </w:rPr>
-          <w:t>Business Rules</w:t>
-        </w:r>
-        <w:r>
-          <w:rPr>
-            <w:rFonts w:ascii="Times New Roman" w:hAnsi="Times New Roman"/>
-            <w:noProof/>
-            <w:webHidden/>
-          </w:rPr>
-          <w:tab/>
-        </w:r>
-        <w:r>
-          <w:rPr>
-            <w:rFonts w:ascii="Times New Roman" w:hAnsi="Times New Roman"/>
-            <w:noProof/>
-            <w:webHidden/>
-          </w:rPr>
-          <w:fldChar w:fldCharType="begin"/>
-        </w:r>
-        <w:r>
-          <w:rPr>
-            <w:rFonts w:ascii="Times New Roman" w:hAnsi="Times New Roman"/>
-            <w:noProof/>
-            <w:webHidden/>
-          </w:rPr>
-          <w:instrText xml:space="preserve"> PAGEREF _Toc311536047 \h </w:instrText>
-        </w:r>
-        <w:r>
-          <w:rPr>
-            <w:rFonts w:ascii="Times New Roman" w:hAnsi="Times New Roman"/>
-            <w:noProof/>
-            <w:webHidden/>
-          </w:rPr>
-        </w:r>
-        <w:r>
-          <w:rPr>
-            <w:rFonts w:ascii="Times New Roman" w:hAnsi="Times New Roman"/>
-            <w:noProof/>
-            <w:webHidden/>
-          </w:rPr>
-          <w:fldChar w:fldCharType="separate"/>
-        </w:r>
-        <w:r>
-          <w:rPr>
-            <w:rFonts w:ascii="Times New Roman" w:hAnsi="Times New Roman"/>
-            <w:noProof/>
-            <w:webHidden/>
-          </w:rPr>
-          <w:t>6</w:t>
-        </w:r>
-        <w:r>
-          <w:rPr>
-            <w:rFonts w:ascii="Times New Roman" w:hAnsi="Times New Roman"/>
-            <w:noProof/>
-            <w:webHidden/>
-          </w:rPr>
-          <w:fldChar w:fldCharType="end"/>
-        </w:r>
-      </w:hyperlink>
-    </w:p>
-    <w:p>
-      <w:pPr>
-        <w:pStyle w:val="TOC1"/>
-        <w:tabs>
-          <w:tab w:val="left" w:pos="576"/>
-          <w:tab w:val="right" w:leader="dot" w:pos="9350"/>
-        </w:tabs>
-        <w:rPr>
           <w:rFonts w:asciiTheme="minorHAnsi" w:eastAsiaTheme="minorEastAsia" w:hAnsiTheme="minorHAnsi" w:cstheme="minorBidi"/>
           <w:b w:val="0"/>
           <w:bCs w:val="0"/>
@@ -2256,18 +312,38 @@
           <w:szCs w:val="22"/>
         </w:rPr>
       </w:pPr>
-      <w:hyperlink w:anchor="_Toc311536048" w:history="1">
+      <w:r>
+        <w:rPr>
+          <w:rFonts w:ascii="Times New Roman" w:hAnsi="Times New Roman"/>
+        </w:rPr>
+        <w:fldChar w:fldCharType="begin"/>
+      </w:r>
+      <w:r>
+        <w:rPr>
+          <w:rStyle w:val="Emphasis"/>
+          <w:rFonts w:ascii="Times New Roman" w:hAnsi="Times New Roman"/>
+          <w:i w:val="0"/>
+        </w:rPr>
+        <w:instrText xml:space="preserve"> TOC \o "1-3" \h \z \u </w:instrText>
+      </w:r>
+      <w:r>
+        <w:rPr>
+          <w:rFonts w:ascii="Times New Roman" w:hAnsi="Times New Roman"/>
+        </w:rPr>
+        <w:fldChar w:fldCharType="separate"/>
+      </w:r>
+      <w:hyperlink w:anchor="_Toc321936965" w:history="1">
         <w:r>
           <w:rPr>
             <w:rStyle w:val="Hyperlink"/>
             <w:rFonts w:ascii="Times New Roman" w:hAnsi="Times New Roman"/>
             <w:noProof/>
           </w:rPr>
-          <w:t>7</w:t>
-        </w:r>
-        <w:r>
-          <w:rPr>
-            <w:rFonts w:ascii="Times New Roman" w:eastAsiaTheme="minorEastAsia" w:hAnsi="Times New Roman"/>
+          <w:t>1</w:t>
+        </w:r>
+        <w:r>
+          <w:rPr>
+            <w:rFonts w:asciiTheme="minorHAnsi" w:eastAsiaTheme="minorEastAsia" w:hAnsiTheme="minorHAnsi" w:cstheme="minorBidi"/>
             <w:b w:val="0"/>
             <w:bCs w:val="0"/>
             <w:iCs w:val="0"/>
@@ -2283,11 +359,1698 @@
             <w:rFonts w:ascii="Times New Roman" w:hAnsi="Times New Roman"/>
             <w:noProof/>
           </w:rPr>
+          <w:t>Use Case Description</w:t>
+        </w:r>
+        <w:r>
+          <w:rPr>
+            <w:noProof/>
+            <w:webHidden/>
+          </w:rPr>
+          <w:tab/>
+        </w:r>
+        <w:r>
+          <w:rPr>
+            <w:noProof/>
+            <w:webHidden/>
+          </w:rPr>
+          <w:fldChar w:fldCharType="begin"/>
+        </w:r>
+        <w:r>
+          <w:rPr>
+            <w:noProof/>
+            <w:webHidden/>
+          </w:rPr>
+          <w:instrText xml:space="preserve"> PAGEREF _Toc321936965 \h </w:instrText>
+        </w:r>
+        <w:r>
+          <w:rPr>
+            <w:noProof/>
+            <w:webHidden/>
+          </w:rPr>
+        </w:r>
+        <w:r>
+          <w:rPr>
+            <w:noProof/>
+            <w:webHidden/>
+          </w:rPr>
+          <w:fldChar w:fldCharType="separate"/>
+        </w:r>
+        <w:r>
+          <w:rPr>
+            <w:noProof/>
+            <w:webHidden/>
+          </w:rPr>
+          <w:t>2</w:t>
+        </w:r>
+        <w:r>
+          <w:rPr>
+            <w:noProof/>
+            <w:webHidden/>
+          </w:rPr>
+          <w:fldChar w:fldCharType="end"/>
+        </w:r>
+      </w:hyperlink>
+    </w:p>
+    <w:p>
+      <w:pPr>
+        <w:pStyle w:val="TOC2"/>
+        <w:tabs>
+          <w:tab w:val="left" w:pos="1094"/>
+          <w:tab w:val="right" w:leader="dot" w:pos="9350"/>
+        </w:tabs>
+        <w:rPr>
+          <w:rFonts w:asciiTheme="minorHAnsi" w:eastAsiaTheme="minorEastAsia" w:hAnsiTheme="minorHAnsi" w:cstheme="minorBidi"/>
+          <w:b w:val="0"/>
+          <w:smallCaps w:val="0"/>
+          <w:noProof/>
+          <w:szCs w:val="22"/>
+        </w:rPr>
+      </w:pPr>
+      <w:hyperlink w:anchor="_Toc321936966" w:history="1">
+        <w:r>
+          <w:rPr>
+            <w:rStyle w:val="Hyperlink"/>
+            <w:rFonts w:ascii="Times New Roman" w:hAnsi="Times New Roman"/>
+            <w:noProof/>
+          </w:rPr>
+          <w:t>1.1</w:t>
+        </w:r>
+        <w:r>
+          <w:rPr>
+            <w:rFonts w:asciiTheme="minorHAnsi" w:eastAsiaTheme="minorEastAsia" w:hAnsiTheme="minorHAnsi" w:cstheme="minorBidi"/>
+            <w:b w:val="0"/>
+            <w:smallCaps w:val="0"/>
+            <w:noProof/>
+            <w:szCs w:val="22"/>
+          </w:rPr>
+          <w:tab/>
+        </w:r>
+        <w:r>
+          <w:rPr>
+            <w:rStyle w:val="Hyperlink"/>
+            <w:rFonts w:ascii="Times New Roman" w:hAnsi="Times New Roman"/>
+            <w:noProof/>
+          </w:rPr>
+          <w:t>Brief Description</w:t>
+        </w:r>
+        <w:r>
+          <w:rPr>
+            <w:noProof/>
+            <w:webHidden/>
+          </w:rPr>
+          <w:tab/>
+        </w:r>
+        <w:r>
+          <w:rPr>
+            <w:noProof/>
+            <w:webHidden/>
+          </w:rPr>
+          <w:fldChar w:fldCharType="begin"/>
+        </w:r>
+        <w:r>
+          <w:rPr>
+            <w:noProof/>
+            <w:webHidden/>
+          </w:rPr>
+          <w:instrText xml:space="preserve"> PAGEREF _Toc321936966 \h </w:instrText>
+        </w:r>
+        <w:r>
+          <w:rPr>
+            <w:noProof/>
+            <w:webHidden/>
+          </w:rPr>
+        </w:r>
+        <w:r>
+          <w:rPr>
+            <w:noProof/>
+            <w:webHidden/>
+          </w:rPr>
+          <w:fldChar w:fldCharType="separate"/>
+        </w:r>
+        <w:r>
+          <w:rPr>
+            <w:noProof/>
+            <w:webHidden/>
+          </w:rPr>
+          <w:t>2</w:t>
+        </w:r>
+        <w:r>
+          <w:rPr>
+            <w:noProof/>
+            <w:webHidden/>
+          </w:rPr>
+          <w:fldChar w:fldCharType="end"/>
+        </w:r>
+      </w:hyperlink>
+    </w:p>
+    <w:p>
+      <w:pPr>
+        <w:pStyle w:val="TOC2"/>
+        <w:tabs>
+          <w:tab w:val="left" w:pos="1094"/>
+          <w:tab w:val="right" w:leader="dot" w:pos="9350"/>
+        </w:tabs>
+        <w:rPr>
+          <w:rFonts w:asciiTheme="minorHAnsi" w:eastAsiaTheme="minorEastAsia" w:hAnsiTheme="minorHAnsi" w:cstheme="minorBidi"/>
+          <w:b w:val="0"/>
+          <w:smallCaps w:val="0"/>
+          <w:noProof/>
+          <w:szCs w:val="22"/>
+        </w:rPr>
+      </w:pPr>
+      <w:hyperlink w:anchor="_Toc321936967" w:history="1">
+        <w:r>
+          <w:rPr>
+            <w:rStyle w:val="Hyperlink"/>
+            <w:rFonts w:ascii="Times New Roman" w:hAnsi="Times New Roman"/>
+            <w:noProof/>
+          </w:rPr>
+          <w:t>1.2</w:t>
+        </w:r>
+        <w:r>
+          <w:rPr>
+            <w:rFonts w:asciiTheme="minorHAnsi" w:eastAsiaTheme="minorEastAsia" w:hAnsiTheme="minorHAnsi" w:cstheme="minorBidi"/>
+            <w:b w:val="0"/>
+            <w:smallCaps w:val="0"/>
+            <w:noProof/>
+            <w:szCs w:val="22"/>
+          </w:rPr>
+          <w:tab/>
+        </w:r>
+        <w:r>
+          <w:rPr>
+            <w:rStyle w:val="Hyperlink"/>
+            <w:rFonts w:ascii="Times New Roman" w:hAnsi="Times New Roman"/>
+            <w:noProof/>
+          </w:rPr>
+          <w:t>Actors and UC Associations</w:t>
+        </w:r>
+        <w:r>
+          <w:rPr>
+            <w:noProof/>
+            <w:webHidden/>
+          </w:rPr>
+          <w:tab/>
+        </w:r>
+        <w:r>
+          <w:rPr>
+            <w:noProof/>
+            <w:webHidden/>
+          </w:rPr>
+          <w:fldChar w:fldCharType="begin"/>
+        </w:r>
+        <w:r>
+          <w:rPr>
+            <w:noProof/>
+            <w:webHidden/>
+          </w:rPr>
+          <w:instrText xml:space="preserve"> PAGEREF _Toc321936967 \h </w:instrText>
+        </w:r>
+        <w:r>
+          <w:rPr>
+            <w:noProof/>
+            <w:webHidden/>
+          </w:rPr>
+        </w:r>
+        <w:r>
+          <w:rPr>
+            <w:noProof/>
+            <w:webHidden/>
+          </w:rPr>
+          <w:fldChar w:fldCharType="separate"/>
+        </w:r>
+        <w:r>
+          <w:rPr>
+            <w:noProof/>
+            <w:webHidden/>
+          </w:rPr>
+          <w:t>3</w:t>
+        </w:r>
+        <w:r>
+          <w:rPr>
+            <w:noProof/>
+            <w:webHidden/>
+          </w:rPr>
+          <w:fldChar w:fldCharType="end"/>
+        </w:r>
+      </w:hyperlink>
+    </w:p>
+    <w:p>
+      <w:pPr>
+        <w:pStyle w:val="TOC1"/>
+        <w:tabs>
+          <w:tab w:val="left" w:pos="576"/>
+          <w:tab w:val="right" w:leader="dot" w:pos="9350"/>
+        </w:tabs>
+        <w:rPr>
+          <w:rFonts w:asciiTheme="minorHAnsi" w:eastAsiaTheme="minorEastAsia" w:hAnsiTheme="minorHAnsi" w:cstheme="minorBidi"/>
+          <w:b w:val="0"/>
+          <w:bCs w:val="0"/>
+          <w:iCs w:val="0"/>
+          <w:caps w:val="0"/>
+          <w:noProof/>
+          <w:szCs w:val="22"/>
+        </w:rPr>
+      </w:pPr>
+      <w:hyperlink w:anchor="_Toc321936968" w:history="1">
+        <w:r>
+          <w:rPr>
+            <w:rStyle w:val="Hyperlink"/>
+            <w:rFonts w:ascii="Times New Roman" w:hAnsi="Times New Roman"/>
+            <w:noProof/>
+          </w:rPr>
+          <w:t>2</w:t>
+        </w:r>
+        <w:r>
+          <w:rPr>
+            <w:rFonts w:asciiTheme="minorHAnsi" w:eastAsiaTheme="minorEastAsia" w:hAnsiTheme="minorHAnsi" w:cstheme="minorBidi"/>
+            <w:b w:val="0"/>
+            <w:bCs w:val="0"/>
+            <w:iCs w:val="0"/>
+            <w:caps w:val="0"/>
+            <w:noProof/>
+            <w:szCs w:val="22"/>
+          </w:rPr>
+          <w:tab/>
+        </w:r>
+        <w:r>
+          <w:rPr>
+            <w:rStyle w:val="Hyperlink"/>
+            <w:rFonts w:ascii="Times New Roman" w:hAnsi="Times New Roman"/>
+            <w:noProof/>
+          </w:rPr>
+          <w:t>Pre-conditions</w:t>
+        </w:r>
+        <w:r>
+          <w:rPr>
+            <w:noProof/>
+            <w:webHidden/>
+          </w:rPr>
+          <w:tab/>
+        </w:r>
+        <w:r>
+          <w:rPr>
+            <w:noProof/>
+            <w:webHidden/>
+          </w:rPr>
+          <w:fldChar w:fldCharType="begin"/>
+        </w:r>
+        <w:r>
+          <w:rPr>
+            <w:noProof/>
+            <w:webHidden/>
+          </w:rPr>
+          <w:instrText xml:space="preserve"> PAGEREF _Toc321936968 \h </w:instrText>
+        </w:r>
+        <w:r>
+          <w:rPr>
+            <w:noProof/>
+            <w:webHidden/>
+          </w:rPr>
+        </w:r>
+        <w:r>
+          <w:rPr>
+            <w:noProof/>
+            <w:webHidden/>
+          </w:rPr>
+          <w:fldChar w:fldCharType="separate"/>
+        </w:r>
+        <w:r>
+          <w:rPr>
+            <w:noProof/>
+            <w:webHidden/>
+          </w:rPr>
+          <w:t>3</w:t>
+        </w:r>
+        <w:r>
+          <w:rPr>
+            <w:noProof/>
+            <w:webHidden/>
+          </w:rPr>
+          <w:fldChar w:fldCharType="end"/>
+        </w:r>
+      </w:hyperlink>
+    </w:p>
+    <w:p>
+      <w:pPr>
+        <w:pStyle w:val="TOC1"/>
+        <w:tabs>
+          <w:tab w:val="left" w:pos="576"/>
+          <w:tab w:val="right" w:leader="dot" w:pos="9350"/>
+        </w:tabs>
+        <w:rPr>
+          <w:rFonts w:asciiTheme="minorHAnsi" w:eastAsiaTheme="minorEastAsia" w:hAnsiTheme="minorHAnsi" w:cstheme="minorBidi"/>
+          <w:b w:val="0"/>
+          <w:bCs w:val="0"/>
+          <w:iCs w:val="0"/>
+          <w:caps w:val="0"/>
+          <w:noProof/>
+          <w:szCs w:val="22"/>
+        </w:rPr>
+      </w:pPr>
+      <w:hyperlink w:anchor="_Toc321936969" w:history="1">
+        <w:r>
+          <w:rPr>
+            <w:rStyle w:val="Hyperlink"/>
+            <w:rFonts w:ascii="Times New Roman" w:hAnsi="Times New Roman"/>
+            <w:noProof/>
+          </w:rPr>
+          <w:t>3</w:t>
+        </w:r>
+        <w:r>
+          <w:rPr>
+            <w:rFonts w:asciiTheme="minorHAnsi" w:eastAsiaTheme="minorEastAsia" w:hAnsiTheme="minorHAnsi" w:cstheme="minorBidi"/>
+            <w:b w:val="0"/>
+            <w:bCs w:val="0"/>
+            <w:iCs w:val="0"/>
+            <w:caps w:val="0"/>
+            <w:noProof/>
+            <w:szCs w:val="22"/>
+          </w:rPr>
+          <w:tab/>
+        </w:r>
+        <w:r>
+          <w:rPr>
+            <w:rStyle w:val="Hyperlink"/>
+            <w:rFonts w:ascii="Times New Roman" w:hAnsi="Times New Roman"/>
+            <w:noProof/>
+          </w:rPr>
+          <w:t>Post-conditions</w:t>
+        </w:r>
+        <w:r>
+          <w:rPr>
+            <w:noProof/>
+            <w:webHidden/>
+          </w:rPr>
+          <w:tab/>
+        </w:r>
+        <w:r>
+          <w:rPr>
+            <w:noProof/>
+            <w:webHidden/>
+          </w:rPr>
+          <w:fldChar w:fldCharType="begin"/>
+        </w:r>
+        <w:r>
+          <w:rPr>
+            <w:noProof/>
+            <w:webHidden/>
+          </w:rPr>
+          <w:instrText xml:space="preserve"> PAGEREF _Toc321936969 \h </w:instrText>
+        </w:r>
+        <w:r>
+          <w:rPr>
+            <w:noProof/>
+            <w:webHidden/>
+          </w:rPr>
+        </w:r>
+        <w:r>
+          <w:rPr>
+            <w:noProof/>
+            <w:webHidden/>
+          </w:rPr>
+          <w:fldChar w:fldCharType="separate"/>
+        </w:r>
+        <w:r>
+          <w:rPr>
+            <w:noProof/>
+            <w:webHidden/>
+          </w:rPr>
+          <w:t>3</w:t>
+        </w:r>
+        <w:r>
+          <w:rPr>
+            <w:noProof/>
+            <w:webHidden/>
+          </w:rPr>
+          <w:fldChar w:fldCharType="end"/>
+        </w:r>
+      </w:hyperlink>
+    </w:p>
+    <w:p>
+      <w:pPr>
+        <w:pStyle w:val="TOC1"/>
+        <w:tabs>
+          <w:tab w:val="left" w:pos="576"/>
+          <w:tab w:val="right" w:leader="dot" w:pos="9350"/>
+        </w:tabs>
+        <w:rPr>
+          <w:rFonts w:asciiTheme="minorHAnsi" w:eastAsiaTheme="minorEastAsia" w:hAnsiTheme="minorHAnsi" w:cstheme="minorBidi"/>
+          <w:b w:val="0"/>
+          <w:bCs w:val="0"/>
+          <w:iCs w:val="0"/>
+          <w:caps w:val="0"/>
+          <w:noProof/>
+          <w:szCs w:val="22"/>
+        </w:rPr>
+      </w:pPr>
+      <w:hyperlink w:anchor="_Toc321936970" w:history="1">
+        <w:r>
+          <w:rPr>
+            <w:rStyle w:val="Hyperlink"/>
+            <w:rFonts w:ascii="Times New Roman" w:hAnsi="Times New Roman"/>
+            <w:noProof/>
+          </w:rPr>
+          <w:t>4</w:t>
+        </w:r>
+        <w:r>
+          <w:rPr>
+            <w:rFonts w:asciiTheme="minorHAnsi" w:eastAsiaTheme="minorEastAsia" w:hAnsiTheme="minorHAnsi" w:cstheme="minorBidi"/>
+            <w:b w:val="0"/>
+            <w:bCs w:val="0"/>
+            <w:iCs w:val="0"/>
+            <w:caps w:val="0"/>
+            <w:noProof/>
+            <w:szCs w:val="22"/>
+          </w:rPr>
+          <w:tab/>
+        </w:r>
+        <w:r>
+          <w:rPr>
+            <w:rStyle w:val="Hyperlink"/>
+            <w:rFonts w:ascii="Times New Roman" w:hAnsi="Times New Roman"/>
+            <w:noProof/>
+          </w:rPr>
+          <w:t>Flow of Events</w:t>
+        </w:r>
+        <w:r>
+          <w:rPr>
+            <w:noProof/>
+            <w:webHidden/>
+          </w:rPr>
+          <w:tab/>
+        </w:r>
+        <w:r>
+          <w:rPr>
+            <w:noProof/>
+            <w:webHidden/>
+          </w:rPr>
+          <w:fldChar w:fldCharType="begin"/>
+        </w:r>
+        <w:r>
+          <w:rPr>
+            <w:noProof/>
+            <w:webHidden/>
+          </w:rPr>
+          <w:instrText xml:space="preserve"> PAGEREF _Toc321936970 \h </w:instrText>
+        </w:r>
+        <w:r>
+          <w:rPr>
+            <w:noProof/>
+            <w:webHidden/>
+          </w:rPr>
+        </w:r>
+        <w:r>
+          <w:rPr>
+            <w:noProof/>
+            <w:webHidden/>
+          </w:rPr>
+          <w:fldChar w:fldCharType="separate"/>
+        </w:r>
+        <w:r>
+          <w:rPr>
+            <w:noProof/>
+            <w:webHidden/>
+          </w:rPr>
+          <w:t>3</w:t>
+        </w:r>
+        <w:r>
+          <w:rPr>
+            <w:noProof/>
+            <w:webHidden/>
+          </w:rPr>
+          <w:fldChar w:fldCharType="end"/>
+        </w:r>
+      </w:hyperlink>
+    </w:p>
+    <w:p>
+      <w:pPr>
+        <w:pStyle w:val="TOC2"/>
+        <w:tabs>
+          <w:tab w:val="left" w:pos="1094"/>
+          <w:tab w:val="right" w:leader="dot" w:pos="9350"/>
+        </w:tabs>
+        <w:rPr>
+          <w:rFonts w:asciiTheme="minorHAnsi" w:eastAsiaTheme="minorEastAsia" w:hAnsiTheme="minorHAnsi" w:cstheme="minorBidi"/>
+          <w:b w:val="0"/>
+          <w:smallCaps w:val="0"/>
+          <w:noProof/>
+          <w:szCs w:val="22"/>
+        </w:rPr>
+      </w:pPr>
+      <w:hyperlink w:anchor="_Toc321936971" w:history="1">
+        <w:r>
+          <w:rPr>
+            <w:rStyle w:val="Hyperlink"/>
+            <w:rFonts w:ascii="Times New Roman" w:hAnsi="Times New Roman"/>
+            <w:noProof/>
+          </w:rPr>
+          <w:t>4.1</w:t>
+        </w:r>
+        <w:r>
+          <w:rPr>
+            <w:rFonts w:asciiTheme="minorHAnsi" w:eastAsiaTheme="minorEastAsia" w:hAnsiTheme="minorHAnsi" w:cstheme="minorBidi"/>
+            <w:b w:val="0"/>
+            <w:smallCaps w:val="0"/>
+            <w:noProof/>
+            <w:szCs w:val="22"/>
+          </w:rPr>
+          <w:tab/>
+        </w:r>
+        <w:r>
+          <w:rPr>
+            <w:rStyle w:val="Hyperlink"/>
+            <w:rFonts w:ascii="Times New Roman" w:hAnsi="Times New Roman"/>
+            <w:noProof/>
+          </w:rPr>
+          <w:t>Basic flow – View information</w:t>
+        </w:r>
+        <w:r>
+          <w:rPr>
+            <w:noProof/>
+            <w:webHidden/>
+          </w:rPr>
+          <w:tab/>
+        </w:r>
+        <w:r>
+          <w:rPr>
+            <w:noProof/>
+            <w:webHidden/>
+          </w:rPr>
+          <w:fldChar w:fldCharType="begin"/>
+        </w:r>
+        <w:r>
+          <w:rPr>
+            <w:noProof/>
+            <w:webHidden/>
+          </w:rPr>
+          <w:instrText xml:space="preserve"> PAGEREF _Toc321936971 \h </w:instrText>
+        </w:r>
+        <w:r>
+          <w:rPr>
+            <w:noProof/>
+            <w:webHidden/>
+          </w:rPr>
+        </w:r>
+        <w:r>
+          <w:rPr>
+            <w:noProof/>
+            <w:webHidden/>
+          </w:rPr>
+          <w:fldChar w:fldCharType="separate"/>
+        </w:r>
+        <w:r>
+          <w:rPr>
+            <w:noProof/>
+            <w:webHidden/>
+          </w:rPr>
+          <w:t>3</w:t>
+        </w:r>
+        <w:r>
+          <w:rPr>
+            <w:noProof/>
+            <w:webHidden/>
+          </w:rPr>
+          <w:fldChar w:fldCharType="end"/>
+        </w:r>
+      </w:hyperlink>
+    </w:p>
+    <w:p>
+      <w:pPr>
+        <w:pStyle w:val="TOC3"/>
+        <w:tabs>
+          <w:tab w:val="right" w:leader="dot" w:pos="9350"/>
+        </w:tabs>
+        <w:rPr>
+          <w:rFonts w:asciiTheme="minorHAnsi" w:eastAsiaTheme="minorEastAsia" w:hAnsiTheme="minorHAnsi" w:cstheme="minorBidi"/>
+          <w:iCs w:val="0"/>
+          <w:noProof/>
+          <w:szCs w:val="22"/>
+        </w:rPr>
+      </w:pPr>
+      <w:hyperlink w:anchor="_Toc321936972" w:history="1">
+        <w:r>
+          <w:rPr>
+            <w:rStyle w:val="Hyperlink"/>
+            <w:noProof/>
+          </w:rPr>
+          <w:t>4.1.1 The flow starts:</w:t>
+        </w:r>
+        <w:r>
+          <w:rPr>
+            <w:noProof/>
+            <w:webHidden/>
+          </w:rPr>
+          <w:tab/>
+        </w:r>
+        <w:r>
+          <w:rPr>
+            <w:noProof/>
+            <w:webHidden/>
+          </w:rPr>
+          <w:fldChar w:fldCharType="begin"/>
+        </w:r>
+        <w:r>
+          <w:rPr>
+            <w:noProof/>
+            <w:webHidden/>
+          </w:rPr>
+          <w:instrText xml:space="preserve"> PAGEREF _Toc321936972 \h </w:instrText>
+        </w:r>
+        <w:r>
+          <w:rPr>
+            <w:noProof/>
+            <w:webHidden/>
+          </w:rPr>
+        </w:r>
+        <w:r>
+          <w:rPr>
+            <w:noProof/>
+            <w:webHidden/>
+          </w:rPr>
+          <w:fldChar w:fldCharType="separate"/>
+        </w:r>
+        <w:r>
+          <w:rPr>
+            <w:noProof/>
+            <w:webHidden/>
+          </w:rPr>
+          <w:t>3</w:t>
+        </w:r>
+        <w:r>
+          <w:rPr>
+            <w:noProof/>
+            <w:webHidden/>
+          </w:rPr>
+          <w:fldChar w:fldCharType="end"/>
+        </w:r>
+      </w:hyperlink>
+    </w:p>
+    <w:p>
+      <w:pPr>
+        <w:pStyle w:val="TOC2"/>
+        <w:tabs>
+          <w:tab w:val="left" w:pos="1094"/>
+          <w:tab w:val="right" w:leader="dot" w:pos="9350"/>
+        </w:tabs>
+        <w:rPr>
+          <w:rFonts w:asciiTheme="minorHAnsi" w:eastAsiaTheme="minorEastAsia" w:hAnsiTheme="minorHAnsi" w:cstheme="minorBidi"/>
+          <w:b w:val="0"/>
+          <w:smallCaps w:val="0"/>
+          <w:noProof/>
+          <w:szCs w:val="22"/>
+        </w:rPr>
+      </w:pPr>
+      <w:hyperlink w:anchor="_Toc321936973" w:history="1">
+        <w:r>
+          <w:rPr>
+            <w:rStyle w:val="Hyperlink"/>
+            <w:rFonts w:ascii="Times New Roman" w:hAnsi="Times New Roman"/>
+            <w:noProof/>
+          </w:rPr>
+          <w:t>4.2</w:t>
+        </w:r>
+        <w:r>
+          <w:rPr>
+            <w:rFonts w:asciiTheme="minorHAnsi" w:eastAsiaTheme="minorEastAsia" w:hAnsiTheme="minorHAnsi" w:cstheme="minorBidi"/>
+            <w:b w:val="0"/>
+            <w:smallCaps w:val="0"/>
+            <w:noProof/>
+            <w:szCs w:val="22"/>
+          </w:rPr>
+          <w:tab/>
+        </w:r>
+        <w:r>
+          <w:rPr>
+            <w:rStyle w:val="Hyperlink"/>
+            <w:rFonts w:ascii="Times New Roman" w:hAnsi="Times New Roman"/>
+            <w:noProof/>
+          </w:rPr>
+          <w:t>Alternative Flow 1 – Add new information</w:t>
+        </w:r>
+        <w:r>
+          <w:rPr>
+            <w:noProof/>
+            <w:webHidden/>
+          </w:rPr>
+          <w:tab/>
+        </w:r>
+        <w:r>
+          <w:rPr>
+            <w:noProof/>
+            <w:webHidden/>
+          </w:rPr>
+          <w:fldChar w:fldCharType="begin"/>
+        </w:r>
+        <w:r>
+          <w:rPr>
+            <w:noProof/>
+            <w:webHidden/>
+          </w:rPr>
+          <w:instrText xml:space="preserve"> PAGEREF _Toc321936973 \h </w:instrText>
+        </w:r>
+        <w:r>
+          <w:rPr>
+            <w:noProof/>
+            <w:webHidden/>
+          </w:rPr>
+        </w:r>
+        <w:r>
+          <w:rPr>
+            <w:noProof/>
+            <w:webHidden/>
+          </w:rPr>
+          <w:fldChar w:fldCharType="separate"/>
+        </w:r>
+        <w:r>
+          <w:rPr>
+            <w:noProof/>
+            <w:webHidden/>
+          </w:rPr>
+          <w:t>4</w:t>
+        </w:r>
+        <w:r>
+          <w:rPr>
+            <w:noProof/>
+            <w:webHidden/>
+          </w:rPr>
+          <w:fldChar w:fldCharType="end"/>
+        </w:r>
+      </w:hyperlink>
+    </w:p>
+    <w:p>
+      <w:pPr>
+        <w:pStyle w:val="TOC2"/>
+        <w:tabs>
+          <w:tab w:val="left" w:pos="1094"/>
+          <w:tab w:val="right" w:leader="dot" w:pos="9350"/>
+        </w:tabs>
+        <w:rPr>
+          <w:rFonts w:asciiTheme="minorHAnsi" w:eastAsiaTheme="minorEastAsia" w:hAnsiTheme="minorHAnsi" w:cstheme="minorBidi"/>
+          <w:b w:val="0"/>
+          <w:smallCaps w:val="0"/>
+          <w:noProof/>
+          <w:szCs w:val="22"/>
+        </w:rPr>
+      </w:pPr>
+      <w:hyperlink w:anchor="_Toc321936974" w:history="1">
+        <w:r>
+          <w:rPr>
+            <w:rStyle w:val="Hyperlink"/>
+            <w:rFonts w:ascii="Times New Roman" w:hAnsi="Times New Roman"/>
+            <w:noProof/>
+          </w:rPr>
+          <w:t>4.3</w:t>
+        </w:r>
+        <w:r>
+          <w:rPr>
+            <w:rFonts w:asciiTheme="minorHAnsi" w:eastAsiaTheme="minorEastAsia" w:hAnsiTheme="minorHAnsi" w:cstheme="minorBidi"/>
+            <w:b w:val="0"/>
+            <w:smallCaps w:val="0"/>
+            <w:noProof/>
+            <w:szCs w:val="22"/>
+          </w:rPr>
+          <w:tab/>
+        </w:r>
+        <w:r>
+          <w:rPr>
+            <w:rStyle w:val="Hyperlink"/>
+            <w:rFonts w:ascii="Times New Roman" w:hAnsi="Times New Roman"/>
+            <w:noProof/>
+          </w:rPr>
+          <w:t>Alternative Flow 2 – Edit information</w:t>
+        </w:r>
+        <w:r>
+          <w:rPr>
+            <w:noProof/>
+            <w:webHidden/>
+          </w:rPr>
+          <w:tab/>
+        </w:r>
+        <w:r>
+          <w:rPr>
+            <w:noProof/>
+            <w:webHidden/>
+          </w:rPr>
+          <w:fldChar w:fldCharType="begin"/>
+        </w:r>
+        <w:r>
+          <w:rPr>
+            <w:noProof/>
+            <w:webHidden/>
+          </w:rPr>
+          <w:instrText xml:space="preserve"> PAGEREF _Toc321936974 \h </w:instrText>
+        </w:r>
+        <w:r>
+          <w:rPr>
+            <w:noProof/>
+            <w:webHidden/>
+          </w:rPr>
+        </w:r>
+        <w:r>
+          <w:rPr>
+            <w:noProof/>
+            <w:webHidden/>
+          </w:rPr>
+          <w:fldChar w:fldCharType="separate"/>
+        </w:r>
+        <w:r>
+          <w:rPr>
+            <w:noProof/>
+            <w:webHidden/>
+          </w:rPr>
+          <w:t>4</w:t>
+        </w:r>
+        <w:r>
+          <w:rPr>
+            <w:noProof/>
+            <w:webHidden/>
+          </w:rPr>
+          <w:fldChar w:fldCharType="end"/>
+        </w:r>
+      </w:hyperlink>
+    </w:p>
+    <w:p>
+      <w:pPr>
+        <w:pStyle w:val="TOC3"/>
+        <w:tabs>
+          <w:tab w:val="right" w:leader="dot" w:pos="9350"/>
+        </w:tabs>
+        <w:rPr>
+          <w:rFonts w:asciiTheme="minorHAnsi" w:eastAsiaTheme="minorEastAsia" w:hAnsiTheme="minorHAnsi" w:cstheme="minorBidi"/>
+          <w:iCs w:val="0"/>
+          <w:noProof/>
+          <w:szCs w:val="22"/>
+        </w:rPr>
+      </w:pPr>
+      <w:hyperlink w:anchor="_Toc321936975" w:history="1">
+        <w:r>
+          <w:rPr>
+            <w:rStyle w:val="Hyperlink"/>
+            <w:noProof/>
+          </w:rPr>
+          <w:t>The flow starts:</w:t>
+        </w:r>
+        <w:r>
+          <w:rPr>
+            <w:noProof/>
+            <w:webHidden/>
+          </w:rPr>
+          <w:tab/>
+        </w:r>
+        <w:r>
+          <w:rPr>
+            <w:noProof/>
+            <w:webHidden/>
+          </w:rPr>
+          <w:fldChar w:fldCharType="begin"/>
+        </w:r>
+        <w:r>
+          <w:rPr>
+            <w:noProof/>
+            <w:webHidden/>
+          </w:rPr>
+          <w:instrText xml:space="preserve"> PAGEREF _Toc321936975 \h </w:instrText>
+        </w:r>
+        <w:r>
+          <w:rPr>
+            <w:noProof/>
+            <w:webHidden/>
+          </w:rPr>
+        </w:r>
+        <w:r>
+          <w:rPr>
+            <w:noProof/>
+            <w:webHidden/>
+          </w:rPr>
+          <w:fldChar w:fldCharType="separate"/>
+        </w:r>
+        <w:r>
+          <w:rPr>
+            <w:noProof/>
+            <w:webHidden/>
+          </w:rPr>
+          <w:t>4</w:t>
+        </w:r>
+        <w:r>
+          <w:rPr>
+            <w:noProof/>
+            <w:webHidden/>
+          </w:rPr>
+          <w:fldChar w:fldCharType="end"/>
+        </w:r>
+      </w:hyperlink>
+    </w:p>
+    <w:p>
+      <w:pPr>
+        <w:pStyle w:val="TOC2"/>
+        <w:tabs>
+          <w:tab w:val="left" w:pos="1094"/>
+          <w:tab w:val="right" w:leader="dot" w:pos="9350"/>
+        </w:tabs>
+        <w:rPr>
+          <w:rFonts w:asciiTheme="minorHAnsi" w:eastAsiaTheme="minorEastAsia" w:hAnsiTheme="minorHAnsi" w:cstheme="minorBidi"/>
+          <w:b w:val="0"/>
+          <w:smallCaps w:val="0"/>
+          <w:noProof/>
+          <w:szCs w:val="22"/>
+        </w:rPr>
+      </w:pPr>
+      <w:hyperlink w:anchor="_Toc321936976" w:history="1">
+        <w:r>
+          <w:rPr>
+            <w:rStyle w:val="Hyperlink"/>
+            <w:rFonts w:ascii="Times New Roman" w:hAnsi="Times New Roman"/>
+            <w:noProof/>
+          </w:rPr>
+          <w:t>4.4</w:t>
+        </w:r>
+        <w:r>
+          <w:rPr>
+            <w:rFonts w:asciiTheme="minorHAnsi" w:eastAsiaTheme="minorEastAsia" w:hAnsiTheme="minorHAnsi" w:cstheme="minorBidi"/>
+            <w:b w:val="0"/>
+            <w:smallCaps w:val="0"/>
+            <w:noProof/>
+            <w:szCs w:val="22"/>
+          </w:rPr>
+          <w:tab/>
+        </w:r>
+        <w:r>
+          <w:rPr>
+            <w:rStyle w:val="Hyperlink"/>
+            <w:rFonts w:ascii="Times New Roman" w:hAnsi="Times New Roman"/>
+            <w:noProof/>
+          </w:rPr>
+          <w:t>Alternative Flow 3 – Delete information</w:t>
+        </w:r>
+        <w:r>
+          <w:rPr>
+            <w:noProof/>
+            <w:webHidden/>
+          </w:rPr>
+          <w:tab/>
+        </w:r>
+        <w:r>
+          <w:rPr>
+            <w:noProof/>
+            <w:webHidden/>
+          </w:rPr>
+          <w:fldChar w:fldCharType="begin"/>
+        </w:r>
+        <w:r>
+          <w:rPr>
+            <w:noProof/>
+            <w:webHidden/>
+          </w:rPr>
+          <w:instrText xml:space="preserve"> PAGEREF _Toc321936976 \h </w:instrText>
+        </w:r>
+        <w:r>
+          <w:rPr>
+            <w:noProof/>
+            <w:webHidden/>
+          </w:rPr>
+        </w:r>
+        <w:r>
+          <w:rPr>
+            <w:noProof/>
+            <w:webHidden/>
+          </w:rPr>
+          <w:fldChar w:fldCharType="separate"/>
+        </w:r>
+        <w:r>
+          <w:rPr>
+            <w:noProof/>
+            <w:webHidden/>
+          </w:rPr>
+          <w:t>5</w:t>
+        </w:r>
+        <w:r>
+          <w:rPr>
+            <w:noProof/>
+            <w:webHidden/>
+          </w:rPr>
+          <w:fldChar w:fldCharType="end"/>
+        </w:r>
+      </w:hyperlink>
+    </w:p>
+    <w:p>
+      <w:pPr>
+        <w:pStyle w:val="TOC3"/>
+        <w:tabs>
+          <w:tab w:val="right" w:leader="dot" w:pos="9350"/>
+        </w:tabs>
+        <w:rPr>
+          <w:rFonts w:asciiTheme="minorHAnsi" w:eastAsiaTheme="minorEastAsia" w:hAnsiTheme="minorHAnsi" w:cstheme="minorBidi"/>
+          <w:iCs w:val="0"/>
+          <w:noProof/>
+          <w:szCs w:val="22"/>
+        </w:rPr>
+      </w:pPr>
+      <w:hyperlink w:anchor="_Toc321936977" w:history="1">
+        <w:r>
+          <w:rPr>
+            <w:rStyle w:val="Hyperlink"/>
+            <w:noProof/>
+          </w:rPr>
+          <w:t>The flow starts:</w:t>
+        </w:r>
+        <w:r>
+          <w:rPr>
+            <w:noProof/>
+            <w:webHidden/>
+          </w:rPr>
+          <w:tab/>
+        </w:r>
+        <w:r>
+          <w:rPr>
+            <w:noProof/>
+            <w:webHidden/>
+          </w:rPr>
+          <w:fldChar w:fldCharType="begin"/>
+        </w:r>
+        <w:r>
+          <w:rPr>
+            <w:noProof/>
+            <w:webHidden/>
+          </w:rPr>
+          <w:instrText xml:space="preserve"> PAGEREF _Toc321936977 \h </w:instrText>
+        </w:r>
+        <w:r>
+          <w:rPr>
+            <w:noProof/>
+            <w:webHidden/>
+          </w:rPr>
+        </w:r>
+        <w:r>
+          <w:rPr>
+            <w:noProof/>
+            <w:webHidden/>
+          </w:rPr>
+          <w:fldChar w:fldCharType="separate"/>
+        </w:r>
+        <w:r>
+          <w:rPr>
+            <w:noProof/>
+            <w:webHidden/>
+          </w:rPr>
+          <w:t>5</w:t>
+        </w:r>
+        <w:r>
+          <w:rPr>
+            <w:noProof/>
+            <w:webHidden/>
+          </w:rPr>
+          <w:fldChar w:fldCharType="end"/>
+        </w:r>
+      </w:hyperlink>
+    </w:p>
+    <w:p>
+      <w:pPr>
+        <w:pStyle w:val="TOC2"/>
+        <w:tabs>
+          <w:tab w:val="left" w:pos="1094"/>
+          <w:tab w:val="right" w:leader="dot" w:pos="9350"/>
+        </w:tabs>
+        <w:rPr>
+          <w:rFonts w:asciiTheme="minorHAnsi" w:eastAsiaTheme="minorEastAsia" w:hAnsiTheme="minorHAnsi" w:cstheme="minorBidi"/>
+          <w:b w:val="0"/>
+          <w:smallCaps w:val="0"/>
+          <w:noProof/>
+          <w:szCs w:val="22"/>
+        </w:rPr>
+      </w:pPr>
+      <w:hyperlink w:anchor="_Toc321936978" w:history="1">
+        <w:r>
+          <w:rPr>
+            <w:rStyle w:val="Hyperlink"/>
+            <w:rFonts w:ascii="Times New Roman" w:hAnsi="Times New Roman"/>
+            <w:noProof/>
+          </w:rPr>
+          <w:t>4.5</w:t>
+        </w:r>
+        <w:r>
+          <w:rPr>
+            <w:rFonts w:asciiTheme="minorHAnsi" w:eastAsiaTheme="minorEastAsia" w:hAnsiTheme="minorHAnsi" w:cstheme="minorBidi"/>
+            <w:b w:val="0"/>
+            <w:smallCaps w:val="0"/>
+            <w:noProof/>
+            <w:szCs w:val="22"/>
+          </w:rPr>
+          <w:tab/>
+        </w:r>
+        <w:r>
+          <w:rPr>
+            <w:rStyle w:val="Hyperlink"/>
+            <w:rFonts w:ascii="Times New Roman" w:hAnsi="Times New Roman"/>
+            <w:noProof/>
+          </w:rPr>
+          <w:t>Alternative Flow 4 – Print data</w:t>
+        </w:r>
+        <w:r>
+          <w:rPr>
+            <w:noProof/>
+            <w:webHidden/>
+          </w:rPr>
+          <w:tab/>
+        </w:r>
+        <w:r>
+          <w:rPr>
+            <w:noProof/>
+            <w:webHidden/>
+          </w:rPr>
+          <w:fldChar w:fldCharType="begin"/>
+        </w:r>
+        <w:r>
+          <w:rPr>
+            <w:noProof/>
+            <w:webHidden/>
+          </w:rPr>
+          <w:instrText xml:space="preserve"> PAGEREF _Toc321936978 \h </w:instrText>
+        </w:r>
+        <w:r>
+          <w:rPr>
+            <w:noProof/>
+            <w:webHidden/>
+          </w:rPr>
+        </w:r>
+        <w:r>
+          <w:rPr>
+            <w:noProof/>
+            <w:webHidden/>
+          </w:rPr>
+          <w:fldChar w:fldCharType="separate"/>
+        </w:r>
+        <w:r>
+          <w:rPr>
+            <w:noProof/>
+            <w:webHidden/>
+          </w:rPr>
+          <w:t>5</w:t>
+        </w:r>
+        <w:r>
+          <w:rPr>
+            <w:noProof/>
+            <w:webHidden/>
+          </w:rPr>
+          <w:fldChar w:fldCharType="end"/>
+        </w:r>
+      </w:hyperlink>
+    </w:p>
+    <w:p>
+      <w:pPr>
+        <w:pStyle w:val="TOC3"/>
+        <w:tabs>
+          <w:tab w:val="right" w:leader="dot" w:pos="9350"/>
+        </w:tabs>
+        <w:rPr>
+          <w:rFonts w:asciiTheme="minorHAnsi" w:eastAsiaTheme="minorEastAsia" w:hAnsiTheme="minorHAnsi" w:cstheme="minorBidi"/>
+          <w:iCs w:val="0"/>
+          <w:noProof/>
+          <w:szCs w:val="22"/>
+        </w:rPr>
+      </w:pPr>
+      <w:hyperlink w:anchor="_Toc321936979" w:history="1">
+        <w:r>
+          <w:rPr>
+            <w:rStyle w:val="Hyperlink"/>
+            <w:noProof/>
+          </w:rPr>
+          <w:t>The flow starts:</w:t>
+        </w:r>
+        <w:r>
+          <w:rPr>
+            <w:noProof/>
+            <w:webHidden/>
+          </w:rPr>
+          <w:tab/>
+        </w:r>
+        <w:r>
+          <w:rPr>
+            <w:noProof/>
+            <w:webHidden/>
+          </w:rPr>
+          <w:fldChar w:fldCharType="begin"/>
+        </w:r>
+        <w:r>
+          <w:rPr>
+            <w:noProof/>
+            <w:webHidden/>
+          </w:rPr>
+          <w:instrText xml:space="preserve"> PAGEREF _Toc321936979 \h </w:instrText>
+        </w:r>
+        <w:r>
+          <w:rPr>
+            <w:noProof/>
+            <w:webHidden/>
+          </w:rPr>
+        </w:r>
+        <w:r>
+          <w:rPr>
+            <w:noProof/>
+            <w:webHidden/>
+          </w:rPr>
+          <w:fldChar w:fldCharType="separate"/>
+        </w:r>
+        <w:r>
+          <w:rPr>
+            <w:noProof/>
+            <w:webHidden/>
+          </w:rPr>
+          <w:t>5</w:t>
+        </w:r>
+        <w:r>
+          <w:rPr>
+            <w:noProof/>
+            <w:webHidden/>
+          </w:rPr>
+          <w:fldChar w:fldCharType="end"/>
+        </w:r>
+      </w:hyperlink>
+    </w:p>
+    <w:p>
+      <w:pPr>
+        <w:pStyle w:val="TOC1"/>
+        <w:tabs>
+          <w:tab w:val="left" w:pos="576"/>
+          <w:tab w:val="right" w:leader="dot" w:pos="9350"/>
+        </w:tabs>
+        <w:rPr>
+          <w:rFonts w:asciiTheme="minorHAnsi" w:eastAsiaTheme="minorEastAsia" w:hAnsiTheme="minorHAnsi" w:cstheme="minorBidi"/>
+          <w:b w:val="0"/>
+          <w:bCs w:val="0"/>
+          <w:iCs w:val="0"/>
+          <w:caps w:val="0"/>
+          <w:noProof/>
+          <w:szCs w:val="22"/>
+        </w:rPr>
+      </w:pPr>
+      <w:hyperlink w:anchor="_Toc321936980" w:history="1">
+        <w:r>
+          <w:rPr>
+            <w:rStyle w:val="Hyperlink"/>
+            <w:rFonts w:ascii="Times New Roman" w:hAnsi="Times New Roman"/>
+            <w:noProof/>
+          </w:rPr>
+          <w:t>5</w:t>
+        </w:r>
+        <w:r>
+          <w:rPr>
+            <w:rFonts w:asciiTheme="minorHAnsi" w:eastAsiaTheme="minorEastAsia" w:hAnsiTheme="minorHAnsi" w:cstheme="minorBidi"/>
+            <w:b w:val="0"/>
+            <w:bCs w:val="0"/>
+            <w:iCs w:val="0"/>
+            <w:caps w:val="0"/>
+            <w:noProof/>
+            <w:szCs w:val="22"/>
+          </w:rPr>
+          <w:tab/>
+        </w:r>
+        <w:r>
+          <w:rPr>
+            <w:rStyle w:val="Hyperlink"/>
+            <w:rFonts w:ascii="Times New Roman" w:hAnsi="Times New Roman"/>
+            <w:noProof/>
+          </w:rPr>
+          <w:t>Exception Flow</w:t>
+        </w:r>
+        <w:r>
+          <w:rPr>
+            <w:noProof/>
+            <w:webHidden/>
+          </w:rPr>
+          <w:tab/>
+        </w:r>
+        <w:r>
+          <w:rPr>
+            <w:noProof/>
+            <w:webHidden/>
+          </w:rPr>
+          <w:fldChar w:fldCharType="begin"/>
+        </w:r>
+        <w:r>
+          <w:rPr>
+            <w:noProof/>
+            <w:webHidden/>
+          </w:rPr>
+          <w:instrText xml:space="preserve"> PAGEREF _Toc321936980 \h </w:instrText>
+        </w:r>
+        <w:r>
+          <w:rPr>
+            <w:noProof/>
+            <w:webHidden/>
+          </w:rPr>
+        </w:r>
+        <w:r>
+          <w:rPr>
+            <w:noProof/>
+            <w:webHidden/>
+          </w:rPr>
+          <w:fldChar w:fldCharType="separate"/>
+        </w:r>
+        <w:r>
+          <w:rPr>
+            <w:noProof/>
+            <w:webHidden/>
+          </w:rPr>
+          <w:t>5</w:t>
+        </w:r>
+        <w:r>
+          <w:rPr>
+            <w:noProof/>
+            <w:webHidden/>
+          </w:rPr>
+          <w:fldChar w:fldCharType="end"/>
+        </w:r>
+      </w:hyperlink>
+    </w:p>
+    <w:p>
+      <w:pPr>
+        <w:pStyle w:val="TOC2"/>
+        <w:tabs>
+          <w:tab w:val="left" w:pos="1094"/>
+          <w:tab w:val="right" w:leader="dot" w:pos="9350"/>
+        </w:tabs>
+        <w:rPr>
+          <w:rFonts w:asciiTheme="minorHAnsi" w:eastAsiaTheme="minorEastAsia" w:hAnsiTheme="minorHAnsi" w:cstheme="minorBidi"/>
+          <w:b w:val="0"/>
+          <w:smallCaps w:val="0"/>
+          <w:noProof/>
+          <w:szCs w:val="22"/>
+        </w:rPr>
+      </w:pPr>
+      <w:hyperlink w:anchor="_Toc321936981" w:history="1">
+        <w:r>
+          <w:rPr>
+            <w:rStyle w:val="Hyperlink"/>
+            <w:rFonts w:ascii="Times New Roman" w:hAnsi="Times New Roman"/>
+            <w:noProof/>
+          </w:rPr>
+          <w:t>5.1</w:t>
+        </w:r>
+        <w:r>
+          <w:rPr>
+            <w:rFonts w:asciiTheme="minorHAnsi" w:eastAsiaTheme="minorEastAsia" w:hAnsiTheme="minorHAnsi" w:cstheme="minorBidi"/>
+            <w:b w:val="0"/>
+            <w:smallCaps w:val="0"/>
+            <w:noProof/>
+            <w:szCs w:val="22"/>
+          </w:rPr>
+          <w:tab/>
+        </w:r>
+        <w:r>
+          <w:rPr>
+            <w:rStyle w:val="Hyperlink"/>
+            <w:rFonts w:ascii="Times New Roman" w:hAnsi="Times New Roman"/>
+            <w:noProof/>
+          </w:rPr>
+          <w:t>Exception Flow 1 – Add, Edit information</w:t>
+        </w:r>
+        <w:r>
+          <w:rPr>
+            <w:noProof/>
+            <w:webHidden/>
+          </w:rPr>
+          <w:tab/>
+        </w:r>
+        <w:r>
+          <w:rPr>
+            <w:noProof/>
+            <w:webHidden/>
+          </w:rPr>
+          <w:fldChar w:fldCharType="begin"/>
+        </w:r>
+        <w:r>
+          <w:rPr>
+            <w:noProof/>
+            <w:webHidden/>
+          </w:rPr>
+          <w:instrText xml:space="preserve"> PAGEREF _Toc321936981 \h </w:instrText>
+        </w:r>
+        <w:r>
+          <w:rPr>
+            <w:noProof/>
+            <w:webHidden/>
+          </w:rPr>
+        </w:r>
+        <w:r>
+          <w:rPr>
+            <w:noProof/>
+            <w:webHidden/>
+          </w:rPr>
+          <w:fldChar w:fldCharType="separate"/>
+        </w:r>
+        <w:r>
+          <w:rPr>
+            <w:noProof/>
+            <w:webHidden/>
+          </w:rPr>
+          <w:t>5</w:t>
+        </w:r>
+        <w:r>
+          <w:rPr>
+            <w:noProof/>
+            <w:webHidden/>
+          </w:rPr>
+          <w:fldChar w:fldCharType="end"/>
+        </w:r>
+      </w:hyperlink>
+    </w:p>
+    <w:p>
+      <w:pPr>
+        <w:pStyle w:val="TOC2"/>
+        <w:tabs>
+          <w:tab w:val="left" w:pos="1094"/>
+          <w:tab w:val="right" w:leader="dot" w:pos="9350"/>
+        </w:tabs>
+        <w:rPr>
+          <w:rFonts w:asciiTheme="minorHAnsi" w:eastAsiaTheme="minorEastAsia" w:hAnsiTheme="minorHAnsi" w:cstheme="minorBidi"/>
+          <w:b w:val="0"/>
+          <w:smallCaps w:val="0"/>
+          <w:noProof/>
+          <w:szCs w:val="22"/>
+        </w:rPr>
+      </w:pPr>
+      <w:hyperlink w:anchor="_Toc321936982" w:history="1">
+        <w:r>
+          <w:rPr>
+            <w:rStyle w:val="Hyperlink"/>
+            <w:rFonts w:ascii="Times New Roman" w:hAnsi="Times New Roman"/>
+            <w:noProof/>
+          </w:rPr>
+          <w:t>5.2</w:t>
+        </w:r>
+        <w:r>
+          <w:rPr>
+            <w:rFonts w:asciiTheme="minorHAnsi" w:eastAsiaTheme="minorEastAsia" w:hAnsiTheme="minorHAnsi" w:cstheme="minorBidi"/>
+            <w:b w:val="0"/>
+            <w:smallCaps w:val="0"/>
+            <w:noProof/>
+            <w:szCs w:val="22"/>
+          </w:rPr>
+          <w:tab/>
+        </w:r>
+        <w:r>
+          <w:rPr>
+            <w:rStyle w:val="Hyperlink"/>
+            <w:rFonts w:ascii="Times New Roman" w:hAnsi="Times New Roman"/>
+            <w:noProof/>
+          </w:rPr>
+          <w:t>Exception Flow 2– Disconnection database</w:t>
+        </w:r>
+        <w:r>
+          <w:rPr>
+            <w:noProof/>
+            <w:webHidden/>
+          </w:rPr>
+          <w:tab/>
+        </w:r>
+        <w:r>
+          <w:rPr>
+            <w:noProof/>
+            <w:webHidden/>
+          </w:rPr>
+          <w:fldChar w:fldCharType="begin"/>
+        </w:r>
+        <w:r>
+          <w:rPr>
+            <w:noProof/>
+            <w:webHidden/>
+          </w:rPr>
+          <w:instrText xml:space="preserve"> PAGEREF _Toc321936982 \h </w:instrText>
+        </w:r>
+        <w:r>
+          <w:rPr>
+            <w:noProof/>
+            <w:webHidden/>
+          </w:rPr>
+        </w:r>
+        <w:r>
+          <w:rPr>
+            <w:noProof/>
+            <w:webHidden/>
+          </w:rPr>
+          <w:fldChar w:fldCharType="separate"/>
+        </w:r>
+        <w:r>
+          <w:rPr>
+            <w:noProof/>
+            <w:webHidden/>
+          </w:rPr>
+          <w:t>5</w:t>
+        </w:r>
+        <w:r>
+          <w:rPr>
+            <w:noProof/>
+            <w:webHidden/>
+          </w:rPr>
+          <w:fldChar w:fldCharType="end"/>
+        </w:r>
+      </w:hyperlink>
+    </w:p>
+    <w:p>
+      <w:pPr>
+        <w:pStyle w:val="TOC1"/>
+        <w:tabs>
+          <w:tab w:val="left" w:pos="576"/>
+          <w:tab w:val="right" w:leader="dot" w:pos="9350"/>
+        </w:tabs>
+        <w:rPr>
+          <w:rFonts w:asciiTheme="minorHAnsi" w:eastAsiaTheme="minorEastAsia" w:hAnsiTheme="minorHAnsi" w:cstheme="minorBidi"/>
+          <w:b w:val="0"/>
+          <w:bCs w:val="0"/>
+          <w:iCs w:val="0"/>
+          <w:caps w:val="0"/>
+          <w:noProof/>
+          <w:szCs w:val="22"/>
+        </w:rPr>
+      </w:pPr>
+      <w:hyperlink w:anchor="_Toc321936983" w:history="1">
+        <w:r>
+          <w:rPr>
+            <w:rStyle w:val="Hyperlink"/>
+            <w:rFonts w:ascii="Times New Roman" w:hAnsi="Times New Roman"/>
+            <w:noProof/>
+          </w:rPr>
+          <w:t>6</w:t>
+        </w:r>
+        <w:r>
+          <w:rPr>
+            <w:rFonts w:asciiTheme="minorHAnsi" w:eastAsiaTheme="minorEastAsia" w:hAnsiTheme="minorHAnsi" w:cstheme="minorBidi"/>
+            <w:b w:val="0"/>
+            <w:bCs w:val="0"/>
+            <w:iCs w:val="0"/>
+            <w:caps w:val="0"/>
+            <w:noProof/>
+            <w:szCs w:val="22"/>
+          </w:rPr>
+          <w:tab/>
+        </w:r>
+        <w:r>
+          <w:rPr>
+            <w:rStyle w:val="Hyperlink"/>
+            <w:rFonts w:ascii="Times New Roman" w:hAnsi="Times New Roman"/>
+            <w:noProof/>
+          </w:rPr>
+          <w:t>Business Rules</w:t>
+        </w:r>
+        <w:r>
+          <w:rPr>
+            <w:noProof/>
+            <w:webHidden/>
+          </w:rPr>
+          <w:tab/>
+        </w:r>
+        <w:r>
+          <w:rPr>
+            <w:noProof/>
+            <w:webHidden/>
+          </w:rPr>
+          <w:fldChar w:fldCharType="begin"/>
+        </w:r>
+        <w:r>
+          <w:rPr>
+            <w:noProof/>
+            <w:webHidden/>
+          </w:rPr>
+          <w:instrText xml:space="preserve"> PAGEREF _Toc321936983 \h </w:instrText>
+        </w:r>
+        <w:r>
+          <w:rPr>
+            <w:noProof/>
+            <w:webHidden/>
+          </w:rPr>
+        </w:r>
+        <w:r>
+          <w:rPr>
+            <w:noProof/>
+            <w:webHidden/>
+          </w:rPr>
+          <w:fldChar w:fldCharType="separate"/>
+        </w:r>
+        <w:r>
+          <w:rPr>
+            <w:noProof/>
+            <w:webHidden/>
+          </w:rPr>
+          <w:t>6</w:t>
+        </w:r>
+        <w:r>
+          <w:rPr>
+            <w:noProof/>
+            <w:webHidden/>
+          </w:rPr>
+          <w:fldChar w:fldCharType="end"/>
+        </w:r>
+      </w:hyperlink>
+    </w:p>
+    <w:p>
+      <w:pPr>
+        <w:pStyle w:val="TOC1"/>
+        <w:tabs>
+          <w:tab w:val="left" w:pos="576"/>
+          <w:tab w:val="right" w:leader="dot" w:pos="9350"/>
+        </w:tabs>
+        <w:rPr>
+          <w:rFonts w:asciiTheme="minorHAnsi" w:eastAsiaTheme="minorEastAsia" w:hAnsiTheme="minorHAnsi" w:cstheme="minorBidi"/>
+          <w:b w:val="0"/>
+          <w:bCs w:val="0"/>
+          <w:iCs w:val="0"/>
+          <w:caps w:val="0"/>
+          <w:noProof/>
+          <w:szCs w:val="22"/>
+        </w:rPr>
+      </w:pPr>
+      <w:hyperlink w:anchor="_Toc321936984" w:history="1">
+        <w:r>
+          <w:rPr>
+            <w:rStyle w:val="Hyperlink"/>
+            <w:rFonts w:ascii="Times New Roman" w:hAnsi="Times New Roman"/>
+            <w:noProof/>
+          </w:rPr>
+          <w:t>7</w:t>
+        </w:r>
+        <w:r>
+          <w:rPr>
+            <w:rFonts w:asciiTheme="minorHAnsi" w:eastAsiaTheme="minorEastAsia" w:hAnsiTheme="minorHAnsi" w:cstheme="minorBidi"/>
+            <w:b w:val="0"/>
+            <w:bCs w:val="0"/>
+            <w:iCs w:val="0"/>
+            <w:caps w:val="0"/>
+            <w:noProof/>
+            <w:szCs w:val="22"/>
+          </w:rPr>
+          <w:tab/>
+        </w:r>
+        <w:r>
+          <w:rPr>
+            <w:rStyle w:val="Hyperlink"/>
+            <w:rFonts w:ascii="Times New Roman" w:hAnsi="Times New Roman"/>
+            <w:noProof/>
+          </w:rPr>
           <w:t>Special Requirements</w:t>
         </w:r>
         <w:r>
           <w:rPr>
-            <w:rFonts w:ascii="Times New Roman" w:hAnsi="Times New Roman"/>
             <w:noProof/>
             <w:webHidden/>
           </w:rPr>
@@ -2295,7 +2058,6 @@
         </w:r>
         <w:r>
           <w:rPr>
-            <w:rFonts w:ascii="Times New Roman" w:hAnsi="Times New Roman"/>
             <w:noProof/>
             <w:webHidden/>
           </w:rPr>
@@ -2303,22 +2065,19 @@
         </w:r>
         <w:r>
           <w:rPr>
-            <w:rFonts w:ascii="Times New Roman" w:hAnsi="Times New Roman"/>
-            <w:noProof/>
-            <w:webHidden/>
-          </w:rPr>
-          <w:instrText xml:space="preserve"> PAGEREF _Toc311536048 \h </w:instrText>
-        </w:r>
-        <w:r>
-          <w:rPr>
-            <w:rFonts w:ascii="Times New Roman" w:hAnsi="Times New Roman"/>
-            <w:noProof/>
-            <w:webHidden/>
-          </w:rPr>
-        </w:r>
-        <w:r>
-          <w:rPr>
-            <w:rFonts w:ascii="Times New Roman" w:hAnsi="Times New Roman"/>
+            <w:noProof/>
+            <w:webHidden/>
+          </w:rPr>
+          <w:instrText xml:space="preserve"> PAGEREF _Toc321936984 \h </w:instrText>
+        </w:r>
+        <w:r>
+          <w:rPr>
+            <w:noProof/>
+            <w:webHidden/>
+          </w:rPr>
+        </w:r>
+        <w:r>
+          <w:rPr>
             <w:noProof/>
             <w:webHidden/>
           </w:rPr>
@@ -2326,7 +2085,6 @@
         </w:r>
         <w:r>
           <w:rPr>
-            <w:rFonts w:ascii="Times New Roman" w:hAnsi="Times New Roman"/>
             <w:noProof/>
             <w:webHidden/>
           </w:rPr>
@@ -2334,7 +2092,6 @@
         </w:r>
         <w:r>
           <w:rPr>
-            <w:rFonts w:ascii="Times New Roman" w:hAnsi="Times New Roman"/>
             <w:noProof/>
             <w:webHidden/>
           </w:rPr>
@@ -2412,7 +2169,7 @@
           <w:szCs w:val="24"/>
         </w:rPr>
       </w:pPr>
-      <w:bookmarkStart w:id="3" w:name="_Toc311536028"/>
+      <w:bookmarkStart w:id="3" w:name="_Toc321936965"/>
       <w:r>
         <w:rPr>
           <w:rFonts w:ascii="Times New Roman" w:hAnsi="Times New Roman"/>
@@ -2420,7 +2177,6 @@
           <w:sz w:val="24"/>
           <w:szCs w:val="24"/>
         </w:rPr>
-        <w:lastRenderedPageBreak/>
         <w:t>Use Case Description</w:t>
       </w:r>
       <w:bookmarkEnd w:id="3"/>
@@ -2438,7 +2194,7 @@
           <w:szCs w:val="24"/>
         </w:rPr>
       </w:pPr>
-      <w:bookmarkStart w:id="4" w:name="_Toc311536029"/>
+      <w:bookmarkStart w:id="4" w:name="_Toc321936966"/>
       <w:r>
         <w:rPr>
           <w:rFonts w:ascii="Times New Roman" w:hAnsi="Times New Roman"/>
@@ -2462,6 +2218,7 @@
           <w:rFonts w:ascii="Times New Roman" w:hAnsi="Times New Roman"/>
           <w:sz w:val="24"/>
         </w:rPr>
+        <w:lastRenderedPageBreak/>
         <w:t xml:space="preserve">This use case allows user to Manage Employee History. </w:t>
       </w:r>
     </w:p>
@@ -2695,7 +2452,7 @@
         </w:rPr>
       </w:pPr>
       <w:bookmarkStart w:id="5" w:name="_Toc216662736"/>
-      <w:bookmarkStart w:id="6" w:name="_Toc311536030"/>
+      <w:bookmarkStart w:id="6" w:name="_Toc321936967"/>
       <w:r>
         <w:rPr>
           <w:rFonts w:ascii="Times New Roman" w:hAnsi="Times New Roman"/>
@@ -2785,7 +2542,7 @@
         </w:rPr>
       </w:pPr>
       <w:bookmarkStart w:id="7" w:name="_Toc216662739"/>
-      <w:bookmarkStart w:id="8" w:name="_Toc311536031"/>
+      <w:bookmarkStart w:id="8" w:name="_Toc321936968"/>
       <w:r>
         <w:rPr>
           <w:rFonts w:ascii="Times New Roman" w:hAnsi="Times New Roman"/>
@@ -2857,11 +2614,11 @@
           <w:szCs w:val="24"/>
         </w:rPr>
       </w:pPr>
-      <w:bookmarkStart w:id="9" w:name="_Toc311536032"/>
-      <w:bookmarkStart w:id="10" w:name="_Toc216662741"/>
-      <w:bookmarkStart w:id="11" w:name="_Toc503327694"/>
-      <w:bookmarkStart w:id="12" w:name="_Toc425054505"/>
-      <w:bookmarkStart w:id="13" w:name="_Toc423410239"/>
+      <w:bookmarkStart w:id="9" w:name="_Toc216662741"/>
+      <w:bookmarkStart w:id="10" w:name="_Toc503327694"/>
+      <w:bookmarkStart w:id="11" w:name="_Toc425054505"/>
+      <w:bookmarkStart w:id="12" w:name="_Toc423410239"/>
+      <w:bookmarkStart w:id="13" w:name="_Toc321936969"/>
       <w:bookmarkEnd w:id="2"/>
       <w:bookmarkEnd w:id="1"/>
       <w:r>
@@ -2873,7 +2630,7 @@
         </w:rPr>
         <w:t>Post-conditions</w:t>
       </w:r>
-      <w:bookmarkEnd w:id="9"/>
+      <w:bookmarkEnd w:id="13"/>
     </w:p>
     <w:p>
       <w:pPr>
@@ -2908,12 +2665,12 @@
           <w:szCs w:val="24"/>
         </w:rPr>
       </w:pPr>
-      <w:bookmarkStart w:id="14" w:name="_Toc311536033"/>
-      <w:bookmarkStart w:id="15" w:name="_Toc216662742"/>
+      <w:bookmarkStart w:id="14" w:name="_Toc216662742"/>
+      <w:bookmarkStart w:id="15" w:name="_Toc321936970"/>
+      <w:bookmarkEnd w:id="9"/>
       <w:bookmarkEnd w:id="10"/>
       <w:bookmarkEnd w:id="11"/>
       <w:bookmarkEnd w:id="12"/>
-      <w:bookmarkEnd w:id="13"/>
       <w:r>
         <w:rPr>
           <w:rFonts w:ascii="Times New Roman" w:hAnsi="Times New Roman"/>
@@ -2923,7 +2680,7 @@
         </w:rPr>
         <w:t>Flow of Events</w:t>
       </w:r>
-      <w:bookmarkEnd w:id="14"/>
+      <w:bookmarkEnd w:id="15"/>
     </w:p>
     <w:p>
       <w:pPr>
@@ -2938,7 +2695,7 @@
           <w:szCs w:val="24"/>
         </w:rPr>
       </w:pPr>
-      <w:bookmarkStart w:id="16" w:name="_Toc311536034"/>
+      <w:bookmarkStart w:id="16" w:name="_Toc321936971"/>
       <w:r>
         <w:rPr>
           <w:rFonts w:ascii="Times New Roman" w:hAnsi="Times New Roman"/>
@@ -2958,7 +2715,7 @@
       </w:pPr>
       <w:bookmarkStart w:id="17" w:name="_Toc310921387"/>
       <w:bookmarkStart w:id="18" w:name="_Toc310106623"/>
-      <w:bookmarkStart w:id="19" w:name="_Toc311536035"/>
+      <w:bookmarkStart w:id="19" w:name="_Toc321936972"/>
       <w:r>
         <w:rPr>
           <w:sz w:val="24"/>
@@ -3015,7 +2772,6 @@
           <w:sz w:val="24"/>
           <w:szCs w:val="24"/>
         </w:rPr>
-        <w:lastRenderedPageBreak/>
         <w:t>The system displays a page as described in GUI – Detail Information Management, with all personal information had been stored in HRM system before.</w:t>
       </w:r>
     </w:p>
@@ -3056,6 +2812,7 @@
           <w:sz w:val="24"/>
           <w:szCs w:val="24"/>
         </w:rPr>
+        <w:lastRenderedPageBreak/>
         <w:t xml:space="preserve">4.1.2 Search </w:t>
       </w:r>
       <w:r>
@@ -3336,8 +3093,8 @@
           <w:szCs w:val="24"/>
         </w:rPr>
       </w:pPr>
-      <w:bookmarkStart w:id="20" w:name="_Toc311536036"/>
-      <w:bookmarkEnd w:id="15"/>
+      <w:bookmarkStart w:id="20" w:name="_Toc321936973"/>
+      <w:bookmarkEnd w:id="14"/>
       <w:r>
         <w:rPr>
           <w:rFonts w:ascii="Times New Roman" w:hAnsi="Times New Roman"/>
@@ -3566,7 +3323,7 @@
           <w:szCs w:val="24"/>
         </w:rPr>
       </w:pPr>
-      <w:bookmarkStart w:id="21" w:name="_Toc311536037"/>
+      <w:bookmarkStart w:id="21" w:name="_Toc321936974"/>
       <w:r>
         <w:rPr>
           <w:rFonts w:ascii="Times New Roman" w:hAnsi="Times New Roman"/>
@@ -3595,8 +3352,8 @@
       <w:bookmarkStart w:id="30" w:name="_Toc223778225"/>
       <w:bookmarkStart w:id="31" w:name="_Toc223861445"/>
       <w:bookmarkStart w:id="32" w:name="_Toc225758923"/>
-      <w:bookmarkStart w:id="33" w:name="_Toc311536038"/>
-      <w:bookmarkStart w:id="34" w:name="_Toc216662743"/>
+      <w:bookmarkStart w:id="33" w:name="_Toc216662743"/>
+      <w:bookmarkStart w:id="34" w:name="_Toc321936975"/>
       <w:bookmarkEnd w:id="22"/>
       <w:bookmarkEnd w:id="23"/>
       <w:bookmarkEnd w:id="24"/>
@@ -3615,7 +3372,7 @@
         </w:rPr>
         <w:t>The flow starts:</w:t>
       </w:r>
-      <w:bookmarkEnd w:id="33"/>
+      <w:bookmarkEnd w:id="34"/>
     </w:p>
     <w:p>
       <w:pPr>
@@ -3703,7 +3460,6 @@
           <w:sz w:val="24"/>
           <w:szCs w:val="24"/>
         </w:rPr>
-        <w:lastRenderedPageBreak/>
         <w:t>Click button “edit”</w:t>
       </w:r>
     </w:p>
@@ -3742,7 +3498,7 @@
       <w:bookmarkStart w:id="54" w:name="_Toc223778227"/>
       <w:bookmarkStart w:id="55" w:name="_Toc223861447"/>
       <w:bookmarkStart w:id="56" w:name="_Toc225758925"/>
-      <w:bookmarkEnd w:id="34"/>
+      <w:bookmarkEnd w:id="33"/>
       <w:bookmarkEnd w:id="35"/>
       <w:bookmarkEnd w:id="36"/>
       <w:bookmarkEnd w:id="37"/>
@@ -3856,12 +3612,13 @@
           <w:szCs w:val="24"/>
         </w:rPr>
       </w:pPr>
-      <w:bookmarkStart w:id="57" w:name="_Toc311536039"/>
-      <w:r>
-        <w:rPr>
-          <w:rFonts w:ascii="Times New Roman" w:hAnsi="Times New Roman"/>
-          <w:szCs w:val="24"/>
-        </w:rPr>
+      <w:bookmarkStart w:id="57" w:name="_Toc321936976"/>
+      <w:r>
+        <w:rPr>
+          <w:rFonts w:ascii="Times New Roman" w:hAnsi="Times New Roman"/>
+          <w:szCs w:val="24"/>
+        </w:rPr>
+        <w:lastRenderedPageBreak/>
         <w:t>Alternative Flow 3 – Delete information</w:t>
       </w:r>
       <w:bookmarkEnd w:id="57"/>
@@ -3874,7 +3631,7 @@
           <w:szCs w:val="24"/>
         </w:rPr>
       </w:pPr>
-      <w:bookmarkStart w:id="58" w:name="_Toc311536040"/>
+      <w:bookmarkStart w:id="58" w:name="_Toc321936977"/>
       <w:r>
         <w:rPr>
           <w:sz w:val="24"/>
@@ -4077,7 +3834,7 @@
           <w:szCs w:val="24"/>
         </w:rPr>
       </w:pPr>
-      <w:bookmarkStart w:id="59" w:name="_Toc311536041"/>
+      <w:bookmarkStart w:id="59" w:name="_Toc321936978"/>
       <w:r>
         <w:rPr>
           <w:rFonts w:ascii="Times New Roman" w:hAnsi="Times New Roman"/>
@@ -4102,7 +3859,7 @@
           <w:szCs w:val="24"/>
         </w:rPr>
       </w:pPr>
-      <w:bookmarkStart w:id="60" w:name="_Toc311536042"/>
+      <w:bookmarkStart w:id="60" w:name="_Toc321936979"/>
       <w:r>
         <w:rPr>
           <w:sz w:val="24"/>
@@ -4183,382 +3940,6 @@
       <w:pPr>
         <w:pStyle w:val="ListNumber"/>
         <w:ind w:left="936"/>
-        <w:rPr>
-          <w:rFonts w:ascii="Times New Roman" w:hAnsi="Times New Roman"/>
-          <w:sz w:val="24"/>
-          <w:szCs w:val="24"/>
-        </w:rPr>
-      </w:pPr>
-      <w:r>
-        <w:rPr>
-          <w:rFonts w:ascii="Times New Roman" w:hAnsi="Times New Roman"/>
-          <w:sz w:val="24"/>
-          <w:szCs w:val="24"/>
-        </w:rPr>
-        <w:t>The flow ends.</w:t>
-      </w:r>
-    </w:p>
-    <w:p>
-      <w:pPr>
-        <w:pStyle w:val="Heading2"/>
-        <w:numPr>
-          <w:ilvl w:val="1"/>
-          <w:numId w:val="23"/>
-        </w:numPr>
-        <w:spacing w:before="0" w:after="0" w:line="240" w:lineRule="auto"/>
-        <w:rPr>
-          <w:rFonts w:ascii="Times New Roman" w:hAnsi="Times New Roman"/>
-          <w:szCs w:val="24"/>
-        </w:rPr>
-      </w:pPr>
-      <w:bookmarkStart w:id="61" w:name="_Toc310921392"/>
-      <w:bookmarkStart w:id="62" w:name="_Toc311536043"/>
-      <w:r>
-        <w:rPr>
-          <w:rFonts w:ascii="Times New Roman" w:hAnsi="Times New Roman"/>
-          <w:szCs w:val="24"/>
-        </w:rPr>
-        <w:t xml:space="preserve">Alternative Flow 5 – Export </w:t>
-      </w:r>
-      <w:bookmarkEnd w:id="61"/>
-      <w:bookmarkEnd w:id="62"/>
-      <w:r>
-        <w:rPr>
-          <w:rFonts w:ascii="Times New Roman" w:hAnsi="Times New Roman"/>
-          <w:szCs w:val="24"/>
-        </w:rPr>
-        <w:t>file</w:t>
-      </w:r>
-    </w:p>
-    <w:p>
-      <w:pPr>
-        <w:pStyle w:val="BodyText"/>
-        <w:tabs>
-          <w:tab w:val="left" w:pos="720"/>
-        </w:tabs>
-        <w:spacing w:before="0" w:line="360" w:lineRule="auto"/>
-        <w:ind w:left="980" w:firstLine="10"/>
-        <w:rPr>
-          <w:rFonts w:ascii="Times New Roman" w:hAnsi="Times New Roman"/>
-          <w:sz w:val="24"/>
-          <w:szCs w:val="24"/>
-        </w:rPr>
-      </w:pPr>
-      <w:r>
-        <w:rPr>
-          <w:rFonts w:ascii="Times New Roman" w:hAnsi="Times New Roman"/>
-          <w:sz w:val="24"/>
-          <w:szCs w:val="24"/>
-        </w:rPr>
-        <w:t>The flow starts:</w:t>
-      </w:r>
-    </w:p>
-    <w:p>
-      <w:pPr>
-        <w:pStyle w:val="BodyText"/>
-        <w:numPr>
-          <w:ilvl w:val="0"/>
-          <w:numId w:val="32"/>
-        </w:numPr>
-        <w:spacing w:before="0" w:line="360" w:lineRule="auto"/>
-        <w:ind w:left="1260"/>
-        <w:rPr>
-          <w:rFonts w:ascii="Times New Roman" w:hAnsi="Times New Roman"/>
-          <w:sz w:val="24"/>
-          <w:szCs w:val="24"/>
-        </w:rPr>
-      </w:pPr>
-      <w:r>
-        <w:rPr>
-          <w:rFonts w:ascii="Times New Roman" w:hAnsi="Times New Roman"/>
-          <w:sz w:val="24"/>
-          <w:szCs w:val="24"/>
-        </w:rPr>
-        <w:t>User views the information, and chooses “Export” button</w:t>
-      </w:r>
-    </w:p>
-    <w:p>
-      <w:pPr>
-        <w:pStyle w:val="BodyText"/>
-        <w:numPr>
-          <w:ilvl w:val="0"/>
-          <w:numId w:val="32"/>
-        </w:numPr>
-        <w:spacing w:before="0" w:line="360" w:lineRule="auto"/>
-        <w:ind w:left="1260"/>
-        <w:rPr>
-          <w:rFonts w:ascii="Times New Roman" w:hAnsi="Times New Roman"/>
-          <w:sz w:val="24"/>
-          <w:szCs w:val="24"/>
-        </w:rPr>
-      </w:pPr>
-      <w:r>
-        <w:rPr>
-          <w:rFonts w:ascii="Times New Roman" w:hAnsi="Times New Roman"/>
-          <w:sz w:val="24"/>
-          <w:szCs w:val="24"/>
-        </w:rPr>
-        <w:t>The system handles request and display all fields that user needs</w:t>
-      </w:r>
-    </w:p>
-    <w:p>
-      <w:pPr>
-        <w:pStyle w:val="BodyText"/>
-        <w:numPr>
-          <w:ilvl w:val="0"/>
-          <w:numId w:val="32"/>
-        </w:numPr>
-        <w:tabs>
-          <w:tab w:val="left" w:pos="720"/>
-        </w:tabs>
-        <w:spacing w:before="0" w:line="360" w:lineRule="auto"/>
-        <w:ind w:left="1260"/>
-        <w:rPr>
-          <w:rFonts w:ascii="Times New Roman" w:hAnsi="Times New Roman"/>
-          <w:sz w:val="24"/>
-          <w:szCs w:val="24"/>
-        </w:rPr>
-      </w:pPr>
-      <w:r>
-        <w:rPr>
-          <w:rFonts w:ascii="Times New Roman" w:hAnsi="Times New Roman"/>
-          <w:sz w:val="24"/>
-          <w:szCs w:val="24"/>
-        </w:rPr>
-        <w:t>User chooses</w:t>
-      </w:r>
-      <w:r>
-        <w:rPr>
-          <w:rFonts w:ascii="Times New Roman" w:hAnsi="Times New Roman"/>
-          <w:sz w:val="24"/>
-          <w:szCs w:val="24"/>
-        </w:rPr>
-        <w:t xml:space="preserve"> “OK</w:t>
-      </w:r>
-      <w:r>
-        <w:rPr>
-          <w:rFonts w:ascii="Times New Roman" w:hAnsi="Times New Roman"/>
-          <w:sz w:val="24"/>
-          <w:szCs w:val="24"/>
-        </w:rPr>
-        <w:t>” button</w:t>
-      </w:r>
-    </w:p>
-    <w:p>
-      <w:pPr>
-        <w:pStyle w:val="BodyText"/>
-        <w:numPr>
-          <w:ilvl w:val="0"/>
-          <w:numId w:val="32"/>
-        </w:numPr>
-        <w:spacing w:before="0" w:line="360" w:lineRule="auto"/>
-        <w:ind w:left="1260"/>
-        <w:rPr>
-          <w:rFonts w:ascii="Times New Roman" w:hAnsi="Times New Roman"/>
-          <w:sz w:val="24"/>
-          <w:szCs w:val="24"/>
-        </w:rPr>
-      </w:pPr>
-      <w:r>
-        <w:rPr>
-          <w:rFonts w:ascii="Times New Roman" w:hAnsi="Times New Roman"/>
-          <w:sz w:val="24"/>
-          <w:szCs w:val="24"/>
-        </w:rPr>
-        <w:t>The system handles and export file th</w:t>
-      </w:r>
-      <w:r>
-        <w:rPr>
-          <w:rFonts w:ascii="Times New Roman" w:hAnsi="Times New Roman"/>
-          <w:sz w:val="24"/>
-          <w:szCs w:val="24"/>
-        </w:rPr>
-        <w:t>at consists all file that is cho</w:t>
-      </w:r>
-      <w:r>
-        <w:rPr>
-          <w:rFonts w:ascii="Times New Roman" w:hAnsi="Times New Roman"/>
-          <w:sz w:val="24"/>
-          <w:szCs w:val="24"/>
-        </w:rPr>
-        <w:t>sen.</w:t>
-      </w:r>
-    </w:p>
-    <w:p>
-      <w:pPr>
-        <w:pStyle w:val="BodyText"/>
-        <w:tabs>
-          <w:tab w:val="left" w:pos="720"/>
-        </w:tabs>
-        <w:spacing w:before="0" w:line="360" w:lineRule="auto"/>
-        <w:ind w:left="990"/>
-        <w:rPr>
-          <w:rFonts w:ascii="Times New Roman" w:hAnsi="Times New Roman"/>
-          <w:sz w:val="24"/>
-          <w:szCs w:val="24"/>
-        </w:rPr>
-      </w:pPr>
-      <w:r>
-        <w:rPr>
-          <w:rFonts w:ascii="Times New Roman" w:hAnsi="Times New Roman"/>
-          <w:sz w:val="24"/>
-          <w:szCs w:val="24"/>
-        </w:rPr>
-        <w:t>The flow ends.</w:t>
-      </w:r>
-    </w:p>
-    <w:p>
-      <w:pPr>
-        <w:pStyle w:val="Heading2"/>
-        <w:numPr>
-          <w:ilvl w:val="1"/>
-          <w:numId w:val="23"/>
-        </w:numPr>
-        <w:spacing w:before="0" w:after="0" w:line="240" w:lineRule="auto"/>
-        <w:rPr>
-          <w:rFonts w:ascii="Times New Roman" w:hAnsi="Times New Roman"/>
-          <w:szCs w:val="24"/>
-        </w:rPr>
-      </w:pPr>
-      <w:bookmarkStart w:id="63" w:name="_Toc311536044"/>
-      <w:r>
-        <w:rPr>
-          <w:rFonts w:ascii="Times New Roman" w:hAnsi="Times New Roman"/>
-          <w:szCs w:val="24"/>
-        </w:rPr>
-        <w:t>Alternative Flow 6 – Import file</w:t>
-      </w:r>
-    </w:p>
-    <w:p>
-      <w:pPr>
-        <w:pStyle w:val="BodyText"/>
-        <w:tabs>
-          <w:tab w:val="clear" w:pos="8640"/>
-        </w:tabs>
-        <w:ind w:left="990" w:firstLine="90"/>
-        <w:rPr>
-          <w:rFonts w:ascii="Times New Roman" w:hAnsi="Times New Roman"/>
-          <w:sz w:val="24"/>
-          <w:szCs w:val="24"/>
-        </w:rPr>
-      </w:pPr>
-      <w:r>
-        <w:rPr>
-          <w:rFonts w:ascii="Times New Roman" w:hAnsi="Times New Roman"/>
-          <w:sz w:val="24"/>
-          <w:szCs w:val="24"/>
-        </w:rPr>
-        <w:t>The flow starts:</w:t>
-      </w:r>
-    </w:p>
-    <w:p>
-      <w:pPr>
-        <w:pStyle w:val="BodyText"/>
-        <w:numPr>
-          <w:ilvl w:val="1"/>
-          <w:numId w:val="32"/>
-        </w:numPr>
-        <w:tabs>
-          <w:tab w:val="clear" w:pos="8640"/>
-        </w:tabs>
-        <w:rPr>
-          <w:rFonts w:ascii="Times New Roman" w:hAnsi="Times New Roman"/>
-          <w:sz w:val="24"/>
-          <w:szCs w:val="24"/>
-        </w:rPr>
-      </w:pPr>
-      <w:r>
-        <w:rPr>
-          <w:rFonts w:ascii="Times New Roman" w:hAnsi="Times New Roman"/>
-          <w:sz w:val="24"/>
-          <w:szCs w:val="24"/>
-        </w:rPr>
-        <w:t xml:space="preserve">User view the external file (excel), and chooses “import” button </w:t>
-      </w:r>
-    </w:p>
-    <w:p>
-      <w:pPr>
-        <w:pStyle w:val="BodyText"/>
-        <w:numPr>
-          <w:ilvl w:val="1"/>
-          <w:numId w:val="32"/>
-        </w:numPr>
-        <w:tabs>
-          <w:tab w:val="clear" w:pos="8640"/>
-        </w:tabs>
-        <w:rPr>
-          <w:rFonts w:ascii="Times New Roman" w:hAnsi="Times New Roman"/>
-          <w:sz w:val="24"/>
-          <w:szCs w:val="24"/>
-        </w:rPr>
-      </w:pPr>
-      <w:r>
-        <w:rPr>
-          <w:rFonts w:ascii="Times New Roman" w:hAnsi="Times New Roman"/>
-          <w:sz w:val="24"/>
-          <w:szCs w:val="24"/>
-        </w:rPr>
-        <w:t>Choose this file viewed in browse</w:t>
-      </w:r>
-    </w:p>
-    <w:p>
-      <w:pPr>
-        <w:pStyle w:val="BodyText"/>
-        <w:numPr>
-          <w:ilvl w:val="1"/>
-          <w:numId w:val="32"/>
-        </w:numPr>
-        <w:tabs>
-          <w:tab w:val="clear" w:pos="8640"/>
-        </w:tabs>
-        <w:rPr>
-          <w:rFonts w:ascii="Times New Roman" w:hAnsi="Times New Roman"/>
-          <w:sz w:val="24"/>
-          <w:szCs w:val="24"/>
-        </w:rPr>
-      </w:pPr>
-      <w:r>
-        <w:rPr>
-          <w:rFonts w:ascii="Times New Roman" w:hAnsi="Times New Roman"/>
-          <w:sz w:val="24"/>
-          <w:szCs w:val="24"/>
-        </w:rPr>
-        <w:t>User chooses “OK” button</w:t>
-      </w:r>
-    </w:p>
-    <w:p>
-      <w:pPr>
-        <w:pStyle w:val="BodyText"/>
-        <w:numPr>
-          <w:ilvl w:val="1"/>
-          <w:numId w:val="32"/>
-        </w:numPr>
-        <w:tabs>
-          <w:tab w:val="clear" w:pos="8640"/>
-        </w:tabs>
-        <w:rPr>
-          <w:rFonts w:ascii="Times New Roman" w:hAnsi="Times New Roman"/>
-          <w:sz w:val="24"/>
-          <w:szCs w:val="24"/>
-        </w:rPr>
-      </w:pPr>
-      <w:r>
-        <w:rPr>
-          <w:rFonts w:ascii="Times New Roman" w:hAnsi="Times New Roman"/>
-          <w:sz w:val="24"/>
-          <w:szCs w:val="24"/>
-        </w:rPr>
-        <w:lastRenderedPageBreak/>
-        <w:t>The system import this file in interface and user can edit it.</w:t>
-      </w:r>
-    </w:p>
-    <w:p>
-      <w:pPr>
-        <w:pStyle w:val="BodyText"/>
-        <w:tabs>
-          <w:tab w:val="clear" w:pos="8640"/>
-        </w:tabs>
-        <w:ind w:left="1080"/>
         <w:rPr>
           <w:rFonts w:ascii="Times New Roman" w:hAnsi="Times New Roman"/>
           <w:sz w:val="24"/>
@@ -4593,6 +3974,7 @@
           <w:szCs w:val="24"/>
         </w:rPr>
       </w:pPr>
+      <w:bookmarkStart w:id="61" w:name="_Toc321936980"/>
       <w:r>
         <w:rPr>
           <w:rFonts w:ascii="Times New Roman" w:hAnsi="Times New Roman"/>
@@ -4602,7 +3984,7 @@
         </w:rPr>
         <w:t>Exception Flow</w:t>
       </w:r>
-      <w:bookmarkEnd w:id="63"/>
+      <w:bookmarkEnd w:id="61"/>
     </w:p>
     <w:p>
       <w:pPr>
@@ -4617,8 +3999,8 @@
           <w:szCs w:val="24"/>
         </w:rPr>
       </w:pPr>
-      <w:bookmarkStart w:id="64" w:name="_Toc310921394"/>
-      <w:bookmarkStart w:id="65" w:name="_Toc311536045"/>
+      <w:bookmarkStart w:id="62" w:name="_Toc310921394"/>
+      <w:bookmarkStart w:id="63" w:name="_Toc321936981"/>
       <w:r>
         <w:rPr>
           <w:rFonts w:ascii="Times New Roman" w:hAnsi="Times New Roman"/>
@@ -4626,8 +4008,8 @@
         </w:rPr>
         <w:t>Exception Flow 1 – Add, Edit information</w:t>
       </w:r>
-      <w:bookmarkEnd w:id="64"/>
-      <w:bookmarkEnd w:id="65"/>
+      <w:bookmarkEnd w:id="62"/>
+      <w:bookmarkEnd w:id="63"/>
     </w:p>
     <w:p>
       <w:pPr>
@@ -4761,8 +4143,8 @@
           <w:szCs w:val="24"/>
         </w:rPr>
       </w:pPr>
-      <w:bookmarkStart w:id="66" w:name="_Toc310921395"/>
-      <w:bookmarkStart w:id="67" w:name="_Toc311536046"/>
+      <w:bookmarkStart w:id="64" w:name="_Toc310921395"/>
+      <w:bookmarkStart w:id="65" w:name="_Toc321936982"/>
       <w:r>
         <w:rPr>
           <w:rFonts w:ascii="Times New Roman" w:hAnsi="Times New Roman"/>
@@ -4770,8 +4152,8 @@
         </w:rPr>
         <w:t>Exception Flow 2– Disconnection database</w:t>
       </w:r>
-      <w:bookmarkEnd w:id="66"/>
-      <w:bookmarkEnd w:id="67"/>
+      <w:bookmarkEnd w:id="64"/>
+      <w:bookmarkEnd w:id="65"/>
     </w:p>
     <w:p>
       <w:pPr>
@@ -4916,7 +4298,7 @@
           <w:szCs w:val="24"/>
         </w:rPr>
       </w:pPr>
-      <w:bookmarkStart w:id="68" w:name="_Toc311536047"/>
+      <w:bookmarkStart w:id="66" w:name="_Toc321936983"/>
       <w:r>
         <w:rPr>
           <w:rFonts w:ascii="Times New Roman" w:hAnsi="Times New Roman"/>
@@ -4924,9 +4306,10 @@
           <w:sz w:val="24"/>
           <w:szCs w:val="24"/>
         </w:rPr>
+        <w:lastRenderedPageBreak/>
         <w:t>Business Rules</w:t>
       </w:r>
-      <w:bookmarkEnd w:id="68"/>
+      <w:bookmarkEnd w:id="66"/>
     </w:p>
     <w:p>
       <w:pPr>
@@ -4943,11 +4326,11 @@
           <w:szCs w:val="24"/>
         </w:rPr>
       </w:pPr>
-      <w:bookmarkStart w:id="69" w:name="_Toc216662780"/>
-      <w:bookmarkStart w:id="70" w:name="_Toc503327703"/>
-      <w:bookmarkStart w:id="71" w:name="_Toc425054510"/>
-      <w:bookmarkStart w:id="72" w:name="_Toc423410251"/>
-      <w:bookmarkStart w:id="73" w:name="_Toc311536048"/>
+      <w:bookmarkStart w:id="67" w:name="_Toc216662780"/>
+      <w:bookmarkStart w:id="68" w:name="_Toc503327703"/>
+      <w:bookmarkStart w:id="69" w:name="_Toc425054510"/>
+      <w:bookmarkStart w:id="70" w:name="_Toc423410251"/>
+      <w:bookmarkStart w:id="71" w:name="_Toc321936984"/>
       <w:r>
         <w:rPr>
           <w:rFonts w:ascii="Times New Roman" w:hAnsi="Times New Roman"/>
@@ -4957,49 +4340,49 @@
         </w:rPr>
         <w:t>Special Requirements</w:t>
       </w:r>
+      <w:bookmarkEnd w:id="67"/>
+      <w:bookmarkEnd w:id="68"/>
       <w:bookmarkEnd w:id="69"/>
       <w:bookmarkEnd w:id="70"/>
       <w:bookmarkEnd w:id="71"/>
+    </w:p>
+    <w:p>
+      <w:pPr>
+        <w:pStyle w:val="BodyText"/>
+        <w:rPr>
+          <w:rFonts w:ascii="Times New Roman" w:hAnsi="Times New Roman"/>
+          <w:sz w:val="24"/>
+          <w:szCs w:val="24"/>
+        </w:rPr>
+      </w:pPr>
+      <w:r>
+        <w:rPr>
+          <w:rFonts w:ascii="Times New Roman" w:hAnsi="Times New Roman"/>
+          <w:sz w:val="24"/>
+          <w:szCs w:val="24"/>
+        </w:rPr>
+        <w:t>Use case can satisfy security and performance.</w:t>
+      </w:r>
+    </w:p>
+    <w:p>
+      <w:pPr>
+        <w:pStyle w:val="BodyText"/>
+        <w:rPr>
+          <w:rFonts w:ascii="Times New Roman" w:hAnsi="Times New Roman"/>
+          <w:sz w:val="24"/>
+          <w:szCs w:val="24"/>
+        </w:rPr>
+      </w:pPr>
+    </w:p>
+    <w:p>
+      <w:pPr>
+        <w:rPr>
+          <w:rFonts w:ascii="Times New Roman" w:hAnsi="Times New Roman"/>
+          <w:sz w:val="24"/>
+        </w:rPr>
+      </w:pPr>
+      <w:bookmarkStart w:id="72" w:name="_GoBack"/>
       <w:bookmarkEnd w:id="72"/>
-      <w:bookmarkEnd w:id="73"/>
-    </w:p>
-    <w:p>
-      <w:pPr>
-        <w:pStyle w:val="BodyText"/>
-        <w:rPr>
-          <w:rFonts w:ascii="Times New Roman" w:hAnsi="Times New Roman"/>
-          <w:sz w:val="24"/>
-          <w:szCs w:val="24"/>
-        </w:rPr>
-      </w:pPr>
-      <w:r>
-        <w:rPr>
-          <w:rFonts w:ascii="Times New Roman" w:hAnsi="Times New Roman"/>
-          <w:sz w:val="24"/>
-          <w:szCs w:val="24"/>
-        </w:rPr>
-        <w:t>Use case can satisfy security and performance.</w:t>
-      </w:r>
-    </w:p>
-    <w:p>
-      <w:pPr>
-        <w:pStyle w:val="BodyText"/>
-        <w:rPr>
-          <w:rFonts w:ascii="Times New Roman" w:hAnsi="Times New Roman"/>
-          <w:sz w:val="24"/>
-          <w:szCs w:val="24"/>
-        </w:rPr>
-      </w:pPr>
-    </w:p>
-    <w:p>
-      <w:pPr>
-        <w:rPr>
-          <w:rFonts w:ascii="Times New Roman" w:hAnsi="Times New Roman"/>
-          <w:sz w:val="24"/>
-        </w:rPr>
-      </w:pPr>
-      <w:bookmarkStart w:id="74" w:name="_GoBack"/>
-      <w:bookmarkEnd w:id="74"/>
     </w:p>
     <w:sectPr>
       <w:headerReference w:type="default" r:id="rId9"/>
@@ -5084,7 +4467,7 @@
         <w:rFonts w:asciiTheme="majorHAnsi" w:hAnsiTheme="majorHAnsi"/>
         <w:noProof/>
       </w:rPr>
-      <w:t>3</w:t>
+      <w:t>6</w:t>
     </w:r>
     <w:r>
       <w:rPr>

</xml_diff>